<commit_message>
tidy up tables, fix note output in markdown
</commit_message>
<xml_diff>
--- a/ops/docs/output/word/RA.docx
+++ b/ops/docs/output/word/RA.docx
@@ -20,7 +20,7 @@
         <w:pStyle w:val="BodyTextMetricLight10pt"/>
       </w:pPr>
       <w:r>
-        <w:t>HPE Enterprise Containers as a Service with Docker Enterprise Edition (EE) is a complete solution from Hewlett Packard Enterprise that includes all the hardware, software, professional services, and support you need to deploy a containers-as-a-service (CaaS) platform, allowing you to get up and running quickly and efficiently. The solution takes the HPE Synergy infrastructure and combines it with Docker’s enterprise-grade container platform, popular open source tools, along with deployment and advisory services from HPE Pointnext.</w:t>
+        <w:t xml:space="preserve">HPE Enterprise Containers as a Service with Docker Enterprise Edition (EE) is a complete solution from Hewlett Packard Enterprise that includes all the hardware, software, professional services, and support you need to deploy a containers-as-a-service (CaaS) platform, allowing you to get up and running quickly and efficiently. The solution takes the HPE Synergy infrastructure and combines it with Docker’s enterprise-grade container platform, popular open source tools, along with deployment and advisory services from HPE Pointnext. </w:t>
       </w:r>
     </w:p>
     <w:p>
@@ -28,7 +28,7 @@
         <w:pStyle w:val="BodyTextMetricLight10pt"/>
       </w:pPr>
       <w:r>
-        <w:t>HPE Enterprise Containers as a Service with Docker EE is ideal for customers migrating legacy applications to containers, transitioning to a container DevOps development model or needing a hybrid environment to support container and non-containerized applications on a common VM platform. HPE Enterprise Containers as a Service with Docker EE provides a solution for IT operations, addressing the need to have a production ready environment that is very easy to deploy and manage.</w:t>
+        <w:t xml:space="preserve">HPE Enterprise Containers as a Service with Docker EE is ideal for customers migrating legacy applications to containers, transitioning to a container DevOps development model or needing a hybrid environment to support container and non-containerized applications on a common VM platform. HPE Enterprise Containers as a Service with Docker EE provides a solution for IT operations, addressing the need to have a production ready environment that is very easy to deploy and manage. </w:t>
       </w:r>
     </w:p>
     <w:p>
@@ -36,7 +36,7 @@
         <w:pStyle w:val="BodyTextMetricLight10pt"/>
       </w:pPr>
       <w:r>
-        <w:t>This document describes the best practices for deploying and operating HPE Enterprise Containers as a Service with Docker EE. It describes how to automate the provisioning of the environment using a set of Ansible playbooks. It also outlines a set of manual steps to harden, secure and audit the overall status of the system.</w:t>
+        <w:t xml:space="preserve">This document describes the best practices for deploying and operating HPE Enterprise Containers as a Service with Docker EE. It describes how to automate the provisioning of the environment using a set of Ansible playbooks. It also outlines a set of manual steps to harden, secure and audit the overall status of the system. </w:t>
       </w:r>
     </w:p>
     <w:p>
@@ -44,43 +44,23 @@
         <w:pStyle w:val="MISCNote-Ruleabove"/>
       </w:pPr>
       <w:r>
-        <w:t xml:space="preserve">Note: </w:t>
-      </w:r>
-    </w:p>
-    <w:p>
-      <w:pPr>
-        <w:pStyle w:val="ListNote"/>
-      </w:pPr>
-      <w:r>
-        <w:t/>
-      </w:r>
+        <w:t>Note</w:t>
+      </w:r>
+    </w:p>
+    <w:p>
+      <w:pPr>
+        <w:pStyle w:val="BodyTextMetricLight10pt"/>
+      </w:pPr>
       <w:r>
         <w:t>The Ansible playbooks described in this document are only intended for Day 0 deployment automation of Docker EE on HPE Synergy.</w:t>
       </w:r>
-      <w:r>
-        <w:t xml:space="preserve"> </w:t>
-      </w:r>
-    </w:p>
-    <w:p>
-      <w:pPr>
-        <w:pStyle w:val="ListNote"/>
-      </w:pPr>
-      <w:r>
-        <w:t/>
-      </w:r>
-      <w:r>
-        <w:t>The Ansible playbooks described in this document are not directly supported by HPE and are intended as an example of deploying Docker EE on HPE Synergy. We welcome input from the user community via GitHub to help us prioritize all future bug fixes and feature enhancements.</w:t>
-      </w:r>
-      <w:r>
-        <w:t xml:space="preserve"> </w:t>
-      </w:r>
     </w:p>
     <w:p>
       <w:pPr>
         <w:pStyle w:val="MISCNote-Rulebelow"/>
       </w:pPr>
       <w:r>
-        <w:t/>
+        <w:t xml:space="preserve">The Ansible playbooks described in this document are not directly supported by HPE and are intended as an example of deploying Docker EE on HPE Synergy. We welcome input from the user community via GitHub to help us prioritize all future bug fixes and feature enhancements. </w:t>
       </w:r>
     </w:p>
     <!--Topic unique_2-->
@@ -88,8 +68,8 @@
       <w:pPr>
         <w:pStyle w:val="Heading2"/>
       </w:pPr>
-      <w:bookmarkStart w:id="3" w:name="_Refd17e7718"/>
-      <w:bookmarkStart w:id="4" w:name="_Tocd17e7718"/>
+      <w:bookmarkStart w:id="3" w:name="_Refd17e7702"/>
+      <w:bookmarkStart w:id="4" w:name="_Tocd17e7702"/>
       <w:r>
         <w:t>About Ansible</w:t>
       </w:r>
@@ -141,8 +121,8 @@
       <w:pPr>
         <w:pStyle w:val="Heading2"/>
       </w:pPr>
-      <w:bookmarkStart w:id="5" w:name="_Refd17e7741"/>
-      <w:bookmarkStart w:id="6" w:name="_Tocd17e7741"/>
+      <w:bookmarkStart w:id="5" w:name="_Refd17e7725"/>
+      <w:bookmarkStart w:id="6" w:name="_Tocd17e7725"/>
       <w:r>
         <w:t>About Docker Enterprise Edition</w:t>
       </w:r>
@@ -256,8 +236,8 @@
       <w:pPr>
         <w:pStyle w:val="Heading2"/>
       </w:pPr>
-      <w:bookmarkStart w:id="7" w:name="_Refd17e7798"/>
-      <w:bookmarkStart w:id="8" w:name="_Tocd17e7798"/>
+      <w:bookmarkStart w:id="7" w:name="_Refd17e7782"/>
+      <w:bookmarkStart w:id="8" w:name="_Tocd17e7782"/>
       <w:r>
         <w:t>HPE Synergy</w:t>
       </w:r>
@@ -327,8 +307,8 @@
       <w:pPr>
         <w:pStyle w:val="Heading1"/>
       </w:pPr>
-      <w:bookmarkStart w:id="9" w:name="_Refd17e7832"/>
-      <w:bookmarkStart w:id="10" w:name="_Tocd17e7832"/>
+      <w:bookmarkStart w:id="9" w:name="_Refd17e7816"/>
+      <w:bookmarkStart w:id="10" w:name="_Tocd17e7816"/>
       <w:r>
         <w:t>Architecture</w:t>
       </w:r>
@@ -518,8 +498,8 @@
       <w:pPr>
         <w:pStyle w:val="Heading2"/>
       </w:pPr>
-      <w:bookmarkStart w:id="11" w:name="_Refd17e7932"/>
-      <w:bookmarkStart w:id="12" w:name="_Tocd17e7932"/>
+      <w:bookmarkStart w:id="11" w:name="_Refd17e7916"/>
+      <w:bookmarkStart w:id="12" w:name="_Tocd17e7916"/>
       <w:r>
         <w:t>Server requirements:</w:t>
       </w:r>
@@ -681,8 +661,8 @@
       <w:pPr>
         <w:pStyle w:val="Heading2"/>
       </w:pPr>
-      <w:bookmarkStart w:id="13" w:name="_Refd17e8020"/>
-      <w:bookmarkStart w:id="14" w:name="_Tocd17e8020"/>
+      <w:bookmarkStart w:id="13" w:name="_Refd17e8004"/>
+      <w:bookmarkStart w:id="14" w:name="_Tocd17e8004"/>
       <w:r>
         <w:t>Storage requirements:</w:t>
       </w:r>
@@ -770,15 +750,15 @@
       <w:pPr>
         <w:pStyle w:val="MISCFigureCaptionHeader8pt"/>
       </w:pPr>
-      <w:bookmarkStart w:id="15" w:name="_Refd17e8034"/>
-      <w:bookmarkStart w:id="16" w:name="_Tocd17e8034"/>
+      <w:bookmarkStart w:id="15" w:name="_Refd17e8018"/>
+      <w:bookmarkStart w:id="16" w:name="_Tocd17e8018"/>
       <w:r>
         <w:rPr>
           <w:rStyle w:val="MISCFigureCaptionHeaderBold8pt"/>
         </w:rPr>
         <w:t>Figure </w:t>
       </w:r>
-      <w:bookmarkStart w:id="17" w:name="_Numd17e8034"/>
+      <w:bookmarkStart w:id="17" w:name="_Numd17e8018"/>
       <w:fldSimple w:instr=" SEQ Figure \* ARABIC ">
         <w:r>
           <w:rPr>
@@ -851,15 +831,15 @@
       <w:pPr>
         <w:pStyle w:val="MISCFigureCaptionHeader8pt"/>
       </w:pPr>
-      <w:bookmarkStart w:id="18" w:name="_Refd17e8038"/>
-      <w:bookmarkStart w:id="19" w:name="_Tocd17e8038"/>
+      <w:bookmarkStart w:id="18" w:name="_Refd17e8022"/>
+      <w:bookmarkStart w:id="19" w:name="_Tocd17e8022"/>
       <w:r>
         <w:rPr>
           <w:rStyle w:val="MISCFigureCaptionHeaderBold8pt"/>
         </w:rPr>
         <w:t>Figure </w:t>
       </w:r>
-      <w:bookmarkStart w:id="20" w:name="_Numd17e8038"/>
+      <w:bookmarkStart w:id="20" w:name="_Numd17e8022"/>
       <w:fldSimple w:instr=" SEQ Figure \* ARABIC ">
         <w:r>
           <w:rPr>
@@ -888,8 +868,8 @@
       <w:pPr>
         <w:pStyle w:val="Heading2"/>
       </w:pPr>
-      <w:bookmarkStart w:id="21" w:name="_Refd17e8047"/>
-      <w:bookmarkStart w:id="22" w:name="_Tocd17e8047"/>
+      <w:bookmarkStart w:id="21" w:name="_Refd17e8031"/>
+      <w:bookmarkStart w:id="22" w:name="_Tocd17e8031"/>
       <w:r>
         <w:t>High availability</w:t>
       </w:r>
@@ -909,8 +889,8 @@
       <w:pPr>
         <w:pStyle w:val="Heading3"/>
       </w:pPr>
-      <w:bookmarkStart w:id="23" w:name="_Refd17e8056"/>
-      <w:bookmarkStart w:id="24" w:name="_Tocd17e8056"/>
+      <w:bookmarkStart w:id="23" w:name="_Refd17e8040"/>
+      <w:bookmarkStart w:id="24" w:name="_Tocd17e8040"/>
       <w:r>
         <w:t>Load Balancers</w:t>
       </w:r>
@@ -994,15 +974,15 @@
       <w:pPr>
         <w:pStyle w:val="MISCFigureCaptionHeader8pt"/>
       </w:pPr>
-      <w:bookmarkStart w:id="25" w:name="_Refd17e8068"/>
-      <w:bookmarkStart w:id="26" w:name="_Tocd17e8068"/>
+      <w:bookmarkStart w:id="25" w:name="_Refd17e8052"/>
+      <w:bookmarkStart w:id="26" w:name="_Tocd17e8052"/>
       <w:r>
         <w:rPr>
           <w:rStyle w:val="MISCFigureCaptionHeaderBold8pt"/>
         </w:rPr>
         <w:t>Figure </w:t>
       </w:r>
-      <w:bookmarkStart w:id="27" w:name="_Numd17e8068"/>
+      <w:bookmarkStart w:id="27" w:name="_Numd17e8052"/>
       <w:fldSimple w:instr=" SEQ Figure \* ARABIC ">
         <w:r>
           <w:rPr>
@@ -1031,8 +1011,8 @@
       <w:pPr>
         <w:pStyle w:val="Heading2"/>
       </w:pPr>
-      <w:bookmarkStart w:id="28" w:name="_Refd17e8081"/>
-      <w:bookmarkStart w:id="29" w:name="_Tocd17e8081"/>
+      <w:bookmarkStart w:id="28" w:name="_Refd17e8065"/>
+      <w:bookmarkStart w:id="29" w:name="_Tocd17e8065"/>
       <w:r>
         <w:t>Sizing considerations</w:t>
       </w:r>
@@ -1132,8 +1112,8 @@
         <w:pStyle w:val="MISCTableCaptionHeader8pt"/>
         <w:keepNext/>
       </w:pPr>
-      <w:bookmarkStart w:id="30" w:name="_Refd17e8125"/>
-      <w:bookmarkStart w:id="31" w:name="_Tocd17e8125"/>
+      <w:bookmarkStart w:id="30" w:name="_Refd17e8109"/>
+      <w:bookmarkStart w:id="31" w:name="_Tocd17e8109"/>
       <w:r>
         <w:rPr>
           <w:rStyle w:val="MISCTableCaptionHeaderBold8pt"/>
@@ -1141,7 +1121,7 @@
         </w:rPr>
         <w:t xml:space="preserve">Table </w:t>
       </w:r>
-      <w:bookmarkStart w:id="32" w:name="_Numd17e8125"/>
+      <w:bookmarkStart w:id="32" w:name="_Numd17e8109"/>
       <w:fldSimple w:instr=" SEQ Table \* ARABIC ">
         <w:r>
           <w:rPr>
@@ -1835,6 +1815,14 @@
     </w:p>
     <w:p>
       <w:pPr>
+        <w:pStyle w:val="BodyTextMetricLight10pt"/>
+      </w:pPr>
+      <w:r>
+        <w:t>Note</w:t>
+      </w:r>
+    </w:p>
+    <w:p>
+      <w:pPr>
         <w:pStyle w:val="MISCNote-Rulebelow"/>
       </w:pPr>
       <w:r>
@@ -1846,8 +1834,8 @@
         <w:pStyle w:val="MISCTableCaptionHeader8pt"/>
         <w:keepNext/>
       </w:pPr>
-      <w:bookmarkStart w:id="33" w:name="_Refd17e8449"/>
-      <w:bookmarkStart w:id="34" w:name="_Tocd17e8449"/>
+      <w:bookmarkStart w:id="33" w:name="_Refd17e8433"/>
+      <w:bookmarkStart w:id="34" w:name="_Tocd17e8433"/>
       <w:r>
         <w:rPr>
           <w:rStyle w:val="MISCTableCaptionHeaderBold8pt"/>
@@ -1855,7 +1843,7 @@
         </w:rPr>
         <w:t xml:space="preserve">Table </w:t>
       </w:r>
-      <w:bookmarkStart w:id="35" w:name="_Numd17e8449"/>
+      <w:bookmarkStart w:id="35" w:name="_Numd17e8433"/>
       <w:fldSimple w:instr=" SEQ Table \* ARABIC ">
         <w:r>
           <w:rPr>
@@ -2012,14 +2000,7 @@
           </w:p>
         </w:tc>
         <w:tc>
-          <w:p>
-            <w:pPr>
-              <w:pStyle w:val="TableBody8pt"/>
-            </w:pPr>
-            <w:r>
-              <w:t>.</w:t>
-            </w:r>
-          </w:p>
+          <w:p/>
         </w:tc>
         <w:tc>
           <w:p>
@@ -2632,6 +2613,14 @@
     </w:p>
     <w:p>
       <w:pPr>
+        <w:pStyle w:val="BodyTextMetricLight10pt"/>
+      </w:pPr>
+      <w:r>
+        <w:t>Note</w:t>
+      </w:r>
+    </w:p>
+    <w:p>
+      <w:pPr>
         <w:pStyle w:val="MISCNote-Rulebelow"/>
       </w:pPr>
       <w:r>
@@ -2643,8 +2632,8 @@
       <w:pPr>
         <w:pStyle w:val="Heading2"/>
       </w:pPr>
-      <w:bookmarkStart w:id="36" w:name="_Refd17e8815"/>
-      <w:bookmarkStart w:id="37" w:name="_Tocd17e8815"/>
+      <w:bookmarkStart w:id="36" w:name="_Refd17e8797"/>
+      <w:bookmarkStart w:id="37" w:name="_Tocd17e8797"/>
       <w:r>
         <w:t>Disaster Recovery</w:t>
       </w:r>
@@ -2683,8 +2672,8 @@
       <w:pPr>
         <w:pStyle w:val="Heading2"/>
       </w:pPr>
-      <w:bookmarkStart w:id="38" w:name="_Refd17e8834"/>
-      <w:bookmarkStart w:id="39" w:name="_Tocd17e8834"/>
+      <w:bookmarkStart w:id="38" w:name="_Refd17e8816"/>
+      <w:bookmarkStart w:id="39" w:name="_Tocd17e8816"/>
       <w:r>
         <w:t>Security</w:t>
       </w:r>
@@ -2731,8 +2720,8 @@
       <w:pPr>
         <w:pStyle w:val="Heading3"/>
       </w:pPr>
-      <w:bookmarkStart w:id="40" w:name="_Refd17e8852"/>
-      <w:bookmarkStart w:id="41" w:name="_Tocd17e8852"/>
+      <w:bookmarkStart w:id="40" w:name="_Refd17e8834"/>
+      <w:bookmarkStart w:id="41" w:name="_Tocd17e8834"/>
       <w:r>
         <w:t>Prevent tags from being overwritten</w:t>
       </w:r>
@@ -2776,8 +2765,8 @@
       <w:pPr>
         <w:pStyle w:val="Heading3"/>
       </w:pPr>
-      <w:bookmarkStart w:id="42" w:name="_Refd17e8869"/>
-      <w:bookmarkStart w:id="43" w:name="_Tocd17e8869"/>
+      <w:bookmarkStart w:id="42" w:name="_Refd17e8851"/>
+      <w:bookmarkStart w:id="43" w:name="_Tocd17e8851"/>
       <w:r>
         <w:t>Isolate swarm nodes to a specific team</w:t>
       </w:r>
@@ -2816,8 +2805,8 @@
       <w:pPr>
         <w:pStyle w:val="Heading1"/>
       </w:pPr>
-      <w:bookmarkStart w:id="44" w:name="_Refd17e8885"/>
-      <w:bookmarkStart w:id="45" w:name="_Tocd17e8885"/>
+      <w:bookmarkStart w:id="44" w:name="_Refd17e8867"/>
+      <w:bookmarkStart w:id="45" w:name="_Tocd17e8867"/>
       <w:r>
         <w:t>Provisioning the environment</w:t>
       </w:r>
@@ -2904,15 +2893,15 @@
       <w:pPr>
         <w:pStyle w:val="MISCFigureCaptionHeader8pt"/>
       </w:pPr>
-      <w:bookmarkStart w:id="46" w:name="_Refd17e8899"/>
-      <w:bookmarkStart w:id="47" w:name="_Tocd17e8899"/>
+      <w:bookmarkStart w:id="46" w:name="_Refd17e8881"/>
+      <w:bookmarkStart w:id="47" w:name="_Tocd17e8881"/>
       <w:r>
         <w:rPr>
           <w:rStyle w:val="MISCFigureCaptionHeaderBold8pt"/>
         </w:rPr>
         <w:t>Figure </w:t>
       </w:r>
-      <w:bookmarkStart w:id="48" w:name="_Numd17e8899"/>
+      <w:bookmarkStart w:id="48" w:name="_Numd17e8881"/>
       <w:fldSimple w:instr=" SEQ Figure \* ARABIC ">
         <w:r>
           <w:rPr>
@@ -2941,8 +2930,8 @@
       <w:pPr>
         <w:pStyle w:val="Heading2"/>
       </w:pPr>
-      <w:bookmarkStart w:id="49" w:name="_Refd17e8911"/>
-      <w:bookmarkStart w:id="50" w:name="_Tocd17e8911"/>
+      <w:bookmarkStart w:id="49" w:name="_Refd17e8893"/>
+      <w:bookmarkStart w:id="50" w:name="_Tocd17e8893"/>
       <w:r>
         <w:t>Creating ESXi hosts with OneView and Image Streamer</w:t>
       </w:r>
@@ -3071,15 +3060,15 @@
       <w:pPr>
         <w:pStyle w:val="MISCFigureCaptionHeader8pt"/>
       </w:pPr>
-      <w:bookmarkStart w:id="51" w:name="_Refd17e8945"/>
-      <w:bookmarkStart w:id="52" w:name="_Tocd17e8945"/>
+      <w:bookmarkStart w:id="51" w:name="_Refd17e8927"/>
+      <w:bookmarkStart w:id="52" w:name="_Tocd17e8927"/>
       <w:r>
         <w:rPr>
           <w:rStyle w:val="MISCFigureCaptionHeaderBold8pt"/>
         </w:rPr>
         <w:t>Figure </w:t>
       </w:r>
-      <w:bookmarkStart w:id="53" w:name="_Numd17e8945"/>
+      <w:bookmarkStart w:id="53" w:name="_Numd17e8927"/>
       <w:fldSimple w:instr=" SEQ Figure \* ARABIC ">
         <w:r>
           <w:rPr>
@@ -3416,8 +3405,8 @@
       <w:pPr>
         <w:pStyle w:val="Heading2"/>
       </w:pPr>
-      <w:bookmarkStart w:id="54" w:name="_Refd17e9084"/>
-      <w:bookmarkStart w:id="55" w:name="_Tocd17e9084"/>
+      <w:bookmarkStart w:id="54" w:name="_Refd17e9066"/>
+      <w:bookmarkStart w:id="55" w:name="_Tocd17e9066"/>
       <w:r>
         <w:t>Deploying the vSphere Volume PlugIn:</w:t>
       </w:r>
@@ -3635,8 +3624,8 @@
       <w:pPr>
         <w:pStyle w:val="Heading2"/>
       </w:pPr>
-      <w:bookmarkStart w:id="56" w:name="_Refd17e9186"/>
-      <w:bookmarkStart w:id="57" w:name="_Tocd17e9186"/>
+      <w:bookmarkStart w:id="56" w:name="_Refd17e9168"/>
+      <w:bookmarkStart w:id="57" w:name="_Tocd17e9168"/>
       <w:r>
         <w:t>Verify prerequisites</w:t>
       </w:r>
@@ -3919,8 +3908,8 @@
       <w:pPr>
         <w:pStyle w:val="Heading2"/>
       </w:pPr>
-      <w:bookmarkStart w:id="58" w:name="_Refd17e9313"/>
-      <w:bookmarkStart w:id="59" w:name="_Tocd17e9313"/>
+      <w:bookmarkStart w:id="58" w:name="_Refd17e9295"/>
+      <w:bookmarkStart w:id="59" w:name="_Tocd17e9295"/>
       <w:r>
         <w:t>Enable vSphere High Availability</w:t>
       </w:r>
@@ -3945,6 +3934,14 @@
     </w:p>
     <w:p>
       <w:pPr>
+        <w:pStyle w:val="BodyTextMetricLight10pt"/>
+      </w:pPr>
+      <w:r>
+        <w:t>Note</w:t>
+      </w:r>
+    </w:p>
+    <w:p>
+      <w:pPr>
         <w:pStyle w:val="MISCNote-Rulebelow"/>
       </w:pPr>
       <w:r>
@@ -3956,8 +3953,8 @@
       <w:pPr>
         <w:pStyle w:val="Heading2"/>
       </w:pPr>
-      <w:bookmarkStart w:id="60" w:name="_Refd17e9332"/>
-      <w:bookmarkStart w:id="61" w:name="_Tocd17e9332"/>
+      <w:bookmarkStart w:id="60" w:name="_Refd17e9314"/>
+      <w:bookmarkStart w:id="61" w:name="_Tocd17e9314"/>
       <w:r>
         <w:t>Install vSphere Docker Volume Service driver on all ESXi hosts</w:t>
       </w:r>
@@ -4001,6 +3998,14 @@
         <w:pStyle w:val="MISCNote-Ruleabove"/>
       </w:pPr>
       <w:r>
+        <w:t>Note</w:t>
+      </w:r>
+    </w:p>
+    <w:p>
+      <w:pPr>
+        <w:pStyle w:val="BodyTextMetricLight10pt"/>
+      </w:pPr>
+      <w:r>
         <w:t>Note:</w:t>
       </w:r>
     </w:p>
@@ -4017,8 +4022,8 @@
       <w:pPr>
         <w:pStyle w:val="Heading2"/>
       </w:pPr>
-      <w:bookmarkStart w:id="62" w:name="_Refd17e9357"/>
-      <w:bookmarkStart w:id="63" w:name="_Tocd17e9357"/>
+      <w:bookmarkStart w:id="62" w:name="_Refd17e9339"/>
+      <w:bookmarkStart w:id="63" w:name="_Tocd17e9339"/>
       <w:r>
         <w:t>Install vSphere Docker Volume Service driver for Windows</w:t>
       </w:r>
@@ -4124,8 +4129,8 @@
       <w:pPr>
         <w:pStyle w:val="Heading2"/>
       </w:pPr>
-      <w:bookmarkStart w:id="64" w:name="_Refd17e9403"/>
-      <w:bookmarkStart w:id="65" w:name="_Tocd17e9403"/>
+      <w:bookmarkStart w:id="64" w:name="_Refd17e9385"/>
+      <w:bookmarkStart w:id="65" w:name="_Tocd17e9385"/>
       <w:r>
         <w:t>Create the Red Hat Linux Template</w:t>
       </w:r>
@@ -4323,8 +4328,8 @@
       <w:pPr>
         <w:pStyle w:val="Heading2"/>
       </w:pPr>
-      <w:bookmarkStart w:id="66" w:name="_Refd17e9516"/>
-      <w:bookmarkStart w:id="67" w:name="_Tocd17e9516"/>
+      <w:bookmarkStart w:id="66" w:name="_Refd17e9498"/>
+      <w:bookmarkStart w:id="67" w:name="_Tocd17e9498"/>
       <w:r>
         <w:t>Configure the yum repositories</w:t>
       </w:r>
@@ -4605,8 +4610,8 @@
       <w:pPr>
         <w:pStyle w:val="Heading2"/>
       </w:pPr>
-      <w:bookmarkStart w:id="68" w:name="_Refd17e9618"/>
-      <w:bookmarkStart w:id="69" w:name="_Tocd17e9618"/>
+      <w:bookmarkStart w:id="68" w:name="_Refd17e9600"/>
+      <w:bookmarkStart w:id="69" w:name="_Tocd17e9600"/>
       <w:r>
         <w:t>Create the Windows Template</w:t>
       </w:r>
@@ -4868,8 +4873,8 @@
       <w:pPr>
         <w:pStyle w:val="Heading2"/>
       </w:pPr>
-      <w:bookmarkStart w:id="70" w:name="_Refd17e9768"/>
-      <w:bookmarkStart w:id="71" w:name="_Tocd17e9768"/>
+      <w:bookmarkStart w:id="70" w:name="_Refd17e9750"/>
+      <w:bookmarkStart w:id="71" w:name="_Tocd17e9750"/>
       <w:r>
         <w:t>Create the Ansible node</w:t>
       </w:r>
@@ -5040,8 +5045,8 @@
       <w:pPr>
         <w:pStyle w:val="Heading2"/>
       </w:pPr>
-      <w:bookmarkStart w:id="72" w:name="_Refd17e9842"/>
-      <w:bookmarkStart w:id="73" w:name="_Tocd17e9842"/>
+      <w:bookmarkStart w:id="72" w:name="_Refd17e9824"/>
+      <w:bookmarkStart w:id="73" w:name="_Tocd17e9824"/>
       <w:r>
         <w:t>Finalize the template</w:t>
       </w:r>
@@ -5179,8 +5184,8 @@
       <w:pPr>
         <w:pStyle w:val="Heading2"/>
       </w:pPr>
-      <w:bookmarkStart w:id="74" w:name="_Refd17e9892"/>
-      <w:bookmarkStart w:id="75" w:name="_Tocd17e9892"/>
+      <w:bookmarkStart w:id="74" w:name="_Refd17e9874"/>
+      <w:bookmarkStart w:id="75" w:name="_Tocd17e9874"/>
       <w:r>
         <w:t>Prepare your Ansible configuration</w:t>
       </w:r>
@@ -5413,8 +5418,8 @@
       <w:pPr>
         <w:pStyle w:val="Heading2"/>
       </w:pPr>
-      <w:bookmarkStart w:id="76" w:name="_Refd17e9974"/>
-      <w:bookmarkStart w:id="77" w:name="_Tocd17e9974"/>
+      <w:bookmarkStart w:id="76" w:name="_Refd17e9956"/>
+      <w:bookmarkStart w:id="77" w:name="_Tocd17e9956"/>
       <w:r>
         <w:t>Editing the inventory</w:t>
       </w:r>
@@ -6043,8 +6048,8 @@
       <w:pPr>
         <w:pStyle w:val="Heading2"/>
       </w:pPr>
-      <w:bookmarkStart w:id="78" w:name="_Refd17e10246"/>
-      <w:bookmarkStart w:id="79" w:name="_Tocd17e10246"/>
+      <w:bookmarkStart w:id="78" w:name="_Refd17e10228"/>
+      <w:bookmarkStart w:id="79" w:name="_Tocd17e10228"/>
       <w:r>
         <w:t>Editing the group variables</w:t>
       </w:r>
@@ -6073,8 +6078,8 @@
       <w:pPr>
         <w:pStyle w:val="Heading3"/>
       </w:pPr>
-      <w:bookmarkStart w:id="80" w:name="_Refd17e10258"/>
-      <w:bookmarkStart w:id="81" w:name="_Tocd17e10258"/>
+      <w:bookmarkStart w:id="80" w:name="_Refd17e10240"/>
+      <w:bookmarkStart w:id="81" w:name="_Tocd17e10240"/>
       <w:r>
         <w:t>VMware configuration</w:t>
       </w:r>
@@ -6571,8 +6576,8 @@
       <w:pPr>
         <w:pStyle w:val="Heading3"/>
       </w:pPr>
-      <w:bookmarkStart w:id="82" w:name="_Refd17e10470"/>
-      <w:bookmarkStart w:id="83" w:name="_Tocd17e10470"/>
+      <w:bookmarkStart w:id="82" w:name="_Refd17e10452"/>
+      <w:bookmarkStart w:id="83" w:name="_Tocd17e10452"/>
       <w:r>
         <w:t>Networking configuration</w:t>
       </w:r>
@@ -6831,8 +6836,8 @@
       <w:pPr>
         <w:pStyle w:val="Heading3"/>
       </w:pPr>
-      <w:bookmarkStart w:id="84" w:name="_Refd17e10580"/>
-      <w:bookmarkStart w:id="85" w:name="_Tocd17e10580"/>
+      <w:bookmarkStart w:id="84" w:name="_Refd17e10562"/>
+      <w:bookmarkStart w:id="85" w:name="_Tocd17e10562"/>
       <w:r>
         <w:t>Docker configuration</w:t>
       </w:r>
@@ -6852,8 +6857,8 @@
         <w:pStyle w:val="MISCTableCaptionHeader8pt"/>
         <w:keepNext/>
       </w:pPr>
-      <w:bookmarkStart w:id="86" w:name="_Refd17e10588"/>
-      <w:bookmarkStart w:id="87" w:name="_Tocd17e10588"/>
+      <w:bookmarkStart w:id="86" w:name="_Refd17e10570"/>
+      <w:bookmarkStart w:id="87" w:name="_Tocd17e10570"/>
       <w:r>
         <w:rPr>
           <w:rStyle w:val="MISCTableCaptionHeaderBold8pt"/>
@@ -6861,7 +6866,7 @@
         </w:rPr>
         <w:t xml:space="preserve">Table </w:t>
       </w:r>
-      <w:bookmarkStart w:id="88" w:name="_Numd17e10588"/>
+      <w:bookmarkStart w:id="88" w:name="_Numd17e10570"/>
       <w:fldSimple w:instr=" SEQ Table \* ARABIC ">
         <w:r>
           <w:rPr>
@@ -7245,8 +7250,8 @@
       <w:pPr>
         <w:pStyle w:val="Heading3"/>
       </w:pPr>
-      <w:bookmarkStart w:id="89" w:name="_Refd17e10743"/>
-      <w:bookmarkStart w:id="90" w:name="_Tocd17e10743"/>
+      <w:bookmarkStart w:id="89" w:name="_Refd17e10725"/>
+      <w:bookmarkStart w:id="90" w:name="_Tocd17e10725"/>
       <w:r>
         <w:t>Monitoring configuration</w:t>
       </w:r>
@@ -7266,8 +7271,8 @@
         <w:pStyle w:val="MISCTableCaptionHeader8pt"/>
         <w:keepNext/>
       </w:pPr>
-      <w:bookmarkStart w:id="91" w:name="_Refd17e10751"/>
-      <w:bookmarkStart w:id="92" w:name="_Tocd17e10751"/>
+      <w:bookmarkStart w:id="91" w:name="_Refd17e10733"/>
+      <w:bookmarkStart w:id="92" w:name="_Tocd17e10733"/>
       <w:r>
         <w:rPr>
           <w:rStyle w:val="MISCTableCaptionHeaderBold8pt"/>
@@ -7275,7 +7280,7 @@
         </w:rPr>
         <w:t xml:space="preserve">Table </w:t>
       </w:r>
-      <w:bookmarkStart w:id="93" w:name="_Numd17e10751"/>
+      <w:bookmarkStart w:id="93" w:name="_Numd17e10733"/>
       <w:fldSimple w:instr=" SEQ Table \* ARABIC ">
         <w:r>
           <w:rPr>
@@ -7544,8 +7549,8 @@
       <w:pPr>
         <w:pStyle w:val="Heading3"/>
       </w:pPr>
-      <w:bookmarkStart w:id="94" w:name="_Refd17e10861"/>
-      <w:bookmarkStart w:id="95" w:name="_Tocd17e10861"/>
+      <w:bookmarkStart w:id="94" w:name="_Refd17e10843"/>
+      <w:bookmarkStart w:id="95" w:name="_Tocd17e10843"/>
       <w:r>
         <w:t>Logspout configuration</w:t>
       </w:r>
@@ -7662,8 +7667,8 @@
       <w:pPr>
         <w:pStyle w:val="Heading3"/>
       </w:pPr>
-      <w:bookmarkStart w:id="96" w:name="_Refd17e10912"/>
-      <w:bookmarkStart w:id="97" w:name="_Tocd17e10912"/>
+      <w:bookmarkStart w:id="96" w:name="_Refd17e10894"/>
+      <w:bookmarkStart w:id="97" w:name="_Tocd17e10894"/>
       <w:r>
         <w:t>Environment configuration</w:t>
       </w:r>
@@ -7820,8 +7825,8 @@
       <w:pPr>
         <w:pStyle w:val="Heading2"/>
       </w:pPr>
-      <w:bookmarkStart w:id="98" w:name="_Refd17e10983"/>
-      <w:bookmarkStart w:id="99" w:name="_Tocd17e10983"/>
+      <w:bookmarkStart w:id="98" w:name="_Refd17e10965"/>
+      <w:bookmarkStart w:id="99" w:name="_Tocd17e10965"/>
       <w:r>
         <w:t>Editing the vault</w:t>
       </w:r>
@@ -8061,8 +8066,8 @@
       <w:pPr>
         <w:pStyle w:val="Heading3"/>
       </w:pPr>
-      <w:bookmarkStart w:id="100" w:name="_Refd17e11053"/>
-      <w:bookmarkStart w:id="101" w:name="_Tocd17e11053"/>
+      <w:bookmarkStart w:id="100" w:name="_Refd17e11035"/>
+      <w:bookmarkStart w:id="101" w:name="_Tocd17e11035"/>
       <w:r>
         <w:t/>
       </w:r>
@@ -8211,8 +8216,8 @@
       <w:pPr>
         <w:pStyle w:val="Heading2"/>
       </w:pPr>
-      <w:bookmarkStart w:id="102" w:name="_Refd17e11131"/>
-      <w:bookmarkStart w:id="103" w:name="_Tocd17e11131"/>
+      <w:bookmarkStart w:id="102" w:name="_Refd17e11113"/>
+      <w:bookmarkStart w:id="103" w:name="_Tocd17e11113"/>
       <w:r>
         <w:t>Using Customer supplied certificates for UCP and DTR</w:t>
       </w:r>
@@ -8224,8 +8229,8 @@
       <w:pPr>
         <w:pStyle w:val="Heading3"/>
       </w:pPr>
-      <w:bookmarkStart w:id="104" w:name="_Refd17e11138"/>
-      <w:bookmarkStart w:id="105" w:name="_Tocd17e11138"/>
+      <w:bookmarkStart w:id="104" w:name="_Refd17e11120"/>
+      <w:bookmarkStart w:id="105" w:name="_Tocd17e11120"/>
       <w:r>
         <w:t>Variables</w:t>
       </w:r>
@@ -11341,118 +11346,203 @@
   </w:abstractNum>
   <w:abstractNum w:abstractNumId="105">
     <w:multiLevelType w:val="hybridMultilevel"/>
-    <w:tmpl w:val="0316CE72"/>
-    <w:lvl w:ilvl="0" w:tplc="08090001">
-      <w:start w:val="1"/>
-      <w:numFmt w:val="bullet"/>
-      <w:lvlText w:val=""/>
+    <w:tmpl w:val="7690F386"/>
+    <w:lvl w:ilvl="0" w:tplc="0809000F">
+      <w:start w:val="1"/>
+      <w:numFmt w:val="decimal"/>
+      <w:lvlText w:val="%1."/>
       <w:lvlJc w:val="left"/>
       <w:pPr>
         <w:ind w:left="720" w:hanging="360"/>
       </w:pPr>
-      <w:rPr>
-        <w:rFonts w:ascii="Symbol" w:hAnsi="Symbol" w:hint="default"/>
-      </w:rPr>
-    </w:lvl>
-    <w:lvl w:ilvl="1" w:tplc="08090003" w:tentative="1">
-      <w:start w:val="1"/>
-      <w:numFmt w:val="bullet"/>
-      <w:lvlText w:val="o"/>
+    </w:lvl>
+    <w:lvl w:ilvl="1" w:tplc="08090019">
+      <w:start w:val="1"/>
+      <w:numFmt w:val="lowerLetter"/>
+      <w:lvlText w:val="%2."/>
       <w:lvlJc w:val="left"/>
       <w:pPr>
         <w:ind w:left="1440" w:hanging="360"/>
       </w:pPr>
-      <w:rPr>
-        <w:rFonts w:ascii="Courier New" w:hAnsi="Courier New" w:cs="Courier New" w:hint="default"/>
-      </w:rPr>
-    </w:lvl>
-    <w:lvl w:ilvl="2" w:tplc="08090005" w:tentative="1">
-      <w:start w:val="1"/>
-      <w:numFmt w:val="bullet"/>
-      <w:lvlText w:val=""/>
-      <w:lvlJc w:val="left"/>
-      <w:pPr>
-        <w:ind w:left="2160" w:hanging="360"/>
-      </w:pPr>
-      <w:rPr>
-        <w:rFonts w:ascii="Wingdings" w:hAnsi="Wingdings" w:hint="default"/>
-      </w:rPr>
-    </w:lvl>
-    <w:lvl w:ilvl="3" w:tplc="08090001" w:tentative="1">
-      <w:start w:val="1"/>
-      <w:numFmt w:val="bullet"/>
-      <w:lvlText w:val=""/>
+    </w:lvl>
+    <w:lvl w:ilvl="2" w:tplc="0809001B" w:tentative="1">
+      <w:start w:val="1"/>
+      <w:numFmt w:val="lowerRoman"/>
+      <w:lvlText w:val="%3."/>
+      <w:lvlJc w:val="right"/>
+      <w:pPr>
+        <w:ind w:left="2160" w:hanging="180"/>
+      </w:pPr>
+    </w:lvl>
+    <w:lvl w:ilvl="3" w:tplc="0809000F" w:tentative="1">
+      <w:start w:val="1"/>
+      <w:numFmt w:val="decimal"/>
+      <w:lvlText w:val="%4."/>
       <w:lvlJc w:val="left"/>
       <w:pPr>
         <w:ind w:left="2880" w:hanging="360"/>
       </w:pPr>
-      <w:rPr>
-        <w:rFonts w:ascii="Symbol" w:hAnsi="Symbol" w:hint="default"/>
-      </w:rPr>
-    </w:lvl>
-    <w:lvl w:ilvl="4" w:tplc="08090003" w:tentative="1">
-      <w:start w:val="1"/>
-      <w:numFmt w:val="bullet"/>
-      <w:lvlText w:val="o"/>
+    </w:lvl>
+    <w:lvl w:ilvl="4" w:tplc="08090019" w:tentative="1">
+      <w:start w:val="1"/>
+      <w:numFmt w:val="lowerLetter"/>
+      <w:lvlText w:val="%5."/>
       <w:lvlJc w:val="left"/>
       <w:pPr>
         <w:ind w:left="3600" w:hanging="360"/>
       </w:pPr>
-      <w:rPr>
-        <w:rFonts w:ascii="Courier New" w:hAnsi="Courier New" w:cs="Courier New" w:hint="default"/>
-      </w:rPr>
-    </w:lvl>
-    <w:lvl w:ilvl="5" w:tplc="08090005" w:tentative="1">
-      <w:start w:val="1"/>
-      <w:numFmt w:val="bullet"/>
-      <w:lvlText w:val=""/>
-      <w:lvlJc w:val="left"/>
-      <w:pPr>
-        <w:ind w:left="4320" w:hanging="360"/>
-      </w:pPr>
-      <w:rPr>
-        <w:rFonts w:ascii="Wingdings" w:hAnsi="Wingdings" w:hint="default"/>
-      </w:rPr>
-    </w:lvl>
-    <w:lvl w:ilvl="6" w:tplc="08090001" w:tentative="1">
-      <w:start w:val="1"/>
-      <w:numFmt w:val="bullet"/>
-      <w:lvlText w:val=""/>
+    </w:lvl>
+    <w:lvl w:ilvl="5" w:tplc="0809001B" w:tentative="1">
+      <w:start w:val="1"/>
+      <w:numFmt w:val="lowerRoman"/>
+      <w:lvlText w:val="%6."/>
+      <w:lvlJc w:val="right"/>
+      <w:pPr>
+        <w:ind w:left="4320" w:hanging="180"/>
+      </w:pPr>
+    </w:lvl>
+    <w:lvl w:ilvl="6" w:tplc="0809000F" w:tentative="1">
+      <w:start w:val="1"/>
+      <w:numFmt w:val="decimal"/>
+      <w:lvlText w:val="%7."/>
       <w:lvlJc w:val="left"/>
       <w:pPr>
         <w:ind w:left="5040" w:hanging="360"/>
       </w:pPr>
-      <w:rPr>
-        <w:rFonts w:ascii="Symbol" w:hAnsi="Symbol" w:hint="default"/>
-      </w:rPr>
-    </w:lvl>
-    <w:lvl w:ilvl="7" w:tplc="08090003" w:tentative="1">
-      <w:start w:val="1"/>
-      <w:numFmt w:val="bullet"/>
-      <w:lvlText w:val="o"/>
+    </w:lvl>
+    <w:lvl w:ilvl="7" w:tplc="08090019" w:tentative="1">
+      <w:start w:val="1"/>
+      <w:numFmt w:val="lowerLetter"/>
+      <w:lvlText w:val="%8."/>
       <w:lvlJc w:val="left"/>
       <w:pPr>
         <w:ind w:left="5760" w:hanging="360"/>
       </w:pPr>
-      <w:rPr>
-        <w:rFonts w:ascii="Courier New" w:hAnsi="Courier New" w:cs="Courier New" w:hint="default"/>
-      </w:rPr>
-    </w:lvl>
-    <w:lvl w:ilvl="8" w:tplc="08090005" w:tentative="1">
-      <w:start w:val="1"/>
-      <w:numFmt w:val="bullet"/>
-      <w:lvlText w:val=""/>
-      <w:lvlJc w:val="left"/>
-      <w:pPr>
-        <w:ind w:left="6480" w:hanging="360"/>
-      </w:pPr>
-      <w:rPr>
-        <w:rFonts w:ascii="Wingdings" w:hAnsi="Wingdings" w:hint="default"/>
-      </w:rPr>
+    </w:lvl>
+    <w:lvl w:ilvl="8" w:tplc="0809001B" w:tentative="1">
+      <w:start w:val="1"/>
+      <w:numFmt w:val="lowerRoman"/>
+      <w:lvlText w:val="%9."/>
+      <w:lvlJc w:val="right"/>
+      <w:pPr>
+        <w:ind w:left="6480" w:hanging="180"/>
+      </w:pPr>
     </w:lvl>
   </w:abstractNum>
   <w:abstractNum w:abstractNumId="106">
     <w:multiLevelType w:val="hybridMultilevel"/>
+    <w:tmpl w:val="0316CE72"/>
+    <w:lvl w:ilvl="0" w:tplc="08090001">
+      <w:start w:val="1"/>
+      <w:numFmt w:val="bullet"/>
+      <w:lvlText w:val=""/>
+      <w:lvlJc w:val="left"/>
+      <w:pPr>
+        <w:ind w:left="720" w:hanging="360"/>
+      </w:pPr>
+      <w:rPr>
+        <w:rFonts w:ascii="Symbol" w:hAnsi="Symbol" w:hint="default"/>
+      </w:rPr>
+    </w:lvl>
+    <w:lvl w:ilvl="1" w:tplc="08090003" w:tentative="1">
+      <w:start w:val="1"/>
+      <w:numFmt w:val="bullet"/>
+      <w:lvlText w:val="o"/>
+      <w:lvlJc w:val="left"/>
+      <w:pPr>
+        <w:ind w:left="1440" w:hanging="360"/>
+      </w:pPr>
+      <w:rPr>
+        <w:rFonts w:ascii="Courier New" w:hAnsi="Courier New" w:cs="Courier New" w:hint="default"/>
+      </w:rPr>
+    </w:lvl>
+    <w:lvl w:ilvl="2" w:tplc="08090005" w:tentative="1">
+      <w:start w:val="1"/>
+      <w:numFmt w:val="bullet"/>
+      <w:lvlText w:val=""/>
+      <w:lvlJc w:val="left"/>
+      <w:pPr>
+        <w:ind w:left="2160" w:hanging="360"/>
+      </w:pPr>
+      <w:rPr>
+        <w:rFonts w:ascii="Wingdings" w:hAnsi="Wingdings" w:hint="default"/>
+      </w:rPr>
+    </w:lvl>
+    <w:lvl w:ilvl="3" w:tplc="08090001" w:tentative="1">
+      <w:start w:val="1"/>
+      <w:numFmt w:val="bullet"/>
+      <w:lvlText w:val=""/>
+      <w:lvlJc w:val="left"/>
+      <w:pPr>
+        <w:ind w:left="2880" w:hanging="360"/>
+      </w:pPr>
+      <w:rPr>
+        <w:rFonts w:ascii="Symbol" w:hAnsi="Symbol" w:hint="default"/>
+      </w:rPr>
+    </w:lvl>
+    <w:lvl w:ilvl="4" w:tplc="08090003" w:tentative="1">
+      <w:start w:val="1"/>
+      <w:numFmt w:val="bullet"/>
+      <w:lvlText w:val="o"/>
+      <w:lvlJc w:val="left"/>
+      <w:pPr>
+        <w:ind w:left="3600" w:hanging="360"/>
+      </w:pPr>
+      <w:rPr>
+        <w:rFonts w:ascii="Courier New" w:hAnsi="Courier New" w:cs="Courier New" w:hint="default"/>
+      </w:rPr>
+    </w:lvl>
+    <w:lvl w:ilvl="5" w:tplc="08090005" w:tentative="1">
+      <w:start w:val="1"/>
+      <w:numFmt w:val="bullet"/>
+      <w:lvlText w:val=""/>
+      <w:lvlJc w:val="left"/>
+      <w:pPr>
+        <w:ind w:left="4320" w:hanging="360"/>
+      </w:pPr>
+      <w:rPr>
+        <w:rFonts w:ascii="Wingdings" w:hAnsi="Wingdings" w:hint="default"/>
+      </w:rPr>
+    </w:lvl>
+    <w:lvl w:ilvl="6" w:tplc="08090001" w:tentative="1">
+      <w:start w:val="1"/>
+      <w:numFmt w:val="bullet"/>
+      <w:lvlText w:val=""/>
+      <w:lvlJc w:val="left"/>
+      <w:pPr>
+        <w:ind w:left="5040" w:hanging="360"/>
+      </w:pPr>
+      <w:rPr>
+        <w:rFonts w:ascii="Symbol" w:hAnsi="Symbol" w:hint="default"/>
+      </w:rPr>
+    </w:lvl>
+    <w:lvl w:ilvl="7" w:tplc="08090003" w:tentative="1">
+      <w:start w:val="1"/>
+      <w:numFmt w:val="bullet"/>
+      <w:lvlText w:val="o"/>
+      <w:lvlJc w:val="left"/>
+      <w:pPr>
+        <w:ind w:left="5760" w:hanging="360"/>
+      </w:pPr>
+      <w:rPr>
+        <w:rFonts w:ascii="Courier New" w:hAnsi="Courier New" w:cs="Courier New" w:hint="default"/>
+      </w:rPr>
+    </w:lvl>
+    <w:lvl w:ilvl="8" w:tplc="08090005" w:tentative="1">
+      <w:start w:val="1"/>
+      <w:numFmt w:val="bullet"/>
+      <w:lvlText w:val=""/>
+      <w:lvlJc w:val="left"/>
+      <w:pPr>
+        <w:ind w:left="6480" w:hanging="360"/>
+      </w:pPr>
+      <w:rPr>
+        <w:rFonts w:ascii="Wingdings" w:hAnsi="Wingdings" w:hint="default"/>
+      </w:rPr>
+    </w:lvl>
+  </w:abstractNum>
+  <w:abstractNum w:abstractNumId="107">
+    <w:multiLevelType w:val="hybridMultilevel"/>
     <w:tmpl w:val="7690F386"/>
     <w:lvl w:ilvl="0" w:tplc="0809000F">
       <w:start w:val="1"/>
@@ -11536,7 +11626,7 @@
       </w:pPr>
     </w:lvl>
   </w:abstractNum>
-  <w:abstractNum w:abstractNumId="107">
+  <w:abstractNum w:abstractNumId="108">
     <w:multiLevelType w:val="hybridMultilevel"/>
     <w:tmpl w:val="0316CE72"/>
     <w:lvl w:ilvl="0" w:tplc="08090001">
@@ -11648,7 +11738,7 @@
       </w:rPr>
     </w:lvl>
   </w:abstractNum>
-  <w:abstractNum w:abstractNumId="108">
+  <w:abstractNum w:abstractNumId="109">
     <w:multiLevelType w:val="hybridMultilevel"/>
     <w:tmpl w:val="7690F386"/>
     <w:lvl w:ilvl="0" w:tplc="0809000F">
@@ -11733,7 +11823,7 @@
       </w:pPr>
     </w:lvl>
   </w:abstractNum>
-  <w:abstractNum w:abstractNumId="109">
+  <w:abstractNum w:abstractNumId="110">
     <w:multiLevelType w:val="hybridMultilevel"/>
     <w:tmpl w:val="0316CE72"/>
     <w:lvl w:ilvl="0" w:tplc="08090001">
@@ -11843,91 +11933,6 @@
       <w:rPr>
         <w:rFonts w:ascii="Wingdings" w:hAnsi="Wingdings" w:hint="default"/>
       </w:rPr>
-    </w:lvl>
-  </w:abstractNum>
-  <w:abstractNum w:abstractNumId="110">
-    <w:multiLevelType w:val="hybridMultilevel"/>
-    <w:tmpl w:val="7690F386"/>
-    <w:lvl w:ilvl="0" w:tplc="0809000F">
-      <w:start w:val="1"/>
-      <w:numFmt w:val="decimal"/>
-      <w:lvlText w:val="%1."/>
-      <w:lvlJc w:val="left"/>
-      <w:pPr>
-        <w:ind w:left="720" w:hanging="360"/>
-      </w:pPr>
-    </w:lvl>
-    <w:lvl w:ilvl="1" w:tplc="08090019">
-      <w:start w:val="1"/>
-      <w:numFmt w:val="lowerLetter"/>
-      <w:lvlText w:val="%2."/>
-      <w:lvlJc w:val="left"/>
-      <w:pPr>
-        <w:ind w:left="1440" w:hanging="360"/>
-      </w:pPr>
-    </w:lvl>
-    <w:lvl w:ilvl="2" w:tplc="0809001B" w:tentative="1">
-      <w:start w:val="1"/>
-      <w:numFmt w:val="lowerRoman"/>
-      <w:lvlText w:val="%3."/>
-      <w:lvlJc w:val="right"/>
-      <w:pPr>
-        <w:ind w:left="2160" w:hanging="180"/>
-      </w:pPr>
-    </w:lvl>
-    <w:lvl w:ilvl="3" w:tplc="0809000F" w:tentative="1">
-      <w:start w:val="1"/>
-      <w:numFmt w:val="decimal"/>
-      <w:lvlText w:val="%4."/>
-      <w:lvlJc w:val="left"/>
-      <w:pPr>
-        <w:ind w:left="2880" w:hanging="360"/>
-      </w:pPr>
-    </w:lvl>
-    <w:lvl w:ilvl="4" w:tplc="08090019" w:tentative="1">
-      <w:start w:val="1"/>
-      <w:numFmt w:val="lowerLetter"/>
-      <w:lvlText w:val="%5."/>
-      <w:lvlJc w:val="left"/>
-      <w:pPr>
-        <w:ind w:left="3600" w:hanging="360"/>
-      </w:pPr>
-    </w:lvl>
-    <w:lvl w:ilvl="5" w:tplc="0809001B" w:tentative="1">
-      <w:start w:val="1"/>
-      <w:numFmt w:val="lowerRoman"/>
-      <w:lvlText w:val="%6."/>
-      <w:lvlJc w:val="right"/>
-      <w:pPr>
-        <w:ind w:left="4320" w:hanging="180"/>
-      </w:pPr>
-    </w:lvl>
-    <w:lvl w:ilvl="6" w:tplc="0809000F" w:tentative="1">
-      <w:start w:val="1"/>
-      <w:numFmt w:val="decimal"/>
-      <w:lvlText w:val="%7."/>
-      <w:lvlJc w:val="left"/>
-      <w:pPr>
-        <w:ind w:left="5040" w:hanging="360"/>
-      </w:pPr>
-    </w:lvl>
-    <w:lvl w:ilvl="7" w:tplc="08090019" w:tentative="1">
-      <w:start w:val="1"/>
-      <w:numFmt w:val="lowerLetter"/>
-      <w:lvlText w:val="%8."/>
-      <w:lvlJc w:val="left"/>
-      <w:pPr>
-        <w:ind w:left="5760" w:hanging="360"/>
-      </w:pPr>
-    </w:lvl>
-    <w:lvl w:ilvl="8" w:tplc="0809001B" w:tentative="1">
-      <w:start w:val="1"/>
-      <w:numFmt w:val="lowerRoman"/>
-      <w:lvlText w:val="%9."/>
-      <w:lvlJc w:val="right"/>
-      <w:pPr>
-        <w:ind w:left="6480" w:hanging="180"/>
-      </w:pPr>
     </w:lvl>
   </w:abstractNum>
   <w:abstractNum w:abstractNumId="111">
@@ -13164,114 +13169,87 @@
   </w:abstractNum>
   <w:abstractNum w:abstractNumId="122">
     <w:multiLevelType w:val="hybridMultilevel"/>
-    <w:tmpl w:val="0316CE72"/>
-    <w:lvl w:ilvl="0" w:tplc="08090001">
-      <w:start w:val="1"/>
-      <w:numFmt w:val="bullet"/>
-      <w:lvlText w:val=""/>
+    <w:tmpl w:val="7690F386"/>
+    <w:lvl w:ilvl="0" w:tplc="0809000F">
+      <w:start w:val="1"/>
+      <w:numFmt w:val="decimal"/>
+      <w:lvlText w:val="%1."/>
       <w:lvlJc w:val="left"/>
       <w:pPr>
         <w:ind w:left="720" w:hanging="360"/>
       </w:pPr>
-      <w:rPr>
-        <w:rFonts w:ascii="Symbol" w:hAnsi="Symbol" w:hint="default"/>
-      </w:rPr>
-    </w:lvl>
-    <w:lvl w:ilvl="1" w:tplc="08090003" w:tentative="1">
-      <w:start w:val="1"/>
-      <w:numFmt w:val="bullet"/>
-      <w:lvlText w:val="o"/>
+    </w:lvl>
+    <w:lvl w:ilvl="1" w:tplc="08090019">
+      <w:start w:val="1"/>
+      <w:numFmt w:val="lowerLetter"/>
+      <w:lvlText w:val="%2."/>
       <w:lvlJc w:val="left"/>
       <w:pPr>
         <w:ind w:left="1440" w:hanging="360"/>
       </w:pPr>
-      <w:rPr>
-        <w:rFonts w:ascii="Courier New" w:hAnsi="Courier New" w:cs="Courier New" w:hint="default"/>
-      </w:rPr>
-    </w:lvl>
-    <w:lvl w:ilvl="2" w:tplc="08090005" w:tentative="1">
-      <w:start w:val="1"/>
-      <w:numFmt w:val="bullet"/>
-      <w:lvlText w:val=""/>
-      <w:lvlJc w:val="left"/>
-      <w:pPr>
-        <w:ind w:left="2160" w:hanging="360"/>
-      </w:pPr>
-      <w:rPr>
-        <w:rFonts w:ascii="Wingdings" w:hAnsi="Wingdings" w:hint="default"/>
-      </w:rPr>
-    </w:lvl>
-    <w:lvl w:ilvl="3" w:tplc="08090001" w:tentative="1">
-      <w:start w:val="1"/>
-      <w:numFmt w:val="bullet"/>
-      <w:lvlText w:val=""/>
+    </w:lvl>
+    <w:lvl w:ilvl="2" w:tplc="0809001B" w:tentative="1">
+      <w:start w:val="1"/>
+      <w:numFmt w:val="lowerRoman"/>
+      <w:lvlText w:val="%3."/>
+      <w:lvlJc w:val="right"/>
+      <w:pPr>
+        <w:ind w:left="2160" w:hanging="180"/>
+      </w:pPr>
+    </w:lvl>
+    <w:lvl w:ilvl="3" w:tplc="0809000F" w:tentative="1">
+      <w:start w:val="1"/>
+      <w:numFmt w:val="decimal"/>
+      <w:lvlText w:val="%4."/>
       <w:lvlJc w:val="left"/>
       <w:pPr>
         <w:ind w:left="2880" w:hanging="360"/>
       </w:pPr>
-      <w:rPr>
-        <w:rFonts w:ascii="Symbol" w:hAnsi="Symbol" w:hint="default"/>
-      </w:rPr>
-    </w:lvl>
-    <w:lvl w:ilvl="4" w:tplc="08090003" w:tentative="1">
-      <w:start w:val="1"/>
-      <w:numFmt w:val="bullet"/>
-      <w:lvlText w:val="o"/>
+    </w:lvl>
+    <w:lvl w:ilvl="4" w:tplc="08090019" w:tentative="1">
+      <w:start w:val="1"/>
+      <w:numFmt w:val="lowerLetter"/>
+      <w:lvlText w:val="%5."/>
       <w:lvlJc w:val="left"/>
       <w:pPr>
         <w:ind w:left="3600" w:hanging="360"/>
       </w:pPr>
-      <w:rPr>
-        <w:rFonts w:ascii="Courier New" w:hAnsi="Courier New" w:cs="Courier New" w:hint="default"/>
-      </w:rPr>
-    </w:lvl>
-    <w:lvl w:ilvl="5" w:tplc="08090005" w:tentative="1">
-      <w:start w:val="1"/>
-      <w:numFmt w:val="bullet"/>
-      <w:lvlText w:val=""/>
-      <w:lvlJc w:val="left"/>
-      <w:pPr>
-        <w:ind w:left="4320" w:hanging="360"/>
-      </w:pPr>
-      <w:rPr>
-        <w:rFonts w:ascii="Wingdings" w:hAnsi="Wingdings" w:hint="default"/>
-      </w:rPr>
-    </w:lvl>
-    <w:lvl w:ilvl="6" w:tplc="08090001" w:tentative="1">
-      <w:start w:val="1"/>
-      <w:numFmt w:val="bullet"/>
-      <w:lvlText w:val=""/>
+    </w:lvl>
+    <w:lvl w:ilvl="5" w:tplc="0809001B" w:tentative="1">
+      <w:start w:val="1"/>
+      <w:numFmt w:val="lowerRoman"/>
+      <w:lvlText w:val="%6."/>
+      <w:lvlJc w:val="right"/>
+      <w:pPr>
+        <w:ind w:left="4320" w:hanging="180"/>
+      </w:pPr>
+    </w:lvl>
+    <w:lvl w:ilvl="6" w:tplc="0809000F" w:tentative="1">
+      <w:start w:val="1"/>
+      <w:numFmt w:val="decimal"/>
+      <w:lvlText w:val="%7."/>
       <w:lvlJc w:val="left"/>
       <w:pPr>
         <w:ind w:left="5040" w:hanging="360"/>
       </w:pPr>
-      <w:rPr>
-        <w:rFonts w:ascii="Symbol" w:hAnsi="Symbol" w:hint="default"/>
-      </w:rPr>
-    </w:lvl>
-    <w:lvl w:ilvl="7" w:tplc="08090003" w:tentative="1">
-      <w:start w:val="1"/>
-      <w:numFmt w:val="bullet"/>
-      <w:lvlText w:val="o"/>
+    </w:lvl>
+    <w:lvl w:ilvl="7" w:tplc="08090019" w:tentative="1">
+      <w:start w:val="1"/>
+      <w:numFmt w:val="lowerLetter"/>
+      <w:lvlText w:val="%8."/>
       <w:lvlJc w:val="left"/>
       <w:pPr>
         <w:ind w:left="5760" w:hanging="360"/>
       </w:pPr>
-      <w:rPr>
-        <w:rFonts w:ascii="Courier New" w:hAnsi="Courier New" w:cs="Courier New" w:hint="default"/>
-      </w:rPr>
-    </w:lvl>
-    <w:lvl w:ilvl="8" w:tplc="08090005" w:tentative="1">
-      <w:start w:val="1"/>
-      <w:numFmt w:val="bullet"/>
-      <w:lvlText w:val=""/>
-      <w:lvlJc w:val="left"/>
-      <w:pPr>
-        <w:ind w:left="6480" w:hanging="360"/>
-      </w:pPr>
-      <w:rPr>
-        <w:rFonts w:ascii="Wingdings" w:hAnsi="Wingdings" w:hint="default"/>
-      </w:rPr>
+    </w:lvl>
+    <w:lvl w:ilvl="8" w:tplc="0809001B" w:tentative="1">
+      <w:start w:val="1"/>
+      <w:numFmt w:val="lowerRoman"/>
+      <w:lvlText w:val="%9."/>
+      <w:lvlJc w:val="right"/>
+      <w:pPr>
+        <w:ind w:left="6480" w:hanging="180"/>
+      </w:pPr>
     </w:lvl>
   </w:abstractNum>
   <w:abstractNum w:abstractNumId="123">
@@ -13531,6 +13509,118 @@
   </w:abstractNum>
   <w:abstractNum w:abstractNumId="126">
     <w:multiLevelType w:val="hybridMultilevel"/>
+    <w:tmpl w:val="0316CE72"/>
+    <w:lvl w:ilvl="0" w:tplc="08090001">
+      <w:start w:val="1"/>
+      <w:numFmt w:val="bullet"/>
+      <w:lvlText w:val=""/>
+      <w:lvlJc w:val="left"/>
+      <w:pPr>
+        <w:ind w:left="720" w:hanging="360"/>
+      </w:pPr>
+      <w:rPr>
+        <w:rFonts w:ascii="Symbol" w:hAnsi="Symbol" w:hint="default"/>
+      </w:rPr>
+    </w:lvl>
+    <w:lvl w:ilvl="1" w:tplc="08090003" w:tentative="1">
+      <w:start w:val="1"/>
+      <w:numFmt w:val="bullet"/>
+      <w:lvlText w:val="o"/>
+      <w:lvlJc w:val="left"/>
+      <w:pPr>
+        <w:ind w:left="1440" w:hanging="360"/>
+      </w:pPr>
+      <w:rPr>
+        <w:rFonts w:ascii="Courier New" w:hAnsi="Courier New" w:cs="Courier New" w:hint="default"/>
+      </w:rPr>
+    </w:lvl>
+    <w:lvl w:ilvl="2" w:tplc="08090005" w:tentative="1">
+      <w:start w:val="1"/>
+      <w:numFmt w:val="bullet"/>
+      <w:lvlText w:val=""/>
+      <w:lvlJc w:val="left"/>
+      <w:pPr>
+        <w:ind w:left="2160" w:hanging="360"/>
+      </w:pPr>
+      <w:rPr>
+        <w:rFonts w:ascii="Wingdings" w:hAnsi="Wingdings" w:hint="default"/>
+      </w:rPr>
+    </w:lvl>
+    <w:lvl w:ilvl="3" w:tplc="08090001" w:tentative="1">
+      <w:start w:val="1"/>
+      <w:numFmt w:val="bullet"/>
+      <w:lvlText w:val=""/>
+      <w:lvlJc w:val="left"/>
+      <w:pPr>
+        <w:ind w:left="2880" w:hanging="360"/>
+      </w:pPr>
+      <w:rPr>
+        <w:rFonts w:ascii="Symbol" w:hAnsi="Symbol" w:hint="default"/>
+      </w:rPr>
+    </w:lvl>
+    <w:lvl w:ilvl="4" w:tplc="08090003" w:tentative="1">
+      <w:start w:val="1"/>
+      <w:numFmt w:val="bullet"/>
+      <w:lvlText w:val="o"/>
+      <w:lvlJc w:val="left"/>
+      <w:pPr>
+        <w:ind w:left="3600" w:hanging="360"/>
+      </w:pPr>
+      <w:rPr>
+        <w:rFonts w:ascii="Courier New" w:hAnsi="Courier New" w:cs="Courier New" w:hint="default"/>
+      </w:rPr>
+    </w:lvl>
+    <w:lvl w:ilvl="5" w:tplc="08090005" w:tentative="1">
+      <w:start w:val="1"/>
+      <w:numFmt w:val="bullet"/>
+      <w:lvlText w:val=""/>
+      <w:lvlJc w:val="left"/>
+      <w:pPr>
+        <w:ind w:left="4320" w:hanging="360"/>
+      </w:pPr>
+      <w:rPr>
+        <w:rFonts w:ascii="Wingdings" w:hAnsi="Wingdings" w:hint="default"/>
+      </w:rPr>
+    </w:lvl>
+    <w:lvl w:ilvl="6" w:tplc="08090001" w:tentative="1">
+      <w:start w:val="1"/>
+      <w:numFmt w:val="bullet"/>
+      <w:lvlText w:val=""/>
+      <w:lvlJc w:val="left"/>
+      <w:pPr>
+        <w:ind w:left="5040" w:hanging="360"/>
+      </w:pPr>
+      <w:rPr>
+        <w:rFonts w:ascii="Symbol" w:hAnsi="Symbol" w:hint="default"/>
+      </w:rPr>
+    </w:lvl>
+    <w:lvl w:ilvl="7" w:tplc="08090003" w:tentative="1">
+      <w:start w:val="1"/>
+      <w:numFmt w:val="bullet"/>
+      <w:lvlText w:val="o"/>
+      <w:lvlJc w:val="left"/>
+      <w:pPr>
+        <w:ind w:left="5760" w:hanging="360"/>
+      </w:pPr>
+      <w:rPr>
+        <w:rFonts w:ascii="Courier New" w:hAnsi="Courier New" w:cs="Courier New" w:hint="default"/>
+      </w:rPr>
+    </w:lvl>
+    <w:lvl w:ilvl="8" w:tplc="08090005" w:tentative="1">
+      <w:start w:val="1"/>
+      <w:numFmt w:val="bullet"/>
+      <w:lvlText w:val=""/>
+      <w:lvlJc w:val="left"/>
+      <w:pPr>
+        <w:ind w:left="6480" w:hanging="360"/>
+      </w:pPr>
+      <w:rPr>
+        <w:rFonts w:ascii="Wingdings" w:hAnsi="Wingdings" w:hint="default"/>
+      </w:rPr>
+    </w:lvl>
+  </w:abstractNum>
+  <w:abstractNum w:abstractNumId="127">
+    <w:multiLevelType w:val="hybridMultilevel"/>
     <w:tmpl w:val="7690F386"/>
     <w:lvl w:ilvl="0" w:tplc="0809000F">
       <w:start w:val="1"/>
@@ -13612,118 +13702,6 @@
       <w:pPr>
         <w:ind w:left="6480" w:hanging="180"/>
       </w:pPr>
-    </w:lvl>
-  </w:abstractNum>
-  <w:abstractNum w:abstractNumId="127">
-    <w:multiLevelType w:val="hybridMultilevel"/>
-    <w:tmpl w:val="0316CE72"/>
-    <w:lvl w:ilvl="0" w:tplc="08090001">
-      <w:start w:val="1"/>
-      <w:numFmt w:val="bullet"/>
-      <w:lvlText w:val=""/>
-      <w:lvlJc w:val="left"/>
-      <w:pPr>
-        <w:ind w:left="720" w:hanging="360"/>
-      </w:pPr>
-      <w:rPr>
-        <w:rFonts w:ascii="Symbol" w:hAnsi="Symbol" w:hint="default"/>
-      </w:rPr>
-    </w:lvl>
-    <w:lvl w:ilvl="1" w:tplc="08090003" w:tentative="1">
-      <w:start w:val="1"/>
-      <w:numFmt w:val="bullet"/>
-      <w:lvlText w:val="o"/>
-      <w:lvlJc w:val="left"/>
-      <w:pPr>
-        <w:ind w:left="1440" w:hanging="360"/>
-      </w:pPr>
-      <w:rPr>
-        <w:rFonts w:ascii="Courier New" w:hAnsi="Courier New" w:cs="Courier New" w:hint="default"/>
-      </w:rPr>
-    </w:lvl>
-    <w:lvl w:ilvl="2" w:tplc="08090005" w:tentative="1">
-      <w:start w:val="1"/>
-      <w:numFmt w:val="bullet"/>
-      <w:lvlText w:val=""/>
-      <w:lvlJc w:val="left"/>
-      <w:pPr>
-        <w:ind w:left="2160" w:hanging="360"/>
-      </w:pPr>
-      <w:rPr>
-        <w:rFonts w:ascii="Wingdings" w:hAnsi="Wingdings" w:hint="default"/>
-      </w:rPr>
-    </w:lvl>
-    <w:lvl w:ilvl="3" w:tplc="08090001" w:tentative="1">
-      <w:start w:val="1"/>
-      <w:numFmt w:val="bullet"/>
-      <w:lvlText w:val=""/>
-      <w:lvlJc w:val="left"/>
-      <w:pPr>
-        <w:ind w:left="2880" w:hanging="360"/>
-      </w:pPr>
-      <w:rPr>
-        <w:rFonts w:ascii="Symbol" w:hAnsi="Symbol" w:hint="default"/>
-      </w:rPr>
-    </w:lvl>
-    <w:lvl w:ilvl="4" w:tplc="08090003" w:tentative="1">
-      <w:start w:val="1"/>
-      <w:numFmt w:val="bullet"/>
-      <w:lvlText w:val="o"/>
-      <w:lvlJc w:val="left"/>
-      <w:pPr>
-        <w:ind w:left="3600" w:hanging="360"/>
-      </w:pPr>
-      <w:rPr>
-        <w:rFonts w:ascii="Courier New" w:hAnsi="Courier New" w:cs="Courier New" w:hint="default"/>
-      </w:rPr>
-    </w:lvl>
-    <w:lvl w:ilvl="5" w:tplc="08090005" w:tentative="1">
-      <w:start w:val="1"/>
-      <w:numFmt w:val="bullet"/>
-      <w:lvlText w:val=""/>
-      <w:lvlJc w:val="left"/>
-      <w:pPr>
-        <w:ind w:left="4320" w:hanging="360"/>
-      </w:pPr>
-      <w:rPr>
-        <w:rFonts w:ascii="Wingdings" w:hAnsi="Wingdings" w:hint="default"/>
-      </w:rPr>
-    </w:lvl>
-    <w:lvl w:ilvl="6" w:tplc="08090001" w:tentative="1">
-      <w:start w:val="1"/>
-      <w:numFmt w:val="bullet"/>
-      <w:lvlText w:val=""/>
-      <w:lvlJc w:val="left"/>
-      <w:pPr>
-        <w:ind w:left="5040" w:hanging="360"/>
-      </w:pPr>
-      <w:rPr>
-        <w:rFonts w:ascii="Symbol" w:hAnsi="Symbol" w:hint="default"/>
-      </w:rPr>
-    </w:lvl>
-    <w:lvl w:ilvl="7" w:tplc="08090003" w:tentative="1">
-      <w:start w:val="1"/>
-      <w:numFmt w:val="bullet"/>
-      <w:lvlText w:val="o"/>
-      <w:lvlJc w:val="left"/>
-      <w:pPr>
-        <w:ind w:left="5760" w:hanging="360"/>
-      </w:pPr>
-      <w:rPr>
-        <w:rFonts w:ascii="Courier New" w:hAnsi="Courier New" w:cs="Courier New" w:hint="default"/>
-      </w:rPr>
-    </w:lvl>
-    <w:lvl w:ilvl="8" w:tplc="08090005" w:tentative="1">
-      <w:start w:val="1"/>
-      <w:numFmt w:val="bullet"/>
-      <w:lvlText w:val=""/>
-      <w:lvlJc w:val="left"/>
-      <w:pPr>
-        <w:ind w:left="6480" w:hanging="360"/>
-      </w:pPr>
-      <w:rPr>
-        <w:rFonts w:ascii="Wingdings" w:hAnsi="Wingdings" w:hint="default"/>
-      </w:rPr>
     </w:lvl>
   </w:abstractNum>
   <w:abstractNum w:abstractNumId="128">
@@ -13983,87 +13961,114 @@
   </w:abstractNum>
   <w:abstractNum w:abstractNumId="131">
     <w:multiLevelType w:val="hybridMultilevel"/>
-    <w:tmpl w:val="7690F386"/>
-    <w:lvl w:ilvl="0" w:tplc="0809000F">
-      <w:start w:val="1"/>
-      <w:numFmt w:val="decimal"/>
-      <w:lvlText w:val="%1."/>
+    <w:tmpl w:val="0316CE72"/>
+    <w:lvl w:ilvl="0" w:tplc="08090001">
+      <w:start w:val="1"/>
+      <w:numFmt w:val="bullet"/>
+      <w:lvlText w:val=""/>
       <w:lvlJc w:val="left"/>
       <w:pPr>
         <w:ind w:left="720" w:hanging="360"/>
       </w:pPr>
-    </w:lvl>
-    <w:lvl w:ilvl="1" w:tplc="08090019">
-      <w:start w:val="1"/>
-      <w:numFmt w:val="lowerLetter"/>
-      <w:lvlText w:val="%2."/>
+      <w:rPr>
+        <w:rFonts w:ascii="Symbol" w:hAnsi="Symbol" w:hint="default"/>
+      </w:rPr>
+    </w:lvl>
+    <w:lvl w:ilvl="1" w:tplc="08090003" w:tentative="1">
+      <w:start w:val="1"/>
+      <w:numFmt w:val="bullet"/>
+      <w:lvlText w:val="o"/>
       <w:lvlJc w:val="left"/>
       <w:pPr>
         <w:ind w:left="1440" w:hanging="360"/>
       </w:pPr>
-    </w:lvl>
-    <w:lvl w:ilvl="2" w:tplc="0809001B" w:tentative="1">
-      <w:start w:val="1"/>
-      <w:numFmt w:val="lowerRoman"/>
-      <w:lvlText w:val="%3."/>
-      <w:lvlJc w:val="right"/>
-      <w:pPr>
-        <w:ind w:left="2160" w:hanging="180"/>
-      </w:pPr>
-    </w:lvl>
-    <w:lvl w:ilvl="3" w:tplc="0809000F" w:tentative="1">
-      <w:start w:val="1"/>
-      <w:numFmt w:val="decimal"/>
-      <w:lvlText w:val="%4."/>
+      <w:rPr>
+        <w:rFonts w:ascii="Courier New" w:hAnsi="Courier New" w:cs="Courier New" w:hint="default"/>
+      </w:rPr>
+    </w:lvl>
+    <w:lvl w:ilvl="2" w:tplc="08090005" w:tentative="1">
+      <w:start w:val="1"/>
+      <w:numFmt w:val="bullet"/>
+      <w:lvlText w:val=""/>
+      <w:lvlJc w:val="left"/>
+      <w:pPr>
+        <w:ind w:left="2160" w:hanging="360"/>
+      </w:pPr>
+      <w:rPr>
+        <w:rFonts w:ascii="Wingdings" w:hAnsi="Wingdings" w:hint="default"/>
+      </w:rPr>
+    </w:lvl>
+    <w:lvl w:ilvl="3" w:tplc="08090001" w:tentative="1">
+      <w:start w:val="1"/>
+      <w:numFmt w:val="bullet"/>
+      <w:lvlText w:val=""/>
       <w:lvlJc w:val="left"/>
       <w:pPr>
         <w:ind w:left="2880" w:hanging="360"/>
       </w:pPr>
-    </w:lvl>
-    <w:lvl w:ilvl="4" w:tplc="08090019" w:tentative="1">
-      <w:start w:val="1"/>
-      <w:numFmt w:val="lowerLetter"/>
-      <w:lvlText w:val="%5."/>
+      <w:rPr>
+        <w:rFonts w:ascii="Symbol" w:hAnsi="Symbol" w:hint="default"/>
+      </w:rPr>
+    </w:lvl>
+    <w:lvl w:ilvl="4" w:tplc="08090003" w:tentative="1">
+      <w:start w:val="1"/>
+      <w:numFmt w:val="bullet"/>
+      <w:lvlText w:val="o"/>
       <w:lvlJc w:val="left"/>
       <w:pPr>
         <w:ind w:left="3600" w:hanging="360"/>
       </w:pPr>
-    </w:lvl>
-    <w:lvl w:ilvl="5" w:tplc="0809001B" w:tentative="1">
-      <w:start w:val="1"/>
-      <w:numFmt w:val="lowerRoman"/>
-      <w:lvlText w:val="%6."/>
-      <w:lvlJc w:val="right"/>
-      <w:pPr>
-        <w:ind w:left="4320" w:hanging="180"/>
-      </w:pPr>
-    </w:lvl>
-    <w:lvl w:ilvl="6" w:tplc="0809000F" w:tentative="1">
-      <w:start w:val="1"/>
-      <w:numFmt w:val="decimal"/>
-      <w:lvlText w:val="%7."/>
+      <w:rPr>
+        <w:rFonts w:ascii="Courier New" w:hAnsi="Courier New" w:cs="Courier New" w:hint="default"/>
+      </w:rPr>
+    </w:lvl>
+    <w:lvl w:ilvl="5" w:tplc="08090005" w:tentative="1">
+      <w:start w:val="1"/>
+      <w:numFmt w:val="bullet"/>
+      <w:lvlText w:val=""/>
+      <w:lvlJc w:val="left"/>
+      <w:pPr>
+        <w:ind w:left="4320" w:hanging="360"/>
+      </w:pPr>
+      <w:rPr>
+        <w:rFonts w:ascii="Wingdings" w:hAnsi="Wingdings" w:hint="default"/>
+      </w:rPr>
+    </w:lvl>
+    <w:lvl w:ilvl="6" w:tplc="08090001" w:tentative="1">
+      <w:start w:val="1"/>
+      <w:numFmt w:val="bullet"/>
+      <w:lvlText w:val=""/>
       <w:lvlJc w:val="left"/>
       <w:pPr>
         <w:ind w:left="5040" w:hanging="360"/>
       </w:pPr>
-    </w:lvl>
-    <w:lvl w:ilvl="7" w:tplc="08090019" w:tentative="1">
-      <w:start w:val="1"/>
-      <w:numFmt w:val="lowerLetter"/>
-      <w:lvlText w:val="%8."/>
+      <w:rPr>
+        <w:rFonts w:ascii="Symbol" w:hAnsi="Symbol" w:hint="default"/>
+      </w:rPr>
+    </w:lvl>
+    <w:lvl w:ilvl="7" w:tplc="08090003" w:tentative="1">
+      <w:start w:val="1"/>
+      <w:numFmt w:val="bullet"/>
+      <w:lvlText w:val="o"/>
       <w:lvlJc w:val="left"/>
       <w:pPr>
         <w:ind w:left="5760" w:hanging="360"/>
       </w:pPr>
-    </w:lvl>
-    <w:lvl w:ilvl="8" w:tplc="0809001B" w:tentative="1">
-      <w:start w:val="1"/>
-      <w:numFmt w:val="lowerRoman"/>
-      <w:lvlText w:val="%9."/>
-      <w:lvlJc w:val="right"/>
-      <w:pPr>
-        <w:ind w:left="6480" w:hanging="180"/>
-      </w:pPr>
+      <w:rPr>
+        <w:rFonts w:ascii="Courier New" w:hAnsi="Courier New" w:cs="Courier New" w:hint="default"/>
+      </w:rPr>
+    </w:lvl>
+    <w:lvl w:ilvl="8" w:tplc="08090005" w:tentative="1">
+      <w:start w:val="1"/>
+      <w:numFmt w:val="bullet"/>
+      <w:lvlText w:val=""/>
+      <w:lvlJc w:val="left"/>
+      <w:pPr>
+        <w:ind w:left="6480" w:hanging="360"/>
+      </w:pPr>
+      <w:rPr>
+        <w:rFonts w:ascii="Wingdings" w:hAnsi="Wingdings" w:hint="default"/>
+      </w:rPr>
     </w:lvl>
   </w:abstractNum>
   <w:abstractNum w:abstractNumId="132">
@@ -14516,199 +14521,199 @@
   </w:abstractNum>
   <w:abstractNum w:abstractNumId="136">
     <w:multiLevelType w:val="hybridMultilevel"/>
-    <w:tmpl w:val="0316CE72"/>
-    <w:lvl w:ilvl="0" w:tplc="08090001">
-      <w:start w:val="1"/>
-      <w:numFmt w:val="bullet"/>
-      <w:lvlText w:val=""/>
+    <w:tmpl w:val="7690F386"/>
+    <w:lvl w:ilvl="0" w:tplc="0809000F">
+      <w:start w:val="1"/>
+      <w:numFmt w:val="decimal"/>
+      <w:lvlText w:val="%1."/>
       <w:lvlJc w:val="left"/>
       <w:pPr>
         <w:ind w:left="720" w:hanging="360"/>
       </w:pPr>
-      <w:rPr>
-        <w:rFonts w:ascii="Symbol" w:hAnsi="Symbol" w:hint="default"/>
-      </w:rPr>
-    </w:lvl>
-    <w:lvl w:ilvl="1" w:tplc="08090003" w:tentative="1">
-      <w:start w:val="1"/>
-      <w:numFmt w:val="bullet"/>
-      <w:lvlText w:val="o"/>
+    </w:lvl>
+    <w:lvl w:ilvl="1" w:tplc="08090019">
+      <w:start w:val="1"/>
+      <w:numFmt w:val="lowerLetter"/>
+      <w:lvlText w:val="%2."/>
       <w:lvlJc w:val="left"/>
       <w:pPr>
         <w:ind w:left="1440" w:hanging="360"/>
       </w:pPr>
-      <w:rPr>
-        <w:rFonts w:ascii="Courier New" w:hAnsi="Courier New" w:cs="Courier New" w:hint="default"/>
-      </w:rPr>
-    </w:lvl>
-    <w:lvl w:ilvl="2" w:tplc="08090005" w:tentative="1">
-      <w:start w:val="1"/>
-      <w:numFmt w:val="bullet"/>
-      <w:lvlText w:val=""/>
-      <w:lvlJc w:val="left"/>
-      <w:pPr>
-        <w:ind w:left="2160" w:hanging="360"/>
-      </w:pPr>
-      <w:rPr>
-        <w:rFonts w:ascii="Wingdings" w:hAnsi="Wingdings" w:hint="default"/>
-      </w:rPr>
-    </w:lvl>
-    <w:lvl w:ilvl="3" w:tplc="08090001" w:tentative="1">
-      <w:start w:val="1"/>
-      <w:numFmt w:val="bullet"/>
-      <w:lvlText w:val=""/>
+    </w:lvl>
+    <w:lvl w:ilvl="2" w:tplc="0809001B" w:tentative="1">
+      <w:start w:val="1"/>
+      <w:numFmt w:val="lowerRoman"/>
+      <w:lvlText w:val="%3."/>
+      <w:lvlJc w:val="right"/>
+      <w:pPr>
+        <w:ind w:left="2160" w:hanging="180"/>
+      </w:pPr>
+    </w:lvl>
+    <w:lvl w:ilvl="3" w:tplc="0809000F" w:tentative="1">
+      <w:start w:val="1"/>
+      <w:numFmt w:val="decimal"/>
+      <w:lvlText w:val="%4."/>
       <w:lvlJc w:val="left"/>
       <w:pPr>
         <w:ind w:left="2880" w:hanging="360"/>
       </w:pPr>
-      <w:rPr>
-        <w:rFonts w:ascii="Symbol" w:hAnsi="Symbol" w:hint="default"/>
-      </w:rPr>
-    </w:lvl>
-    <w:lvl w:ilvl="4" w:tplc="08090003" w:tentative="1">
-      <w:start w:val="1"/>
-      <w:numFmt w:val="bullet"/>
-      <w:lvlText w:val="o"/>
+    </w:lvl>
+    <w:lvl w:ilvl="4" w:tplc="08090019" w:tentative="1">
+      <w:start w:val="1"/>
+      <w:numFmt w:val="lowerLetter"/>
+      <w:lvlText w:val="%5."/>
       <w:lvlJc w:val="left"/>
       <w:pPr>
         <w:ind w:left="3600" w:hanging="360"/>
       </w:pPr>
-      <w:rPr>
-        <w:rFonts w:ascii="Courier New" w:hAnsi="Courier New" w:cs="Courier New" w:hint="default"/>
-      </w:rPr>
-    </w:lvl>
-    <w:lvl w:ilvl="5" w:tplc="08090005" w:tentative="1">
-      <w:start w:val="1"/>
-      <w:numFmt w:val="bullet"/>
-      <w:lvlText w:val=""/>
-      <w:lvlJc w:val="left"/>
-      <w:pPr>
-        <w:ind w:left="4320" w:hanging="360"/>
-      </w:pPr>
-      <w:rPr>
-        <w:rFonts w:ascii="Wingdings" w:hAnsi="Wingdings" w:hint="default"/>
-      </w:rPr>
-    </w:lvl>
-    <w:lvl w:ilvl="6" w:tplc="08090001" w:tentative="1">
-      <w:start w:val="1"/>
-      <w:numFmt w:val="bullet"/>
-      <w:lvlText w:val=""/>
+    </w:lvl>
+    <w:lvl w:ilvl="5" w:tplc="0809001B" w:tentative="1">
+      <w:start w:val="1"/>
+      <w:numFmt w:val="lowerRoman"/>
+      <w:lvlText w:val="%6."/>
+      <w:lvlJc w:val="right"/>
+      <w:pPr>
+        <w:ind w:left="4320" w:hanging="180"/>
+      </w:pPr>
+    </w:lvl>
+    <w:lvl w:ilvl="6" w:tplc="0809000F" w:tentative="1">
+      <w:start w:val="1"/>
+      <w:numFmt w:val="decimal"/>
+      <w:lvlText w:val="%7."/>
       <w:lvlJc w:val="left"/>
       <w:pPr>
         <w:ind w:left="5040" w:hanging="360"/>
       </w:pPr>
-      <w:rPr>
-        <w:rFonts w:ascii="Symbol" w:hAnsi="Symbol" w:hint="default"/>
-      </w:rPr>
-    </w:lvl>
-    <w:lvl w:ilvl="7" w:tplc="08090003" w:tentative="1">
-      <w:start w:val="1"/>
-      <w:numFmt w:val="bullet"/>
-      <w:lvlText w:val="o"/>
+    </w:lvl>
+    <w:lvl w:ilvl="7" w:tplc="08090019" w:tentative="1">
+      <w:start w:val="1"/>
+      <w:numFmt w:val="lowerLetter"/>
+      <w:lvlText w:val="%8."/>
       <w:lvlJc w:val="left"/>
       <w:pPr>
         <w:ind w:left="5760" w:hanging="360"/>
       </w:pPr>
-      <w:rPr>
-        <w:rFonts w:ascii="Courier New" w:hAnsi="Courier New" w:cs="Courier New" w:hint="default"/>
-      </w:rPr>
-    </w:lvl>
-    <w:lvl w:ilvl="8" w:tplc="08090005" w:tentative="1">
-      <w:start w:val="1"/>
-      <w:numFmt w:val="bullet"/>
-      <w:lvlText w:val=""/>
-      <w:lvlJc w:val="left"/>
-      <w:pPr>
-        <w:ind w:left="6480" w:hanging="360"/>
-      </w:pPr>
-      <w:rPr>
-        <w:rFonts w:ascii="Wingdings" w:hAnsi="Wingdings" w:hint="default"/>
-      </w:rPr>
+    </w:lvl>
+    <w:lvl w:ilvl="8" w:tplc="0809001B" w:tentative="1">
+      <w:start w:val="1"/>
+      <w:numFmt w:val="lowerRoman"/>
+      <w:lvlText w:val="%9."/>
+      <w:lvlJc w:val="right"/>
+      <w:pPr>
+        <w:ind w:left="6480" w:hanging="180"/>
+      </w:pPr>
     </w:lvl>
   </w:abstractNum>
   <w:abstractNum w:abstractNumId="137">
     <w:multiLevelType w:val="hybridMultilevel"/>
-    <w:tmpl w:val="7690F386"/>
-    <w:lvl w:ilvl="0" w:tplc="0809000F">
-      <w:start w:val="1"/>
-      <w:numFmt w:val="decimal"/>
-      <w:lvlText w:val="%1."/>
+    <w:tmpl w:val="0316CE72"/>
+    <w:lvl w:ilvl="0" w:tplc="08090001">
+      <w:start w:val="1"/>
+      <w:numFmt w:val="bullet"/>
+      <w:lvlText w:val=""/>
       <w:lvlJc w:val="left"/>
       <w:pPr>
         <w:ind w:left="720" w:hanging="360"/>
       </w:pPr>
-    </w:lvl>
-    <w:lvl w:ilvl="1" w:tplc="08090019">
-      <w:start w:val="1"/>
-      <w:numFmt w:val="lowerLetter"/>
-      <w:lvlText w:val="%2."/>
+      <w:rPr>
+        <w:rFonts w:ascii="Symbol" w:hAnsi="Symbol" w:hint="default"/>
+      </w:rPr>
+    </w:lvl>
+    <w:lvl w:ilvl="1" w:tplc="08090003" w:tentative="1">
+      <w:start w:val="1"/>
+      <w:numFmt w:val="bullet"/>
+      <w:lvlText w:val="o"/>
       <w:lvlJc w:val="left"/>
       <w:pPr>
         <w:ind w:left="1440" w:hanging="360"/>
       </w:pPr>
-    </w:lvl>
-    <w:lvl w:ilvl="2" w:tplc="0809001B" w:tentative="1">
-      <w:start w:val="1"/>
-      <w:numFmt w:val="lowerRoman"/>
-      <w:lvlText w:val="%3."/>
-      <w:lvlJc w:val="right"/>
-      <w:pPr>
-        <w:ind w:left="2160" w:hanging="180"/>
-      </w:pPr>
-    </w:lvl>
-    <w:lvl w:ilvl="3" w:tplc="0809000F" w:tentative="1">
-      <w:start w:val="1"/>
-      <w:numFmt w:val="decimal"/>
-      <w:lvlText w:val="%4."/>
+      <w:rPr>
+        <w:rFonts w:ascii="Courier New" w:hAnsi="Courier New" w:cs="Courier New" w:hint="default"/>
+      </w:rPr>
+    </w:lvl>
+    <w:lvl w:ilvl="2" w:tplc="08090005" w:tentative="1">
+      <w:start w:val="1"/>
+      <w:numFmt w:val="bullet"/>
+      <w:lvlText w:val=""/>
+      <w:lvlJc w:val="left"/>
+      <w:pPr>
+        <w:ind w:left="2160" w:hanging="360"/>
+      </w:pPr>
+      <w:rPr>
+        <w:rFonts w:ascii="Wingdings" w:hAnsi="Wingdings" w:hint="default"/>
+      </w:rPr>
+    </w:lvl>
+    <w:lvl w:ilvl="3" w:tplc="08090001" w:tentative="1">
+      <w:start w:val="1"/>
+      <w:numFmt w:val="bullet"/>
+      <w:lvlText w:val=""/>
       <w:lvlJc w:val="left"/>
       <w:pPr>
         <w:ind w:left="2880" w:hanging="360"/>
       </w:pPr>
-    </w:lvl>
-    <w:lvl w:ilvl="4" w:tplc="08090019" w:tentative="1">
-      <w:start w:val="1"/>
-      <w:numFmt w:val="lowerLetter"/>
-      <w:lvlText w:val="%5."/>
+      <w:rPr>
+        <w:rFonts w:ascii="Symbol" w:hAnsi="Symbol" w:hint="default"/>
+      </w:rPr>
+    </w:lvl>
+    <w:lvl w:ilvl="4" w:tplc="08090003" w:tentative="1">
+      <w:start w:val="1"/>
+      <w:numFmt w:val="bullet"/>
+      <w:lvlText w:val="o"/>
       <w:lvlJc w:val="left"/>
       <w:pPr>
         <w:ind w:left="3600" w:hanging="360"/>
       </w:pPr>
-    </w:lvl>
-    <w:lvl w:ilvl="5" w:tplc="0809001B" w:tentative="1">
-      <w:start w:val="1"/>
-      <w:numFmt w:val="lowerRoman"/>
-      <w:lvlText w:val="%6."/>
-      <w:lvlJc w:val="right"/>
-      <w:pPr>
-        <w:ind w:left="4320" w:hanging="180"/>
-      </w:pPr>
-    </w:lvl>
-    <w:lvl w:ilvl="6" w:tplc="0809000F" w:tentative="1">
-      <w:start w:val="1"/>
-      <w:numFmt w:val="decimal"/>
-      <w:lvlText w:val="%7."/>
+      <w:rPr>
+        <w:rFonts w:ascii="Courier New" w:hAnsi="Courier New" w:cs="Courier New" w:hint="default"/>
+      </w:rPr>
+    </w:lvl>
+    <w:lvl w:ilvl="5" w:tplc="08090005" w:tentative="1">
+      <w:start w:val="1"/>
+      <w:numFmt w:val="bullet"/>
+      <w:lvlText w:val=""/>
+      <w:lvlJc w:val="left"/>
+      <w:pPr>
+        <w:ind w:left="4320" w:hanging="360"/>
+      </w:pPr>
+      <w:rPr>
+        <w:rFonts w:ascii="Wingdings" w:hAnsi="Wingdings" w:hint="default"/>
+      </w:rPr>
+    </w:lvl>
+    <w:lvl w:ilvl="6" w:tplc="08090001" w:tentative="1">
+      <w:start w:val="1"/>
+      <w:numFmt w:val="bullet"/>
+      <w:lvlText w:val=""/>
       <w:lvlJc w:val="left"/>
       <w:pPr>
         <w:ind w:left="5040" w:hanging="360"/>
       </w:pPr>
-    </w:lvl>
-    <w:lvl w:ilvl="7" w:tplc="08090019" w:tentative="1">
-      <w:start w:val="1"/>
-      <w:numFmt w:val="lowerLetter"/>
-      <w:lvlText w:val="%8."/>
+      <w:rPr>
+        <w:rFonts w:ascii="Symbol" w:hAnsi="Symbol" w:hint="default"/>
+      </w:rPr>
+    </w:lvl>
+    <w:lvl w:ilvl="7" w:tplc="08090003" w:tentative="1">
+      <w:start w:val="1"/>
+      <w:numFmt w:val="bullet"/>
+      <w:lvlText w:val="o"/>
       <w:lvlJc w:val="left"/>
       <w:pPr>
         <w:ind w:left="5760" w:hanging="360"/>
       </w:pPr>
-    </w:lvl>
-    <w:lvl w:ilvl="8" w:tplc="0809001B" w:tentative="1">
-      <w:start w:val="1"/>
-      <w:numFmt w:val="lowerRoman"/>
-      <w:lvlText w:val="%9."/>
-      <w:lvlJc w:val="right"/>
-      <w:pPr>
-        <w:ind w:left="6480" w:hanging="180"/>
-      </w:pPr>
+      <w:rPr>
+        <w:rFonts w:ascii="Courier New" w:hAnsi="Courier New" w:cs="Courier New" w:hint="default"/>
+      </w:rPr>
+    </w:lvl>
+    <w:lvl w:ilvl="8" w:tplc="08090005" w:tentative="1">
+      <w:start w:val="1"/>
+      <w:numFmt w:val="bullet"/>
+      <w:lvlText w:val=""/>
+      <w:lvlJc w:val="left"/>
+      <w:pPr>
+        <w:ind w:left="6480" w:hanging="360"/>
+      </w:pPr>
+      <w:rPr>
+        <w:rFonts w:ascii="Wingdings" w:hAnsi="Wingdings" w:hint="default"/>
+      </w:rPr>
     </w:lvl>
   </w:abstractNum>
   <w:abstractNum w:abstractNumId="138">
@@ -15161,199 +15166,199 @@
   </w:abstractNum>
   <w:abstractNum w:abstractNumId="142">
     <w:multiLevelType w:val="hybridMultilevel"/>
-    <w:tmpl w:val="0316CE72"/>
-    <w:lvl w:ilvl="0" w:tplc="08090001">
-      <w:start w:val="1"/>
-      <w:numFmt w:val="bullet"/>
-      <w:lvlText w:val=""/>
+    <w:tmpl w:val="7690F386"/>
+    <w:lvl w:ilvl="0" w:tplc="0809000F">
+      <w:start w:val="1"/>
+      <w:numFmt w:val="decimal"/>
+      <w:lvlText w:val="%1."/>
       <w:lvlJc w:val="left"/>
       <w:pPr>
         <w:ind w:left="720" w:hanging="360"/>
       </w:pPr>
-      <w:rPr>
-        <w:rFonts w:ascii="Symbol" w:hAnsi="Symbol" w:hint="default"/>
-      </w:rPr>
-    </w:lvl>
-    <w:lvl w:ilvl="1" w:tplc="08090003" w:tentative="1">
-      <w:start w:val="1"/>
-      <w:numFmt w:val="bullet"/>
-      <w:lvlText w:val="o"/>
+    </w:lvl>
+    <w:lvl w:ilvl="1" w:tplc="08090019">
+      <w:start w:val="1"/>
+      <w:numFmt w:val="lowerLetter"/>
+      <w:lvlText w:val="%2."/>
       <w:lvlJc w:val="left"/>
       <w:pPr>
         <w:ind w:left="1440" w:hanging="360"/>
       </w:pPr>
-      <w:rPr>
-        <w:rFonts w:ascii="Courier New" w:hAnsi="Courier New" w:cs="Courier New" w:hint="default"/>
-      </w:rPr>
-    </w:lvl>
-    <w:lvl w:ilvl="2" w:tplc="08090005" w:tentative="1">
-      <w:start w:val="1"/>
-      <w:numFmt w:val="bullet"/>
-      <w:lvlText w:val=""/>
-      <w:lvlJc w:val="left"/>
-      <w:pPr>
-        <w:ind w:left="2160" w:hanging="360"/>
-      </w:pPr>
-      <w:rPr>
-        <w:rFonts w:ascii="Wingdings" w:hAnsi="Wingdings" w:hint="default"/>
-      </w:rPr>
-    </w:lvl>
-    <w:lvl w:ilvl="3" w:tplc="08090001" w:tentative="1">
-      <w:start w:val="1"/>
-      <w:numFmt w:val="bullet"/>
-      <w:lvlText w:val=""/>
+    </w:lvl>
+    <w:lvl w:ilvl="2" w:tplc="0809001B" w:tentative="1">
+      <w:start w:val="1"/>
+      <w:numFmt w:val="lowerRoman"/>
+      <w:lvlText w:val="%3."/>
+      <w:lvlJc w:val="right"/>
+      <w:pPr>
+        <w:ind w:left="2160" w:hanging="180"/>
+      </w:pPr>
+    </w:lvl>
+    <w:lvl w:ilvl="3" w:tplc="0809000F" w:tentative="1">
+      <w:start w:val="1"/>
+      <w:numFmt w:val="decimal"/>
+      <w:lvlText w:val="%4."/>
       <w:lvlJc w:val="left"/>
       <w:pPr>
         <w:ind w:left="2880" w:hanging="360"/>
       </w:pPr>
-      <w:rPr>
-        <w:rFonts w:ascii="Symbol" w:hAnsi="Symbol" w:hint="default"/>
-      </w:rPr>
-    </w:lvl>
-    <w:lvl w:ilvl="4" w:tplc="08090003" w:tentative="1">
-      <w:start w:val="1"/>
-      <w:numFmt w:val="bullet"/>
-      <w:lvlText w:val="o"/>
+    </w:lvl>
+    <w:lvl w:ilvl="4" w:tplc="08090019" w:tentative="1">
+      <w:start w:val="1"/>
+      <w:numFmt w:val="lowerLetter"/>
+      <w:lvlText w:val="%5."/>
       <w:lvlJc w:val="left"/>
       <w:pPr>
         <w:ind w:left="3600" w:hanging="360"/>
       </w:pPr>
-      <w:rPr>
-        <w:rFonts w:ascii="Courier New" w:hAnsi="Courier New" w:cs="Courier New" w:hint="default"/>
-      </w:rPr>
-    </w:lvl>
-    <w:lvl w:ilvl="5" w:tplc="08090005" w:tentative="1">
-      <w:start w:val="1"/>
-      <w:numFmt w:val="bullet"/>
-      <w:lvlText w:val=""/>
-      <w:lvlJc w:val="left"/>
-      <w:pPr>
-        <w:ind w:left="4320" w:hanging="360"/>
-      </w:pPr>
-      <w:rPr>
-        <w:rFonts w:ascii="Wingdings" w:hAnsi="Wingdings" w:hint="default"/>
-      </w:rPr>
-    </w:lvl>
-    <w:lvl w:ilvl="6" w:tplc="08090001" w:tentative="1">
-      <w:start w:val="1"/>
-      <w:numFmt w:val="bullet"/>
-      <w:lvlText w:val=""/>
+    </w:lvl>
+    <w:lvl w:ilvl="5" w:tplc="0809001B" w:tentative="1">
+      <w:start w:val="1"/>
+      <w:numFmt w:val="lowerRoman"/>
+      <w:lvlText w:val="%6."/>
+      <w:lvlJc w:val="right"/>
+      <w:pPr>
+        <w:ind w:left="4320" w:hanging="180"/>
+      </w:pPr>
+    </w:lvl>
+    <w:lvl w:ilvl="6" w:tplc="0809000F" w:tentative="1">
+      <w:start w:val="1"/>
+      <w:numFmt w:val="decimal"/>
+      <w:lvlText w:val="%7."/>
       <w:lvlJc w:val="left"/>
       <w:pPr>
         <w:ind w:left="5040" w:hanging="360"/>
       </w:pPr>
-      <w:rPr>
-        <w:rFonts w:ascii="Symbol" w:hAnsi="Symbol" w:hint="default"/>
-      </w:rPr>
-    </w:lvl>
-    <w:lvl w:ilvl="7" w:tplc="08090003" w:tentative="1">
-      <w:start w:val="1"/>
-      <w:numFmt w:val="bullet"/>
-      <w:lvlText w:val="o"/>
+    </w:lvl>
+    <w:lvl w:ilvl="7" w:tplc="08090019" w:tentative="1">
+      <w:start w:val="1"/>
+      <w:numFmt w:val="lowerLetter"/>
+      <w:lvlText w:val="%8."/>
       <w:lvlJc w:val="left"/>
       <w:pPr>
         <w:ind w:left="5760" w:hanging="360"/>
       </w:pPr>
-      <w:rPr>
-        <w:rFonts w:ascii="Courier New" w:hAnsi="Courier New" w:cs="Courier New" w:hint="default"/>
-      </w:rPr>
-    </w:lvl>
-    <w:lvl w:ilvl="8" w:tplc="08090005" w:tentative="1">
-      <w:start w:val="1"/>
-      <w:numFmt w:val="bullet"/>
-      <w:lvlText w:val=""/>
-      <w:lvlJc w:val="left"/>
-      <w:pPr>
-        <w:ind w:left="6480" w:hanging="360"/>
-      </w:pPr>
-      <w:rPr>
-        <w:rFonts w:ascii="Wingdings" w:hAnsi="Wingdings" w:hint="default"/>
-      </w:rPr>
+    </w:lvl>
+    <w:lvl w:ilvl="8" w:tplc="0809001B" w:tentative="1">
+      <w:start w:val="1"/>
+      <w:numFmt w:val="lowerRoman"/>
+      <w:lvlText w:val="%9."/>
+      <w:lvlJc w:val="right"/>
+      <w:pPr>
+        <w:ind w:left="6480" w:hanging="180"/>
+      </w:pPr>
     </w:lvl>
   </w:abstractNum>
   <w:abstractNum w:abstractNumId="143">
     <w:multiLevelType w:val="hybridMultilevel"/>
-    <w:tmpl w:val="7690F386"/>
-    <w:lvl w:ilvl="0" w:tplc="0809000F">
-      <w:start w:val="1"/>
-      <w:numFmt w:val="decimal"/>
-      <w:lvlText w:val="%1."/>
+    <w:tmpl w:val="0316CE72"/>
+    <w:lvl w:ilvl="0" w:tplc="08090001">
+      <w:start w:val="1"/>
+      <w:numFmt w:val="bullet"/>
+      <w:lvlText w:val=""/>
       <w:lvlJc w:val="left"/>
       <w:pPr>
         <w:ind w:left="720" w:hanging="360"/>
       </w:pPr>
-    </w:lvl>
-    <w:lvl w:ilvl="1" w:tplc="08090019">
-      <w:start w:val="1"/>
-      <w:numFmt w:val="lowerLetter"/>
-      <w:lvlText w:val="%2."/>
+      <w:rPr>
+        <w:rFonts w:ascii="Symbol" w:hAnsi="Symbol" w:hint="default"/>
+      </w:rPr>
+    </w:lvl>
+    <w:lvl w:ilvl="1" w:tplc="08090003" w:tentative="1">
+      <w:start w:val="1"/>
+      <w:numFmt w:val="bullet"/>
+      <w:lvlText w:val="o"/>
       <w:lvlJc w:val="left"/>
       <w:pPr>
         <w:ind w:left="1440" w:hanging="360"/>
       </w:pPr>
-    </w:lvl>
-    <w:lvl w:ilvl="2" w:tplc="0809001B" w:tentative="1">
-      <w:start w:val="1"/>
-      <w:numFmt w:val="lowerRoman"/>
-      <w:lvlText w:val="%3."/>
-      <w:lvlJc w:val="right"/>
-      <w:pPr>
-        <w:ind w:left="2160" w:hanging="180"/>
-      </w:pPr>
-    </w:lvl>
-    <w:lvl w:ilvl="3" w:tplc="0809000F" w:tentative="1">
-      <w:start w:val="1"/>
-      <w:numFmt w:val="decimal"/>
-      <w:lvlText w:val="%4."/>
+      <w:rPr>
+        <w:rFonts w:ascii="Courier New" w:hAnsi="Courier New" w:cs="Courier New" w:hint="default"/>
+      </w:rPr>
+    </w:lvl>
+    <w:lvl w:ilvl="2" w:tplc="08090005" w:tentative="1">
+      <w:start w:val="1"/>
+      <w:numFmt w:val="bullet"/>
+      <w:lvlText w:val=""/>
+      <w:lvlJc w:val="left"/>
+      <w:pPr>
+        <w:ind w:left="2160" w:hanging="360"/>
+      </w:pPr>
+      <w:rPr>
+        <w:rFonts w:ascii="Wingdings" w:hAnsi="Wingdings" w:hint="default"/>
+      </w:rPr>
+    </w:lvl>
+    <w:lvl w:ilvl="3" w:tplc="08090001" w:tentative="1">
+      <w:start w:val="1"/>
+      <w:numFmt w:val="bullet"/>
+      <w:lvlText w:val=""/>
       <w:lvlJc w:val="left"/>
       <w:pPr>
         <w:ind w:left="2880" w:hanging="360"/>
       </w:pPr>
-    </w:lvl>
-    <w:lvl w:ilvl="4" w:tplc="08090019" w:tentative="1">
-      <w:start w:val="1"/>
-      <w:numFmt w:val="lowerLetter"/>
-      <w:lvlText w:val="%5."/>
+      <w:rPr>
+        <w:rFonts w:ascii="Symbol" w:hAnsi="Symbol" w:hint="default"/>
+      </w:rPr>
+    </w:lvl>
+    <w:lvl w:ilvl="4" w:tplc="08090003" w:tentative="1">
+      <w:start w:val="1"/>
+      <w:numFmt w:val="bullet"/>
+      <w:lvlText w:val="o"/>
       <w:lvlJc w:val="left"/>
       <w:pPr>
         <w:ind w:left="3600" w:hanging="360"/>
       </w:pPr>
-    </w:lvl>
-    <w:lvl w:ilvl="5" w:tplc="0809001B" w:tentative="1">
-      <w:start w:val="1"/>
-      <w:numFmt w:val="lowerRoman"/>
-      <w:lvlText w:val="%6."/>
-      <w:lvlJc w:val="right"/>
-      <w:pPr>
-        <w:ind w:left="4320" w:hanging="180"/>
-      </w:pPr>
-    </w:lvl>
-    <w:lvl w:ilvl="6" w:tplc="0809000F" w:tentative="1">
-      <w:start w:val="1"/>
-      <w:numFmt w:val="decimal"/>
-      <w:lvlText w:val="%7."/>
+      <w:rPr>
+        <w:rFonts w:ascii="Courier New" w:hAnsi="Courier New" w:cs="Courier New" w:hint="default"/>
+      </w:rPr>
+    </w:lvl>
+    <w:lvl w:ilvl="5" w:tplc="08090005" w:tentative="1">
+      <w:start w:val="1"/>
+      <w:numFmt w:val="bullet"/>
+      <w:lvlText w:val=""/>
+      <w:lvlJc w:val="left"/>
+      <w:pPr>
+        <w:ind w:left="4320" w:hanging="360"/>
+      </w:pPr>
+      <w:rPr>
+        <w:rFonts w:ascii="Wingdings" w:hAnsi="Wingdings" w:hint="default"/>
+      </w:rPr>
+    </w:lvl>
+    <w:lvl w:ilvl="6" w:tplc="08090001" w:tentative="1">
+      <w:start w:val="1"/>
+      <w:numFmt w:val="bullet"/>
+      <w:lvlText w:val=""/>
       <w:lvlJc w:val="left"/>
       <w:pPr>
         <w:ind w:left="5040" w:hanging="360"/>
       </w:pPr>
-    </w:lvl>
-    <w:lvl w:ilvl="7" w:tplc="08090019" w:tentative="1">
-      <w:start w:val="1"/>
-      <w:numFmt w:val="lowerLetter"/>
-      <w:lvlText w:val="%8."/>
+      <w:rPr>
+        <w:rFonts w:ascii="Symbol" w:hAnsi="Symbol" w:hint="default"/>
+      </w:rPr>
+    </w:lvl>
+    <w:lvl w:ilvl="7" w:tplc="08090003" w:tentative="1">
+      <w:start w:val="1"/>
+      <w:numFmt w:val="bullet"/>
+      <w:lvlText w:val="o"/>
       <w:lvlJc w:val="left"/>
       <w:pPr>
         <w:ind w:left="5760" w:hanging="360"/>
       </w:pPr>
-    </w:lvl>
-    <w:lvl w:ilvl="8" w:tplc="0809001B" w:tentative="1">
-      <w:start w:val="1"/>
-      <w:numFmt w:val="lowerRoman"/>
-      <w:lvlText w:val="%9."/>
-      <w:lvlJc w:val="right"/>
-      <w:pPr>
-        <w:ind w:left="6480" w:hanging="180"/>
-      </w:pPr>
+      <w:rPr>
+        <w:rFonts w:ascii="Courier New" w:hAnsi="Courier New" w:cs="Courier New" w:hint="default"/>
+      </w:rPr>
+    </w:lvl>
+    <w:lvl w:ilvl="8" w:tplc="08090005" w:tentative="1">
+      <w:start w:val="1"/>
+      <w:numFmt w:val="bullet"/>
+      <w:lvlText w:val=""/>
+      <w:lvlJc w:val="left"/>
+      <w:pPr>
+        <w:ind w:left="6480" w:hanging="360"/>
+      </w:pPr>
+      <w:rPr>
+        <w:rFonts w:ascii="Wingdings" w:hAnsi="Wingdings" w:hint="default"/>
+      </w:rPr>
     </w:lvl>
   </w:abstractNum>
   <w:abstractNum w:abstractNumId="144">
@@ -16029,118 +16034,6 @@
     </w:lvl>
   </w:abstractNum>
   <w:abstractNum w:abstractNumId="150">
-    <w:multiLevelType w:val="hybridMultilevel"/>
-    <w:tmpl w:val="0316CE72"/>
-    <w:lvl w:ilvl="0" w:tplc="08090001">
-      <w:start w:val="1"/>
-      <w:numFmt w:val="bullet"/>
-      <w:lvlText w:val=""/>
-      <w:lvlJc w:val="left"/>
-      <w:pPr>
-        <w:ind w:left="720" w:hanging="360"/>
-      </w:pPr>
-      <w:rPr>
-        <w:rFonts w:ascii="Symbol" w:hAnsi="Symbol" w:hint="default"/>
-      </w:rPr>
-    </w:lvl>
-    <w:lvl w:ilvl="1" w:tplc="08090003" w:tentative="1">
-      <w:start w:val="1"/>
-      <w:numFmt w:val="bullet"/>
-      <w:lvlText w:val="o"/>
-      <w:lvlJc w:val="left"/>
-      <w:pPr>
-        <w:ind w:left="1440" w:hanging="360"/>
-      </w:pPr>
-      <w:rPr>
-        <w:rFonts w:ascii="Courier New" w:hAnsi="Courier New" w:cs="Courier New" w:hint="default"/>
-      </w:rPr>
-    </w:lvl>
-    <w:lvl w:ilvl="2" w:tplc="08090005" w:tentative="1">
-      <w:start w:val="1"/>
-      <w:numFmt w:val="bullet"/>
-      <w:lvlText w:val=""/>
-      <w:lvlJc w:val="left"/>
-      <w:pPr>
-        <w:ind w:left="2160" w:hanging="360"/>
-      </w:pPr>
-      <w:rPr>
-        <w:rFonts w:ascii="Wingdings" w:hAnsi="Wingdings" w:hint="default"/>
-      </w:rPr>
-    </w:lvl>
-    <w:lvl w:ilvl="3" w:tplc="08090001" w:tentative="1">
-      <w:start w:val="1"/>
-      <w:numFmt w:val="bullet"/>
-      <w:lvlText w:val=""/>
-      <w:lvlJc w:val="left"/>
-      <w:pPr>
-        <w:ind w:left="2880" w:hanging="360"/>
-      </w:pPr>
-      <w:rPr>
-        <w:rFonts w:ascii="Symbol" w:hAnsi="Symbol" w:hint="default"/>
-      </w:rPr>
-    </w:lvl>
-    <w:lvl w:ilvl="4" w:tplc="08090003" w:tentative="1">
-      <w:start w:val="1"/>
-      <w:numFmt w:val="bullet"/>
-      <w:lvlText w:val="o"/>
-      <w:lvlJc w:val="left"/>
-      <w:pPr>
-        <w:ind w:left="3600" w:hanging="360"/>
-      </w:pPr>
-      <w:rPr>
-        <w:rFonts w:ascii="Courier New" w:hAnsi="Courier New" w:cs="Courier New" w:hint="default"/>
-      </w:rPr>
-    </w:lvl>
-    <w:lvl w:ilvl="5" w:tplc="08090005" w:tentative="1">
-      <w:start w:val="1"/>
-      <w:numFmt w:val="bullet"/>
-      <w:lvlText w:val=""/>
-      <w:lvlJc w:val="left"/>
-      <w:pPr>
-        <w:ind w:left="4320" w:hanging="360"/>
-      </w:pPr>
-      <w:rPr>
-        <w:rFonts w:ascii="Wingdings" w:hAnsi="Wingdings" w:hint="default"/>
-      </w:rPr>
-    </w:lvl>
-    <w:lvl w:ilvl="6" w:tplc="08090001" w:tentative="1">
-      <w:start w:val="1"/>
-      <w:numFmt w:val="bullet"/>
-      <w:lvlText w:val=""/>
-      <w:lvlJc w:val="left"/>
-      <w:pPr>
-        <w:ind w:left="5040" w:hanging="360"/>
-      </w:pPr>
-      <w:rPr>
-        <w:rFonts w:ascii="Symbol" w:hAnsi="Symbol" w:hint="default"/>
-      </w:rPr>
-    </w:lvl>
-    <w:lvl w:ilvl="7" w:tplc="08090003" w:tentative="1">
-      <w:start w:val="1"/>
-      <w:numFmt w:val="bullet"/>
-      <w:lvlText w:val="o"/>
-      <w:lvlJc w:val="left"/>
-      <w:pPr>
-        <w:ind w:left="5760" w:hanging="360"/>
-      </w:pPr>
-      <w:rPr>
-        <w:rFonts w:ascii="Courier New" w:hAnsi="Courier New" w:cs="Courier New" w:hint="default"/>
-      </w:rPr>
-    </w:lvl>
-    <w:lvl w:ilvl="8" w:tplc="08090005" w:tentative="1">
-      <w:start w:val="1"/>
-      <w:numFmt w:val="bullet"/>
-      <w:lvlText w:val=""/>
-      <w:lvlJc w:val="left"/>
-      <w:pPr>
-        <w:ind w:left="6480" w:hanging="360"/>
-      </w:pPr>
-      <w:rPr>
-        <w:rFonts w:ascii="Wingdings" w:hAnsi="Wingdings" w:hint="default"/>
-      </w:rPr>
-    </w:lvl>
-  </w:abstractNum>
-  <w:abstractNum w:abstractNumId="151">
     <w:multiLevelType w:val="hybridMultilevel"/>
     <w:tmpl w:val="0316CE72"/>
     <w:lvl w:ilvl="0" w:tplc="08090001">
@@ -17592,9 +17485,6 @@
   </w:num>
   <w:num w:numId="150">
     <w:abstractNumId w:val="150"/>
-  </w:num>
-  <w:num w:numId="151">
-    <w:abstractNumId w:val="151"/>
   </w:num>
   <w:num xmlns:wpc="http://schemas.microsoft.com/office/word/2010/wordprocessingCanvas" xmlns:mc="http://schemas.openxmlformats.org/markup-compatibility/2006" xmlns:wp14="http://schemas.microsoft.com/office/word/2010/wordprocessingDrawing" xmlns:w14="http://schemas.microsoft.com/office/word/2010/wordml" xmlns:w15="http://schemas.microsoft.com/office/word/2012/wordml" xmlns:wpg="http://schemas.microsoft.com/office/word/2010/wordprocessingGroup" xmlns:wpi="http://schemas.microsoft.com/office/word/2010/wordprocessingInk" xmlns:wps="http://schemas.microsoft.com/office/word/2010/wordprocessingShape" w:numId="1">
     <w:abstractNumId w:val="15"/>

</xml_diff>

<commit_message>
nested lists in markdown
</commit_message>
<xml_diff>
--- a/ops/docs/output/word/RA.docx
+++ b/ops/docs/output/word/RA.docx
@@ -550,18 +550,7 @@
         <w:t/>
       </w:r>
       <w:r>
-        <w:t xml:space="preserve">2 Intel Xeon CPU Gold </w:t>
-      </w:r>
-      <w:hyperlink r:id="rIdHyperlink103">
-        <w:r>
-          <w:rPr>
-            <w:rStyle w:val="Hyperlink"/>
-          </w:rPr>
-          <w:t>6130 2.10GHz</w:t>
-        </w:r>
-      </w:hyperlink>
-      <w:r>
-        <w:t xml:space="preserve"> x 16 core</w:t>
+        <w:t>2 Intel Xeon CPU Gold 6130 2.10GHz x 16 core</w:t>
       </w:r>
       <w:r>
         <w:t xml:space="preserve"> </w:t>
@@ -617,18 +606,7 @@
         <w:t/>
       </w:r>
       <w:r>
-        <w:t xml:space="preserve">2 Intel Xeon CPU Gold </w:t>
-      </w:r>
-      <w:hyperlink r:id="rIdHyperlink104">
-        <w:r>
-          <w:rPr>
-            <w:rStyle w:val="Hyperlink"/>
-          </w:rPr>
-          <w:t>6130 2.10GHz</w:t>
-        </w:r>
-      </w:hyperlink>
-      <w:r>
-        <w:t xml:space="preserve"> x 16 core</w:t>
+        <w:t>2 Intel Xeon CPU Gold 6130 2.10GHz x 16 core</w:t>
       </w:r>
       <w:r>
         <w:t xml:space="preserve"> </w:t>
@@ -661,8 +639,8 @@
       <w:pPr>
         <w:pStyle w:val="Heading2"/>
       </w:pPr>
-      <w:bookmarkStart w:id="13" w:name="_Refd17e8004"/>
-      <w:bookmarkStart w:id="14" w:name="_Tocd17e8004"/>
+      <w:bookmarkStart w:id="13" w:name="_Refd17e7994"/>
+      <w:bookmarkStart w:id="14" w:name="_Tocd17e7994"/>
       <w:r>
         <w:t>Storage requirements:</w:t>
       </w:r>
@@ -750,15 +728,15 @@
       <w:pPr>
         <w:pStyle w:val="MISCFigureCaptionHeader8pt"/>
       </w:pPr>
-      <w:bookmarkStart w:id="15" w:name="_Refd17e8018"/>
-      <w:bookmarkStart w:id="16" w:name="_Tocd17e8018"/>
+      <w:bookmarkStart w:id="15" w:name="_Refd17e8008"/>
+      <w:bookmarkStart w:id="16" w:name="_Tocd17e8008"/>
       <w:r>
         <w:rPr>
           <w:rStyle w:val="MISCFigureCaptionHeaderBold8pt"/>
         </w:rPr>
         <w:t>Figure </w:t>
       </w:r>
-      <w:bookmarkStart w:id="17" w:name="_Numd17e8018"/>
+      <w:bookmarkStart w:id="17" w:name="_Numd17e8008"/>
       <w:fldSimple w:instr=" SEQ Figure \* ARABIC ">
         <w:r>
           <w:rPr>
@@ -831,15 +809,15 @@
       <w:pPr>
         <w:pStyle w:val="MISCFigureCaptionHeader8pt"/>
       </w:pPr>
-      <w:bookmarkStart w:id="18" w:name="_Refd17e8022"/>
-      <w:bookmarkStart w:id="19" w:name="_Tocd17e8022"/>
+      <w:bookmarkStart w:id="18" w:name="_Refd17e8012"/>
+      <w:bookmarkStart w:id="19" w:name="_Tocd17e8012"/>
       <w:r>
         <w:rPr>
           <w:rStyle w:val="MISCFigureCaptionHeaderBold8pt"/>
         </w:rPr>
         <w:t>Figure </w:t>
       </w:r>
-      <w:bookmarkStart w:id="20" w:name="_Numd17e8022"/>
+      <w:bookmarkStart w:id="20" w:name="_Numd17e8012"/>
       <w:fldSimple w:instr=" SEQ Figure \* ARABIC ">
         <w:r>
           <w:rPr>
@@ -868,8 +846,8 @@
       <w:pPr>
         <w:pStyle w:val="Heading2"/>
       </w:pPr>
-      <w:bookmarkStart w:id="21" w:name="_Refd17e8031"/>
-      <w:bookmarkStart w:id="22" w:name="_Tocd17e8031"/>
+      <w:bookmarkStart w:id="21" w:name="_Refd17e8021"/>
+      <w:bookmarkStart w:id="22" w:name="_Tocd17e8021"/>
       <w:r>
         <w:t>High availability</w:t>
       </w:r>
@@ -889,8 +867,8 @@
       <w:pPr>
         <w:pStyle w:val="Heading3"/>
       </w:pPr>
-      <w:bookmarkStart w:id="23" w:name="_Refd17e8040"/>
-      <w:bookmarkStart w:id="24" w:name="_Tocd17e8040"/>
+      <w:bookmarkStart w:id="23" w:name="_Refd17e8030"/>
+      <w:bookmarkStart w:id="24" w:name="_Tocd17e8030"/>
       <w:r>
         <w:t>Load Balancers</w:t>
       </w:r>
@@ -904,7 +882,7 @@
       <w:r>
         <w:t xml:space="preserve">HPE Enterprise Containers with Docker EE also deploys load balancers in the system to help with container traffic management. There are three load balancer VMs – UCP load balancer, DTR load balancer, and Docker worker node load balancer. Since these load balancers exist in VMs, they have some degree of HA but may incur some downtime during the restoration of these VMs due to a planned or unplanned outage. For optimal HA configuration, the user should consider implementing a HA load balancer architecture using the Virtual Router Redundancy Protocol (VRRP). For more information see </w:t>
       </w:r>
-      <w:hyperlink r:id="rIdHyperlink105">
+      <w:hyperlink r:id="rIdHyperlink103">
         <w:r>
           <w:rPr>
             <w:rStyle w:val="Hyperlink"/>
@@ -974,15 +952,15 @@
       <w:pPr>
         <w:pStyle w:val="MISCFigureCaptionHeader8pt"/>
       </w:pPr>
-      <w:bookmarkStart w:id="25" w:name="_Refd17e8052"/>
-      <w:bookmarkStart w:id="26" w:name="_Tocd17e8052"/>
+      <w:bookmarkStart w:id="25" w:name="_Refd17e8042"/>
+      <w:bookmarkStart w:id="26" w:name="_Tocd17e8042"/>
       <w:r>
         <w:rPr>
           <w:rStyle w:val="MISCFigureCaptionHeaderBold8pt"/>
         </w:rPr>
         <w:t>Figure </w:t>
       </w:r>
-      <w:bookmarkStart w:id="27" w:name="_Numd17e8052"/>
+      <w:bookmarkStart w:id="27" w:name="_Numd17e8042"/>
       <w:fldSimple w:instr=" SEQ Figure \* ARABIC ">
         <w:r>
           <w:rPr>
@@ -1011,8 +989,8 @@
       <w:pPr>
         <w:pStyle w:val="Heading2"/>
       </w:pPr>
-      <w:bookmarkStart w:id="28" w:name="_Refd17e8065"/>
-      <w:bookmarkStart w:id="29" w:name="_Tocd17e8065"/>
+      <w:bookmarkStart w:id="28" w:name="_Refd17e8055"/>
+      <w:bookmarkStart w:id="29" w:name="_Tocd17e8055"/>
       <w:r>
         <w:t>Sizing considerations</w:t>
       </w:r>
@@ -1112,8 +1090,8 @@
         <w:pStyle w:val="MISCTableCaptionHeader8pt"/>
         <w:keepNext/>
       </w:pPr>
-      <w:bookmarkStart w:id="30" w:name="_Refd17e8109"/>
-      <w:bookmarkStart w:id="31" w:name="_Tocd17e8109"/>
+      <w:bookmarkStart w:id="30" w:name="_Refd17e8099"/>
+      <w:bookmarkStart w:id="31" w:name="_Tocd17e8099"/>
       <w:r>
         <w:rPr>
           <w:rStyle w:val="MISCTableCaptionHeaderBold8pt"/>
@@ -1121,7 +1099,7 @@
         </w:rPr>
         <w:t xml:space="preserve">Table </w:t>
       </w:r>
-      <w:bookmarkStart w:id="32" w:name="_Numd17e8109"/>
+      <w:bookmarkStart w:id="32" w:name="_Numd17e8099"/>
       <w:fldSimple w:instr=" SEQ Table \* ARABIC ">
         <w:r>
           <w:rPr>
@@ -1834,8 +1812,8 @@
         <w:pStyle w:val="MISCTableCaptionHeader8pt"/>
         <w:keepNext/>
       </w:pPr>
-      <w:bookmarkStart w:id="33" w:name="_Refd17e8433"/>
-      <w:bookmarkStart w:id="34" w:name="_Tocd17e8433"/>
+      <w:bookmarkStart w:id="33" w:name="_Refd17e8423"/>
+      <w:bookmarkStart w:id="34" w:name="_Tocd17e8423"/>
       <w:r>
         <w:rPr>
           <w:rStyle w:val="MISCTableCaptionHeaderBold8pt"/>
@@ -1843,7 +1821,7 @@
         </w:rPr>
         <w:t xml:space="preserve">Table </w:t>
       </w:r>
-      <w:bookmarkStart w:id="35" w:name="_Numd17e8433"/>
+      <w:bookmarkStart w:id="35" w:name="_Numd17e8423"/>
       <w:fldSimple w:instr=" SEQ Table \* ARABIC ">
         <w:r>
           <w:rPr>
@@ -2632,8 +2610,8 @@
       <w:pPr>
         <w:pStyle w:val="Heading2"/>
       </w:pPr>
-      <w:bookmarkStart w:id="36" w:name="_Refd17e8797"/>
-      <w:bookmarkStart w:id="37" w:name="_Tocd17e8797"/>
+      <w:bookmarkStart w:id="36" w:name="_Refd17e8787"/>
+      <w:bookmarkStart w:id="37" w:name="_Tocd17e8787"/>
       <w:r>
         <w:t>Disaster Recovery</w:t>
       </w:r>
@@ -2655,7 +2633,7 @@
       <w:r>
         <w:t xml:space="preserve">For more information, see </w:t>
       </w:r>
-      <w:hyperlink r:id="rIdHyperlink106">
+      <w:hyperlink r:id="rIdHyperlink104">
         <w:r>
           <w:rPr>
             <w:rStyle w:val="Hyperlink"/>
@@ -2672,8 +2650,8 @@
       <w:pPr>
         <w:pStyle w:val="Heading2"/>
       </w:pPr>
-      <w:bookmarkStart w:id="38" w:name="_Refd17e8816"/>
-      <w:bookmarkStart w:id="39" w:name="_Tocd17e8816"/>
+      <w:bookmarkStart w:id="38" w:name="_Refd17e8806"/>
+      <w:bookmarkStart w:id="39" w:name="_Tocd17e8806"/>
       <w:r>
         <w:t>Security</w:t>
       </w:r>
@@ -2687,7 +2665,7 @@
       <w:r>
         <w:t xml:space="preserve">The Docker Reference architecture for Securing Docker EE and Security Best Practices is available at </w:t>
       </w:r>
-      <w:hyperlink r:id="rIdHyperlink107">
+      <w:hyperlink r:id="rIdHyperlink105">
         <w:r>
           <w:rPr>
             <w:rStyle w:val="Hyperlink"/>
@@ -2703,7 +2681,7 @@
       <w:r>
         <w:t xml:space="preserve">In addition to having all logs centralized in a single place and the image scanning feature enabled for the DTR nodes, there are other guidelines that should be followed in order to keep your Docker environment as secure as possible. The HPE Reference Configuration paper for securing Docker on HPE Hardware places a special emphasis on securing Docker in DevOps environments and covers best practices in terms of Docker security. The document can be found at: </w:t>
       </w:r>
-      <w:hyperlink r:id="rIdHyperlink108">
+      <w:hyperlink r:id="rIdHyperlink106">
         <w:r>
           <w:rPr>
             <w:rStyle w:val="Hyperlink"/>
@@ -2720,8 +2698,8 @@
       <w:pPr>
         <w:pStyle w:val="Heading3"/>
       </w:pPr>
-      <w:bookmarkStart w:id="40" w:name="_Refd17e8834"/>
-      <w:bookmarkStart w:id="41" w:name="_Tocd17e8834"/>
+      <w:bookmarkStart w:id="40" w:name="_Refd17e8824"/>
+      <w:bookmarkStart w:id="41" w:name="_Tocd17e8824"/>
       <w:r>
         <w:t>Prevent tags from being overwritten</w:t>
       </w:r>
@@ -2751,7 +2729,7 @@
       <w:r>
         <w:t xml:space="preserve">More information about immutable tags can be found at: </w:t>
       </w:r>
-      <w:hyperlink r:id="rIdHyperlink109">
+      <w:hyperlink r:id="rIdHyperlink107">
         <w:r>
           <w:rPr>
             <w:rStyle w:val="Hyperlink"/>
@@ -2765,8 +2743,8 @@
       <w:pPr>
         <w:pStyle w:val="Heading3"/>
       </w:pPr>
-      <w:bookmarkStart w:id="42" w:name="_Refd17e8851"/>
-      <w:bookmarkStart w:id="43" w:name="_Tocd17e8851"/>
+      <w:bookmarkStart w:id="42" w:name="_Refd17e8841"/>
+      <w:bookmarkStart w:id="43" w:name="_Tocd17e8841"/>
       <w:r>
         <w:t>Isolate swarm nodes to a specific team</w:t>
       </w:r>
@@ -2788,7 +2766,7 @@
       <w:r>
         <w:t xml:space="preserve">More information about this subject can be found at: </w:t>
       </w:r>
-      <w:hyperlink r:id="rIdHyperlink110">
+      <w:hyperlink r:id="rIdHyperlink108">
         <w:r>
           <w:rPr>
             <w:rStyle w:val="Hyperlink"/>
@@ -2805,8 +2783,8 @@
       <w:pPr>
         <w:pStyle w:val="Heading1"/>
       </w:pPr>
-      <w:bookmarkStart w:id="44" w:name="_Refd17e8867"/>
-      <w:bookmarkStart w:id="45" w:name="_Tocd17e8867"/>
+      <w:bookmarkStart w:id="44" w:name="_Refd17e8857"/>
+      <w:bookmarkStart w:id="45" w:name="_Tocd17e8857"/>
       <w:r>
         <w:t>Provisioning the environment</w:t>
       </w:r>
@@ -2893,15 +2871,15 @@
       <w:pPr>
         <w:pStyle w:val="MISCFigureCaptionHeader8pt"/>
       </w:pPr>
-      <w:bookmarkStart w:id="46" w:name="_Refd17e8881"/>
-      <w:bookmarkStart w:id="47" w:name="_Tocd17e8881"/>
+      <w:bookmarkStart w:id="46" w:name="_Refd17e8871"/>
+      <w:bookmarkStart w:id="47" w:name="_Tocd17e8871"/>
       <w:r>
         <w:rPr>
           <w:rStyle w:val="MISCFigureCaptionHeaderBold8pt"/>
         </w:rPr>
         <w:t>Figure </w:t>
       </w:r>
-      <w:bookmarkStart w:id="48" w:name="_Numd17e8881"/>
+      <w:bookmarkStart w:id="48" w:name="_Numd17e8871"/>
       <w:fldSimple w:instr=" SEQ Figure \* ARABIC ">
         <w:r>
           <w:rPr>
@@ -2930,8 +2908,8 @@
       <w:pPr>
         <w:pStyle w:val="Heading2"/>
       </w:pPr>
-      <w:bookmarkStart w:id="49" w:name="_Refd17e8893"/>
-      <w:bookmarkStart w:id="50" w:name="_Tocd17e8893"/>
+      <w:bookmarkStart w:id="49" w:name="_Refd17e8883"/>
+      <w:bookmarkStart w:id="50" w:name="_Tocd17e8883"/>
       <w:r>
         <w:t>Creating ESXi hosts with OneView and Image Streamer</w:t>
       </w:r>
@@ -3060,15 +3038,15 @@
       <w:pPr>
         <w:pStyle w:val="MISCFigureCaptionHeader8pt"/>
       </w:pPr>
-      <w:bookmarkStart w:id="51" w:name="_Refd17e8927"/>
-      <w:bookmarkStart w:id="52" w:name="_Tocd17e8927"/>
+      <w:bookmarkStart w:id="51" w:name="_Refd17e8917"/>
+      <w:bookmarkStart w:id="52" w:name="_Tocd17e8917"/>
       <w:r>
         <w:rPr>
           <w:rStyle w:val="MISCFigureCaptionHeaderBold8pt"/>
         </w:rPr>
         <w:t>Figure </w:t>
       </w:r>
-      <w:bookmarkStart w:id="53" w:name="_Numd17e8927"/>
+      <w:bookmarkStart w:id="53" w:name="_Numd17e8917"/>
       <w:fldSimple w:instr=" SEQ Figure \* ARABIC ">
         <w:r>
           <w:rPr>
@@ -3405,8 +3383,8 @@
       <w:pPr>
         <w:pStyle w:val="Heading2"/>
       </w:pPr>
-      <w:bookmarkStart w:id="54" w:name="_Refd17e9066"/>
-      <w:bookmarkStart w:id="55" w:name="_Tocd17e9066"/>
+      <w:bookmarkStart w:id="54" w:name="_Refd17e9056"/>
+      <w:bookmarkStart w:id="55" w:name="_Tocd17e9056"/>
       <w:r>
         <w:t>Deploying the vSphere Volume PlugIn:</w:t>
       </w:r>
@@ -3624,8 +3602,8 @@
       <w:pPr>
         <w:pStyle w:val="Heading2"/>
       </w:pPr>
-      <w:bookmarkStart w:id="56" w:name="_Refd17e9168"/>
-      <w:bookmarkStart w:id="57" w:name="_Tocd17e9168"/>
+      <w:bookmarkStart w:id="56" w:name="_Refd17e9158"/>
+      <w:bookmarkStart w:id="57" w:name="_Tocd17e9158"/>
       <w:r>
         <w:t>Verify prerequisites</w:t>
       </w:r>
@@ -3777,7 +3755,7 @@
             <w:r>
               <w:t xml:space="preserve">You will need to know the IP addresses of your DNS server. In addition, all the VMs you configure in the inventory should have their names registered in DNS. In addition, you will need the domain name to use for configuring the virtual machines (such as </w:t>
             </w:r>
-            <w:hyperlink r:id="rIdHyperlink111">
+            <w:hyperlink r:id="rIdHyperlink109">
               <w:r>
                 <w:rPr>
                   <w:rStyle w:val="Hyperlink"/>
@@ -3863,7 +3841,7 @@
             <w:r>
               <w:t xml:space="preserve">You will need a URL for the official Docker EE software download and a license file. Refer to the Docker documentation to learn more about this URL and the licensing requirements at: </w:t>
             </w:r>
-            <w:hyperlink r:id="rIdHyperlink112">
+            <w:hyperlink r:id="rIdHyperlink110">
               <w:r>
                 <w:rPr>
                   <w:rStyle w:val="Hyperlink"/>
@@ -3908,8 +3886,8 @@
       <w:pPr>
         <w:pStyle w:val="Heading2"/>
       </w:pPr>
-      <w:bookmarkStart w:id="58" w:name="_Refd17e9295"/>
-      <w:bookmarkStart w:id="59" w:name="_Tocd17e9295"/>
+      <w:bookmarkStart w:id="58" w:name="_Refd17e9285"/>
+      <w:bookmarkStart w:id="59" w:name="_Tocd17e9285"/>
       <w:r>
         <w:t>Enable vSphere High Availability</w:t>
       </w:r>
@@ -3953,8 +3931,8 @@
       <w:pPr>
         <w:pStyle w:val="Heading2"/>
       </w:pPr>
-      <w:bookmarkStart w:id="60" w:name="_Refd17e9314"/>
-      <w:bookmarkStart w:id="61" w:name="_Tocd17e9314"/>
+      <w:bookmarkStart w:id="60" w:name="_Refd17e9304"/>
+      <w:bookmarkStart w:id="61" w:name="_Tocd17e9304"/>
       <w:r>
         <w:t>Install vSphere Docker Volume Service driver on all ESXi hosts</w:t>
       </w:r>
@@ -3984,7 +3962,7 @@
       <w:r>
         <w:t xml:space="preserve">More information on how to download and install the driver can be found at </w:t>
       </w:r>
-      <w:hyperlink r:id="rIdHyperlink113">
+      <w:hyperlink r:id="rIdHyperlink111">
         <w:r>
           <w:rPr>
             <w:rStyle w:val="Hyperlink"/>
@@ -4022,8 +4000,8 @@
       <w:pPr>
         <w:pStyle w:val="Heading2"/>
       </w:pPr>
-      <w:bookmarkStart w:id="62" w:name="_Refd17e9339"/>
-      <w:bookmarkStart w:id="63" w:name="_Tocd17e9339"/>
+      <w:bookmarkStart w:id="62" w:name="_Refd17e9329"/>
+      <w:bookmarkStart w:id="63" w:name="_Tocd17e9329"/>
       <w:r>
         <w:t>Install vSphere Docker Volume Service driver for Windows</w:t>
       </w:r>
@@ -4037,7 +4015,7 @@
       <w:r>
         <w:t>VMware read me confirms that the same docker vsphere plugin we are using for Linux is supported for Docker (Docker for Windows) version 17.06.</w:t>
       </w:r>
-      <w:hyperlink r:id="rIdHyperlink114">
+      <w:hyperlink r:id="rIdHyperlink112">
         <w:r>
           <w:rPr>
             <w:rStyle w:val="Hyperlink"/>
@@ -4061,7 +4039,7 @@
       <w:r>
         <w:t xml:space="preserve">Following location has version 0.21 of the windows software packaged in a Zip file, please note this is a development branch. </w:t>
       </w:r>
-      <w:hyperlink r:id="rIdHyperlink115">
+      <w:hyperlink r:id="rIdHyperlink113">
         <w:r>
           <w:rPr>
             <w:rStyle w:val="Hyperlink"/>
@@ -4104,7 +4082,7 @@
       <w:r>
         <w:t xml:space="preserve">Run executable vdvs.exe, on each of the windows worker nodes this is dependent on </w:t>
       </w:r>
-      <w:hyperlink r:id="rIdHyperlink116">
+      <w:hyperlink r:id="rIdHyperlink114">
         <w:r>
           <w:rPr>
             <w:rStyle w:val="Hyperlink"/>
@@ -4129,8 +4107,8 @@
       <w:pPr>
         <w:pStyle w:val="Heading2"/>
       </w:pPr>
-      <w:bookmarkStart w:id="64" w:name="_Refd17e9385"/>
-      <w:bookmarkStart w:id="65" w:name="_Tocd17e9385"/>
+      <w:bookmarkStart w:id="64" w:name="_Refd17e9375"/>
+      <w:bookmarkStart w:id="65" w:name="_Tocd17e9375"/>
       <w:r>
         <w:t>Create the Red Hat Linux Template</w:t>
       </w:r>
@@ -4328,8 +4306,8 @@
       <w:pPr>
         <w:pStyle w:val="Heading2"/>
       </w:pPr>
-      <w:bookmarkStart w:id="66" w:name="_Refd17e9498"/>
-      <w:bookmarkStart w:id="67" w:name="_Tocd17e9498"/>
+      <w:bookmarkStart w:id="66" w:name="_Refd17e9488"/>
+      <w:bookmarkStart w:id="67" w:name="_Tocd17e9488"/>
       <w:r>
         <w:t>Configure the yum repositories</w:t>
       </w:r>
@@ -4437,7 +4415,7 @@
       <w:r>
         <w:t xml:space="preserve">Verify that you don't have the issue described here: </w:t>
       </w:r>
-      <w:hyperlink r:id="rIdHyperlink117">
+      <w:hyperlink r:id="rIdHyperlink115">
         <w:r>
           <w:rPr>
             <w:rStyle w:val="Hyperlink"/>
@@ -4562,7 +4540,7 @@
       <w:r>
         <w:t>The following articles explain how you can create a local mirror of the Red Hat repositories and how to share them.</w:t>
       </w:r>
-      <w:hyperlink r:id="rIdHyperlink118">
+      <w:hyperlink r:id="rIdHyperlink116">
         <w:r>
           <w:rPr>
             <w:rStyle w:val="Hyperlink"/>
@@ -4576,7 +4554,7 @@
       <w:r>
         <w:t xml:space="preserve"> </w:t>
       </w:r>
-      <w:hyperlink r:id="rIdHyperlink119">
+      <w:hyperlink r:id="rIdHyperlink117">
         <w:r>
           <w:rPr>
             <w:rStyle w:val="Hyperlink"/>
@@ -4610,8 +4588,8 @@
       <w:pPr>
         <w:pStyle w:val="Heading2"/>
       </w:pPr>
-      <w:bookmarkStart w:id="68" w:name="_Refd17e9600"/>
-      <w:bookmarkStart w:id="69" w:name="_Tocd17e9600"/>
+      <w:bookmarkStart w:id="68" w:name="_Refd17e9590"/>
+      <w:bookmarkStart w:id="69" w:name="_Tocd17e9590"/>
       <w:r>
         <w:t>Create the Windows Template</w:t>
       </w:r>
@@ -4873,8 +4851,8 @@
       <w:pPr>
         <w:pStyle w:val="Heading2"/>
       </w:pPr>
-      <w:bookmarkStart w:id="70" w:name="_Refd17e9750"/>
-      <w:bookmarkStart w:id="71" w:name="_Tocd17e9750"/>
+      <w:bookmarkStart w:id="70" w:name="_Refd17e9740"/>
+      <w:bookmarkStart w:id="71" w:name="_Tocd17e9740"/>
       <w:r>
         <w:t>Create the Ansible node</w:t>
       </w:r>
@@ -4920,7 +4898,7 @@
       <w:r>
         <w:t xml:space="preserve"> Configure the following yum repositories, rhel-7-server-rpms and rhel-7-server-extras-rpms as explained in </w:t>
       </w:r>
-      <w:hyperlink r:id="rIdHyperlink120">
+      <w:hyperlink r:id="rIdHyperlink118">
         <w:r>
           <w:rPr>
             <w:rStyle w:val="Hyperlink"/>
@@ -4947,7 +4925,7 @@
       <w:r>
         <w:t xml:space="preserve"> Configure the EPEL repository. For more information, see: </w:t>
       </w:r>
-      <w:hyperlink r:id="rIdHyperlink121">
+      <w:hyperlink r:id="rIdHyperlink119">
         <w:r>
           <w:rPr>
             <w:rStyle w:val="Hyperlink"/>
@@ -5045,8 +5023,8 @@
       <w:pPr>
         <w:pStyle w:val="Heading2"/>
       </w:pPr>
-      <w:bookmarkStart w:id="72" w:name="_Refd17e9824"/>
-      <w:bookmarkStart w:id="73" w:name="_Tocd17e9824"/>
+      <w:bookmarkStart w:id="72" w:name="_Refd17e9814"/>
+      <w:bookmarkStart w:id="73" w:name="_Tocd17e9814"/>
       <w:r>
         <w:t>Finalize the template</w:t>
       </w:r>
@@ -5184,8 +5162,8 @@
       <w:pPr>
         <w:pStyle w:val="Heading2"/>
       </w:pPr>
-      <w:bookmarkStart w:id="74" w:name="_Refd17e9874"/>
-      <w:bookmarkStart w:id="75" w:name="_Tocd17e9874"/>
+      <w:bookmarkStart w:id="74" w:name="_Refd17e9864"/>
+      <w:bookmarkStart w:id="75" w:name="_Tocd17e9864"/>
       <w:r>
         <w:t>Prepare your Ansible configuration</w:t>
       </w:r>
@@ -5418,8 +5396,8 @@
       <w:pPr>
         <w:pStyle w:val="Heading2"/>
       </w:pPr>
-      <w:bookmarkStart w:id="76" w:name="_Refd17e9956"/>
-      <w:bookmarkStart w:id="77" w:name="_Tocd17e9956"/>
+      <w:bookmarkStart w:id="76" w:name="_Refd17e9946"/>
+      <w:bookmarkStart w:id="77" w:name="_Tocd17e9946"/>
       <w:r>
         <w:t>Editing the inventory</w:t>
       </w:r>
@@ -6048,8 +6026,8 @@
       <w:pPr>
         <w:pStyle w:val="Heading2"/>
       </w:pPr>
-      <w:bookmarkStart w:id="78" w:name="_Refd17e10228"/>
-      <w:bookmarkStart w:id="79" w:name="_Tocd17e10228"/>
+      <w:bookmarkStart w:id="78" w:name="_Refd17e10218"/>
+      <w:bookmarkStart w:id="79" w:name="_Tocd17e10218"/>
       <w:r>
         <w:t>Editing the group variables</w:t>
       </w:r>
@@ -6078,8 +6056,8 @@
       <w:pPr>
         <w:pStyle w:val="Heading3"/>
       </w:pPr>
-      <w:bookmarkStart w:id="80" w:name="_Refd17e10240"/>
-      <w:bookmarkStart w:id="81" w:name="_Tocd17e10240"/>
+      <w:bookmarkStart w:id="80" w:name="_Refd17e10230"/>
+      <w:bookmarkStart w:id="81" w:name="_Tocd17e10230"/>
       <w:r>
         <w:t>VMware configuration</w:t>
       </w:r>
@@ -6206,7 +6184,7 @@
             <w:r>
               <w:t>Username to log in to the vCenter appliance. It might include a domain, for example, '</w:t>
             </w:r>
-            <w:hyperlink r:id="rIdHyperlink122">
+            <w:hyperlink r:id="rIdHyperlink120">
               <w:r>
                 <w:rPr>
                   <w:rStyle w:val="Hyperlink"/>
@@ -6576,8 +6554,8 @@
       <w:pPr>
         <w:pStyle w:val="Heading3"/>
       </w:pPr>
-      <w:bookmarkStart w:id="82" w:name="_Refd17e10452"/>
-      <w:bookmarkStart w:id="83" w:name="_Tocd17e10452"/>
+      <w:bookmarkStart w:id="82" w:name="_Refd17e10442"/>
+      <w:bookmarkStart w:id="83" w:name="_Tocd17e10442"/>
       <w:r>
         <w:t>Networking configuration</w:t>
       </w:r>
@@ -6815,7 +6793,7 @@
             <w:r>
               <w:t>','</w:t>
             </w:r>
-            <w:hyperlink r:id="rIdHyperlink123">
+            <w:hyperlink r:id="rIdHyperlink121">
               <w:r>
                 <w:rPr>
                   <w:rStyle w:val="HTMLTypewriter"/>
@@ -6836,8 +6814,8 @@
       <w:pPr>
         <w:pStyle w:val="Heading3"/>
       </w:pPr>
-      <w:bookmarkStart w:id="84" w:name="_Refd17e10562"/>
-      <w:bookmarkStart w:id="85" w:name="_Tocd17e10562"/>
+      <w:bookmarkStart w:id="84" w:name="_Refd17e10552"/>
+      <w:bookmarkStart w:id="85" w:name="_Tocd17e10552"/>
       <w:r>
         <w:t>Docker configuration</w:t>
       </w:r>
@@ -6857,8 +6835,8 @@
         <w:pStyle w:val="MISCTableCaptionHeader8pt"/>
         <w:keepNext/>
       </w:pPr>
-      <w:bookmarkStart w:id="86" w:name="_Refd17e10570"/>
-      <w:bookmarkStart w:id="87" w:name="_Tocd17e10570"/>
+      <w:bookmarkStart w:id="86" w:name="_Refd17e10560"/>
+      <w:bookmarkStart w:id="87" w:name="_Tocd17e10560"/>
       <w:r>
         <w:rPr>
           <w:rStyle w:val="MISCTableCaptionHeaderBold8pt"/>
@@ -6866,7 +6844,7 @@
         </w:rPr>
         <w:t xml:space="preserve">Table </w:t>
       </w:r>
-      <w:bookmarkStart w:id="88" w:name="_Numd17e10570"/>
+      <w:bookmarkStart w:id="88" w:name="_Numd17e10560"/>
       <w:fldSimple w:instr=" SEQ Table \* ARABIC ">
         <w:r>
           <w:rPr>
@@ -6983,7 +6961,7 @@
             <w:r>
               <w:t xml:space="preserve"> is the URL documented at the following address: </w:t>
             </w:r>
-            <w:hyperlink r:id="rIdHyperlink124">
+            <w:hyperlink r:id="rIdHyperlink122">
               <w:r>
                 <w:rPr>
                   <w:rStyle w:val="Hyperlink"/>
@@ -7250,8 +7228,8 @@
       <w:pPr>
         <w:pStyle w:val="Heading3"/>
       </w:pPr>
-      <w:bookmarkStart w:id="89" w:name="_Refd17e10725"/>
-      <w:bookmarkStart w:id="90" w:name="_Tocd17e10725"/>
+      <w:bookmarkStart w:id="89" w:name="_Refd17e10715"/>
+      <w:bookmarkStart w:id="90" w:name="_Tocd17e10715"/>
       <w:r>
         <w:t>Monitoring configuration</w:t>
       </w:r>
@@ -7271,8 +7249,8 @@
         <w:pStyle w:val="MISCTableCaptionHeader8pt"/>
         <w:keepNext/>
       </w:pPr>
-      <w:bookmarkStart w:id="91" w:name="_Refd17e10733"/>
-      <w:bookmarkStart w:id="92" w:name="_Tocd17e10733"/>
+      <w:bookmarkStart w:id="91" w:name="_Refd17e10723"/>
+      <w:bookmarkStart w:id="92" w:name="_Tocd17e10723"/>
       <w:r>
         <w:rPr>
           <w:rStyle w:val="MISCTableCaptionHeaderBold8pt"/>
@@ -7280,7 +7258,7 @@
         </w:rPr>
         <w:t xml:space="preserve">Table </w:t>
       </w:r>
-      <w:bookmarkStart w:id="93" w:name="_Numd17e10733"/>
+      <w:bookmarkStart w:id="93" w:name="_Numd17e10723"/>
       <w:fldSimple w:instr=" SEQ Table \* ARABIC ">
         <w:r>
           <w:rPr>
@@ -7549,8 +7527,8 @@
       <w:pPr>
         <w:pStyle w:val="Heading3"/>
       </w:pPr>
-      <w:bookmarkStart w:id="94" w:name="_Refd17e10843"/>
-      <w:bookmarkStart w:id="95" w:name="_Tocd17e10843"/>
+      <w:bookmarkStart w:id="94" w:name="_Refd17e10833"/>
+      <w:bookmarkStart w:id="95" w:name="_Tocd17e10833"/>
       <w:r>
         <w:t>Logspout configuration</w:t>
       </w:r>
@@ -7667,8 +7645,8 @@
       <w:pPr>
         <w:pStyle w:val="Heading3"/>
       </w:pPr>
-      <w:bookmarkStart w:id="96" w:name="_Refd17e10894"/>
-      <w:bookmarkStart w:id="97" w:name="_Tocd17e10894"/>
+      <w:bookmarkStart w:id="96" w:name="_Refd17e10884"/>
+      <w:bookmarkStart w:id="97" w:name="_Tocd17e10884"/>
       <w:r>
         <w:t>Environment configuration</w:t>
       </w:r>
@@ -7778,7 +7756,7 @@
             <w:r>
               <w:t>http_proxy: HTTP proxy URL, such as '</w:t>
             </w:r>
-            <w:hyperlink r:id="rIdHyperlink125">
+            <w:hyperlink r:id="rIdHyperlink123">
               <w:r>
                 <w:rPr>
                   <w:rStyle w:val="Hyperlink"/>
@@ -7797,7 +7775,7 @@
             <w:r>
               <w:t>https_proxy: HTTP proxy URL, such as '</w:t>
             </w:r>
-            <w:hyperlink r:id="rIdHyperlink126">
+            <w:hyperlink r:id="rIdHyperlink124">
               <w:r>
                 <w:rPr>
                   <w:rStyle w:val="Hyperlink"/>
@@ -7825,8 +7803,8 @@
       <w:pPr>
         <w:pStyle w:val="Heading2"/>
       </w:pPr>
-      <w:bookmarkStart w:id="98" w:name="_Refd17e10965"/>
-      <w:bookmarkStart w:id="99" w:name="_Tocd17e10965"/>
+      <w:bookmarkStart w:id="98" w:name="_Refd17e10955"/>
+      <w:bookmarkStart w:id="99" w:name="_Tocd17e10955"/>
       <w:r>
         <w:t>Editing the vault</w:t>
       </w:r>
@@ -7918,7 +7896,7 @@
       <w:r>
         <w:t xml:space="preserve"> are the credentials needed to subscribe the virtual machines with Red Hat Customer Portal. For more info regarding activation keys see the following URL: </w:t>
       </w:r>
-      <w:hyperlink r:id="rIdHyperlink127">
+      <w:hyperlink r:id="rIdHyperlink125">
         <w:r>
           <w:rPr>
             <w:rStyle w:val="Hyperlink"/>
@@ -8066,8 +8044,8 @@
       <w:pPr>
         <w:pStyle w:val="Heading3"/>
       </w:pPr>
-      <w:bookmarkStart w:id="100" w:name="_Refd17e11035"/>
-      <w:bookmarkStart w:id="101" w:name="_Tocd17e11035"/>
+      <w:bookmarkStart w:id="100" w:name="_Refd17e11025"/>
+      <w:bookmarkStart w:id="101" w:name="_Tocd17e11025"/>
       <w:r>
         <w:t/>
       </w:r>
@@ -8216,8 +8194,8 @@
       <w:pPr>
         <w:pStyle w:val="Heading2"/>
       </w:pPr>
-      <w:bookmarkStart w:id="102" w:name="_Refd17e11113"/>
-      <w:bookmarkStart w:id="103" w:name="_Tocd17e11113"/>
+      <w:bookmarkStart w:id="102" w:name="_Refd17e11103"/>
+      <w:bookmarkStart w:id="103" w:name="_Tocd17e11103"/>
       <w:r>
         <w:t>Using Customer supplied certificates for UCP and DTR</w:t>
       </w:r>
@@ -8229,8 +8207,8 @@
       <w:pPr>
         <w:pStyle w:val="Heading3"/>
       </w:pPr>
-      <w:bookmarkStart w:id="104" w:name="_Refd17e11120"/>
-      <w:bookmarkStart w:id="105" w:name="_Tocd17e11120"/>
+      <w:bookmarkStart w:id="104" w:name="_Refd17e11110"/>
+      <w:bookmarkStart w:id="105" w:name="_Tocd17e11110"/>
       <w:r>
         <w:t>Variables</w:t>
       </w:r>
@@ -11543,6 +11521,118 @@
   </w:abstractNum>
   <w:abstractNum w:abstractNumId="107">
     <w:multiLevelType w:val="hybridMultilevel"/>
+    <w:tmpl w:val="0316CE72"/>
+    <w:lvl w:ilvl="0" w:tplc="08090001">
+      <w:start w:val="1"/>
+      <w:numFmt w:val="bullet"/>
+      <w:lvlText w:val=""/>
+      <w:lvlJc w:val="left"/>
+      <w:pPr>
+        <w:ind w:left="720" w:hanging="360"/>
+      </w:pPr>
+      <w:rPr>
+        <w:rFonts w:ascii="Symbol" w:hAnsi="Symbol" w:hint="default"/>
+      </w:rPr>
+    </w:lvl>
+    <w:lvl w:ilvl="1" w:tplc="08090003" w:tentative="1">
+      <w:start w:val="1"/>
+      <w:numFmt w:val="bullet"/>
+      <w:lvlText w:val="o"/>
+      <w:lvlJc w:val="left"/>
+      <w:pPr>
+        <w:ind w:left="1440" w:hanging="360"/>
+      </w:pPr>
+      <w:rPr>
+        <w:rFonts w:ascii="Courier New" w:hAnsi="Courier New" w:cs="Courier New" w:hint="default"/>
+      </w:rPr>
+    </w:lvl>
+    <w:lvl w:ilvl="2" w:tplc="08090005" w:tentative="1">
+      <w:start w:val="1"/>
+      <w:numFmt w:val="bullet"/>
+      <w:lvlText w:val=""/>
+      <w:lvlJc w:val="left"/>
+      <w:pPr>
+        <w:ind w:left="2160" w:hanging="360"/>
+      </w:pPr>
+      <w:rPr>
+        <w:rFonts w:ascii="Wingdings" w:hAnsi="Wingdings" w:hint="default"/>
+      </w:rPr>
+    </w:lvl>
+    <w:lvl w:ilvl="3" w:tplc="08090001" w:tentative="1">
+      <w:start w:val="1"/>
+      <w:numFmt w:val="bullet"/>
+      <w:lvlText w:val=""/>
+      <w:lvlJc w:val="left"/>
+      <w:pPr>
+        <w:ind w:left="2880" w:hanging="360"/>
+      </w:pPr>
+      <w:rPr>
+        <w:rFonts w:ascii="Symbol" w:hAnsi="Symbol" w:hint="default"/>
+      </w:rPr>
+    </w:lvl>
+    <w:lvl w:ilvl="4" w:tplc="08090003" w:tentative="1">
+      <w:start w:val="1"/>
+      <w:numFmt w:val="bullet"/>
+      <w:lvlText w:val="o"/>
+      <w:lvlJc w:val="left"/>
+      <w:pPr>
+        <w:ind w:left="3600" w:hanging="360"/>
+      </w:pPr>
+      <w:rPr>
+        <w:rFonts w:ascii="Courier New" w:hAnsi="Courier New" w:cs="Courier New" w:hint="default"/>
+      </w:rPr>
+    </w:lvl>
+    <w:lvl w:ilvl="5" w:tplc="08090005" w:tentative="1">
+      <w:start w:val="1"/>
+      <w:numFmt w:val="bullet"/>
+      <w:lvlText w:val=""/>
+      <w:lvlJc w:val="left"/>
+      <w:pPr>
+        <w:ind w:left="4320" w:hanging="360"/>
+      </w:pPr>
+      <w:rPr>
+        <w:rFonts w:ascii="Wingdings" w:hAnsi="Wingdings" w:hint="default"/>
+      </w:rPr>
+    </w:lvl>
+    <w:lvl w:ilvl="6" w:tplc="08090001" w:tentative="1">
+      <w:start w:val="1"/>
+      <w:numFmt w:val="bullet"/>
+      <w:lvlText w:val=""/>
+      <w:lvlJc w:val="left"/>
+      <w:pPr>
+        <w:ind w:left="5040" w:hanging="360"/>
+      </w:pPr>
+      <w:rPr>
+        <w:rFonts w:ascii="Symbol" w:hAnsi="Symbol" w:hint="default"/>
+      </w:rPr>
+    </w:lvl>
+    <w:lvl w:ilvl="7" w:tplc="08090003" w:tentative="1">
+      <w:start w:val="1"/>
+      <w:numFmt w:val="bullet"/>
+      <w:lvlText w:val="o"/>
+      <w:lvlJc w:val="left"/>
+      <w:pPr>
+        <w:ind w:left="5760" w:hanging="360"/>
+      </w:pPr>
+      <w:rPr>
+        <w:rFonts w:ascii="Courier New" w:hAnsi="Courier New" w:cs="Courier New" w:hint="default"/>
+      </w:rPr>
+    </w:lvl>
+    <w:lvl w:ilvl="8" w:tplc="08090005" w:tentative="1">
+      <w:start w:val="1"/>
+      <w:numFmt w:val="bullet"/>
+      <w:lvlText w:val=""/>
+      <w:lvlJc w:val="left"/>
+      <w:pPr>
+        <w:ind w:left="6480" w:hanging="360"/>
+      </w:pPr>
+      <w:rPr>
+        <w:rFonts w:ascii="Wingdings" w:hAnsi="Wingdings" w:hint="default"/>
+      </w:rPr>
+    </w:lvl>
+  </w:abstractNum>
+  <w:abstractNum w:abstractNumId="108">
+    <w:multiLevelType w:val="hybridMultilevel"/>
     <w:tmpl w:val="7690F386"/>
     <w:lvl w:ilvl="0" w:tplc="0809000F">
       <w:start w:val="1"/>
@@ -11626,7 +11716,7 @@
       </w:pPr>
     </w:lvl>
   </w:abstractNum>
-  <w:abstractNum w:abstractNumId="108">
+  <w:abstractNum w:abstractNumId="109">
     <w:multiLevelType w:val="hybridMultilevel"/>
     <w:tmpl w:val="0316CE72"/>
     <w:lvl w:ilvl="0" w:tplc="08090001">
@@ -11736,91 +11826,6 @@
       <w:rPr>
         <w:rFonts w:ascii="Wingdings" w:hAnsi="Wingdings" w:hint="default"/>
       </w:rPr>
-    </w:lvl>
-  </w:abstractNum>
-  <w:abstractNum w:abstractNumId="109">
-    <w:multiLevelType w:val="hybridMultilevel"/>
-    <w:tmpl w:val="7690F386"/>
-    <w:lvl w:ilvl="0" w:tplc="0809000F">
-      <w:start w:val="1"/>
-      <w:numFmt w:val="decimal"/>
-      <w:lvlText w:val="%1."/>
-      <w:lvlJc w:val="left"/>
-      <w:pPr>
-        <w:ind w:left="720" w:hanging="360"/>
-      </w:pPr>
-    </w:lvl>
-    <w:lvl w:ilvl="1" w:tplc="08090019">
-      <w:start w:val="1"/>
-      <w:numFmt w:val="lowerLetter"/>
-      <w:lvlText w:val="%2."/>
-      <w:lvlJc w:val="left"/>
-      <w:pPr>
-        <w:ind w:left="1440" w:hanging="360"/>
-      </w:pPr>
-    </w:lvl>
-    <w:lvl w:ilvl="2" w:tplc="0809001B" w:tentative="1">
-      <w:start w:val="1"/>
-      <w:numFmt w:val="lowerRoman"/>
-      <w:lvlText w:val="%3."/>
-      <w:lvlJc w:val="right"/>
-      <w:pPr>
-        <w:ind w:left="2160" w:hanging="180"/>
-      </w:pPr>
-    </w:lvl>
-    <w:lvl w:ilvl="3" w:tplc="0809000F" w:tentative="1">
-      <w:start w:val="1"/>
-      <w:numFmt w:val="decimal"/>
-      <w:lvlText w:val="%4."/>
-      <w:lvlJc w:val="left"/>
-      <w:pPr>
-        <w:ind w:left="2880" w:hanging="360"/>
-      </w:pPr>
-    </w:lvl>
-    <w:lvl w:ilvl="4" w:tplc="08090019" w:tentative="1">
-      <w:start w:val="1"/>
-      <w:numFmt w:val="lowerLetter"/>
-      <w:lvlText w:val="%5."/>
-      <w:lvlJc w:val="left"/>
-      <w:pPr>
-        <w:ind w:left="3600" w:hanging="360"/>
-      </w:pPr>
-    </w:lvl>
-    <w:lvl w:ilvl="5" w:tplc="0809001B" w:tentative="1">
-      <w:start w:val="1"/>
-      <w:numFmt w:val="lowerRoman"/>
-      <w:lvlText w:val="%6."/>
-      <w:lvlJc w:val="right"/>
-      <w:pPr>
-        <w:ind w:left="4320" w:hanging="180"/>
-      </w:pPr>
-    </w:lvl>
-    <w:lvl w:ilvl="6" w:tplc="0809000F" w:tentative="1">
-      <w:start w:val="1"/>
-      <w:numFmt w:val="decimal"/>
-      <w:lvlText w:val="%7."/>
-      <w:lvlJc w:val="left"/>
-      <w:pPr>
-        <w:ind w:left="5040" w:hanging="360"/>
-      </w:pPr>
-    </w:lvl>
-    <w:lvl w:ilvl="7" w:tplc="08090019" w:tentative="1">
-      <w:start w:val="1"/>
-      <w:numFmt w:val="lowerLetter"/>
-      <w:lvlText w:val="%8."/>
-      <w:lvlJc w:val="left"/>
-      <w:pPr>
-        <w:ind w:left="5760" w:hanging="360"/>
-      </w:pPr>
-    </w:lvl>
-    <w:lvl w:ilvl="8" w:tplc="0809001B" w:tentative="1">
-      <w:start w:val="1"/>
-      <w:numFmt w:val="lowerRoman"/>
-      <w:lvlText w:val="%9."/>
-      <w:lvlJc w:val="right"/>
-      <w:pPr>
-        <w:ind w:left="6480" w:hanging="180"/>
-      </w:pPr>
     </w:lvl>
   </w:abstractNum>
   <w:abstractNum w:abstractNumId="110">
@@ -13057,114 +13062,87 @@
   </w:abstractNum>
   <w:abstractNum w:abstractNumId="121">
     <w:multiLevelType w:val="hybridMultilevel"/>
-    <w:tmpl w:val="0316CE72"/>
-    <w:lvl w:ilvl="0" w:tplc="08090001">
-      <w:start w:val="1"/>
-      <w:numFmt w:val="bullet"/>
-      <w:lvlText w:val=""/>
+    <w:tmpl w:val="7690F386"/>
+    <w:lvl w:ilvl="0" w:tplc="0809000F">
+      <w:start w:val="1"/>
+      <w:numFmt w:val="decimal"/>
+      <w:lvlText w:val="%1."/>
       <w:lvlJc w:val="left"/>
       <w:pPr>
         <w:ind w:left="720" w:hanging="360"/>
       </w:pPr>
-      <w:rPr>
-        <w:rFonts w:ascii="Symbol" w:hAnsi="Symbol" w:hint="default"/>
-      </w:rPr>
-    </w:lvl>
-    <w:lvl w:ilvl="1" w:tplc="08090003" w:tentative="1">
-      <w:start w:val="1"/>
-      <w:numFmt w:val="bullet"/>
-      <w:lvlText w:val="o"/>
+    </w:lvl>
+    <w:lvl w:ilvl="1" w:tplc="08090019">
+      <w:start w:val="1"/>
+      <w:numFmt w:val="lowerLetter"/>
+      <w:lvlText w:val="%2."/>
       <w:lvlJc w:val="left"/>
       <w:pPr>
         <w:ind w:left="1440" w:hanging="360"/>
       </w:pPr>
-      <w:rPr>
-        <w:rFonts w:ascii="Courier New" w:hAnsi="Courier New" w:cs="Courier New" w:hint="default"/>
-      </w:rPr>
-    </w:lvl>
-    <w:lvl w:ilvl="2" w:tplc="08090005" w:tentative="1">
-      <w:start w:val="1"/>
-      <w:numFmt w:val="bullet"/>
-      <w:lvlText w:val=""/>
-      <w:lvlJc w:val="left"/>
-      <w:pPr>
-        <w:ind w:left="2160" w:hanging="360"/>
-      </w:pPr>
-      <w:rPr>
-        <w:rFonts w:ascii="Wingdings" w:hAnsi="Wingdings" w:hint="default"/>
-      </w:rPr>
-    </w:lvl>
-    <w:lvl w:ilvl="3" w:tplc="08090001" w:tentative="1">
-      <w:start w:val="1"/>
-      <w:numFmt w:val="bullet"/>
-      <w:lvlText w:val=""/>
+    </w:lvl>
+    <w:lvl w:ilvl="2" w:tplc="0809001B" w:tentative="1">
+      <w:start w:val="1"/>
+      <w:numFmt w:val="lowerRoman"/>
+      <w:lvlText w:val="%3."/>
+      <w:lvlJc w:val="right"/>
+      <w:pPr>
+        <w:ind w:left="2160" w:hanging="180"/>
+      </w:pPr>
+    </w:lvl>
+    <w:lvl w:ilvl="3" w:tplc="0809000F" w:tentative="1">
+      <w:start w:val="1"/>
+      <w:numFmt w:val="decimal"/>
+      <w:lvlText w:val="%4."/>
       <w:lvlJc w:val="left"/>
       <w:pPr>
         <w:ind w:left="2880" w:hanging="360"/>
       </w:pPr>
-      <w:rPr>
-        <w:rFonts w:ascii="Symbol" w:hAnsi="Symbol" w:hint="default"/>
-      </w:rPr>
-    </w:lvl>
-    <w:lvl w:ilvl="4" w:tplc="08090003" w:tentative="1">
-      <w:start w:val="1"/>
-      <w:numFmt w:val="bullet"/>
-      <w:lvlText w:val="o"/>
+    </w:lvl>
+    <w:lvl w:ilvl="4" w:tplc="08090019" w:tentative="1">
+      <w:start w:val="1"/>
+      <w:numFmt w:val="lowerLetter"/>
+      <w:lvlText w:val="%5."/>
       <w:lvlJc w:val="left"/>
       <w:pPr>
         <w:ind w:left="3600" w:hanging="360"/>
       </w:pPr>
-      <w:rPr>
-        <w:rFonts w:ascii="Courier New" w:hAnsi="Courier New" w:cs="Courier New" w:hint="default"/>
-      </w:rPr>
-    </w:lvl>
-    <w:lvl w:ilvl="5" w:tplc="08090005" w:tentative="1">
-      <w:start w:val="1"/>
-      <w:numFmt w:val="bullet"/>
-      <w:lvlText w:val=""/>
-      <w:lvlJc w:val="left"/>
-      <w:pPr>
-        <w:ind w:left="4320" w:hanging="360"/>
-      </w:pPr>
-      <w:rPr>
-        <w:rFonts w:ascii="Wingdings" w:hAnsi="Wingdings" w:hint="default"/>
-      </w:rPr>
-    </w:lvl>
-    <w:lvl w:ilvl="6" w:tplc="08090001" w:tentative="1">
-      <w:start w:val="1"/>
-      <w:numFmt w:val="bullet"/>
-      <w:lvlText w:val=""/>
+    </w:lvl>
+    <w:lvl w:ilvl="5" w:tplc="0809001B" w:tentative="1">
+      <w:start w:val="1"/>
+      <w:numFmt w:val="lowerRoman"/>
+      <w:lvlText w:val="%6."/>
+      <w:lvlJc w:val="right"/>
+      <w:pPr>
+        <w:ind w:left="4320" w:hanging="180"/>
+      </w:pPr>
+    </w:lvl>
+    <w:lvl w:ilvl="6" w:tplc="0809000F" w:tentative="1">
+      <w:start w:val="1"/>
+      <w:numFmt w:val="decimal"/>
+      <w:lvlText w:val="%7."/>
       <w:lvlJc w:val="left"/>
       <w:pPr>
         <w:ind w:left="5040" w:hanging="360"/>
       </w:pPr>
-      <w:rPr>
-        <w:rFonts w:ascii="Symbol" w:hAnsi="Symbol" w:hint="default"/>
-      </w:rPr>
-    </w:lvl>
-    <w:lvl w:ilvl="7" w:tplc="08090003" w:tentative="1">
-      <w:start w:val="1"/>
-      <w:numFmt w:val="bullet"/>
-      <w:lvlText w:val="o"/>
+    </w:lvl>
+    <w:lvl w:ilvl="7" w:tplc="08090019" w:tentative="1">
+      <w:start w:val="1"/>
+      <w:numFmt w:val="lowerLetter"/>
+      <w:lvlText w:val="%8."/>
       <w:lvlJc w:val="left"/>
       <w:pPr>
         <w:ind w:left="5760" w:hanging="360"/>
       </w:pPr>
-      <w:rPr>
-        <w:rFonts w:ascii="Courier New" w:hAnsi="Courier New" w:cs="Courier New" w:hint="default"/>
-      </w:rPr>
-    </w:lvl>
-    <w:lvl w:ilvl="8" w:tplc="08090005" w:tentative="1">
-      <w:start w:val="1"/>
-      <w:numFmt w:val="bullet"/>
-      <w:lvlText w:val=""/>
-      <w:lvlJc w:val="left"/>
-      <w:pPr>
-        <w:ind w:left="6480" w:hanging="360"/>
-      </w:pPr>
-      <w:rPr>
-        <w:rFonts w:ascii="Wingdings" w:hAnsi="Wingdings" w:hint="default"/>
-      </w:rPr>
+    </w:lvl>
+    <w:lvl w:ilvl="8" w:tplc="0809001B" w:tentative="1">
+      <w:start w:val="1"/>
+      <w:numFmt w:val="lowerRoman"/>
+      <w:lvlText w:val="%9."/>
+      <w:lvlJc w:val="right"/>
+      <w:pPr>
+        <w:ind w:left="6480" w:hanging="180"/>
+      </w:pPr>
     </w:lvl>
   </w:abstractNum>
   <w:abstractNum w:abstractNumId="122">
@@ -13424,6 +13402,118 @@
   </w:abstractNum>
   <w:abstractNum w:abstractNumId="125">
     <w:multiLevelType w:val="hybridMultilevel"/>
+    <w:tmpl w:val="0316CE72"/>
+    <w:lvl w:ilvl="0" w:tplc="08090001">
+      <w:start w:val="1"/>
+      <w:numFmt w:val="bullet"/>
+      <w:lvlText w:val=""/>
+      <w:lvlJc w:val="left"/>
+      <w:pPr>
+        <w:ind w:left="720" w:hanging="360"/>
+      </w:pPr>
+      <w:rPr>
+        <w:rFonts w:ascii="Symbol" w:hAnsi="Symbol" w:hint="default"/>
+      </w:rPr>
+    </w:lvl>
+    <w:lvl w:ilvl="1" w:tplc="08090003" w:tentative="1">
+      <w:start w:val="1"/>
+      <w:numFmt w:val="bullet"/>
+      <w:lvlText w:val="o"/>
+      <w:lvlJc w:val="left"/>
+      <w:pPr>
+        <w:ind w:left="1440" w:hanging="360"/>
+      </w:pPr>
+      <w:rPr>
+        <w:rFonts w:ascii="Courier New" w:hAnsi="Courier New" w:cs="Courier New" w:hint="default"/>
+      </w:rPr>
+    </w:lvl>
+    <w:lvl w:ilvl="2" w:tplc="08090005" w:tentative="1">
+      <w:start w:val="1"/>
+      <w:numFmt w:val="bullet"/>
+      <w:lvlText w:val=""/>
+      <w:lvlJc w:val="left"/>
+      <w:pPr>
+        <w:ind w:left="2160" w:hanging="360"/>
+      </w:pPr>
+      <w:rPr>
+        <w:rFonts w:ascii="Wingdings" w:hAnsi="Wingdings" w:hint="default"/>
+      </w:rPr>
+    </w:lvl>
+    <w:lvl w:ilvl="3" w:tplc="08090001" w:tentative="1">
+      <w:start w:val="1"/>
+      <w:numFmt w:val="bullet"/>
+      <w:lvlText w:val=""/>
+      <w:lvlJc w:val="left"/>
+      <w:pPr>
+        <w:ind w:left="2880" w:hanging="360"/>
+      </w:pPr>
+      <w:rPr>
+        <w:rFonts w:ascii="Symbol" w:hAnsi="Symbol" w:hint="default"/>
+      </w:rPr>
+    </w:lvl>
+    <w:lvl w:ilvl="4" w:tplc="08090003" w:tentative="1">
+      <w:start w:val="1"/>
+      <w:numFmt w:val="bullet"/>
+      <w:lvlText w:val="o"/>
+      <w:lvlJc w:val="left"/>
+      <w:pPr>
+        <w:ind w:left="3600" w:hanging="360"/>
+      </w:pPr>
+      <w:rPr>
+        <w:rFonts w:ascii="Courier New" w:hAnsi="Courier New" w:cs="Courier New" w:hint="default"/>
+      </w:rPr>
+    </w:lvl>
+    <w:lvl w:ilvl="5" w:tplc="08090005" w:tentative="1">
+      <w:start w:val="1"/>
+      <w:numFmt w:val="bullet"/>
+      <w:lvlText w:val=""/>
+      <w:lvlJc w:val="left"/>
+      <w:pPr>
+        <w:ind w:left="4320" w:hanging="360"/>
+      </w:pPr>
+      <w:rPr>
+        <w:rFonts w:ascii="Wingdings" w:hAnsi="Wingdings" w:hint="default"/>
+      </w:rPr>
+    </w:lvl>
+    <w:lvl w:ilvl="6" w:tplc="08090001" w:tentative="1">
+      <w:start w:val="1"/>
+      <w:numFmt w:val="bullet"/>
+      <w:lvlText w:val=""/>
+      <w:lvlJc w:val="left"/>
+      <w:pPr>
+        <w:ind w:left="5040" w:hanging="360"/>
+      </w:pPr>
+      <w:rPr>
+        <w:rFonts w:ascii="Symbol" w:hAnsi="Symbol" w:hint="default"/>
+      </w:rPr>
+    </w:lvl>
+    <w:lvl w:ilvl="7" w:tplc="08090003" w:tentative="1">
+      <w:start w:val="1"/>
+      <w:numFmt w:val="bullet"/>
+      <w:lvlText w:val="o"/>
+      <w:lvlJc w:val="left"/>
+      <w:pPr>
+        <w:ind w:left="5760" w:hanging="360"/>
+      </w:pPr>
+      <w:rPr>
+        <w:rFonts w:ascii="Courier New" w:hAnsi="Courier New" w:cs="Courier New" w:hint="default"/>
+      </w:rPr>
+    </w:lvl>
+    <w:lvl w:ilvl="8" w:tplc="08090005" w:tentative="1">
+      <w:start w:val="1"/>
+      <w:numFmt w:val="bullet"/>
+      <w:lvlText w:val=""/>
+      <w:lvlJc w:val="left"/>
+      <w:pPr>
+        <w:ind w:left="6480" w:hanging="360"/>
+      </w:pPr>
+      <w:rPr>
+        <w:rFonts w:ascii="Wingdings" w:hAnsi="Wingdings" w:hint="default"/>
+      </w:rPr>
+    </w:lvl>
+  </w:abstractNum>
+  <w:abstractNum w:abstractNumId="126">
+    <w:multiLevelType w:val="hybridMultilevel"/>
     <w:tmpl w:val="7690F386"/>
     <w:lvl w:ilvl="0" w:tplc="0809000F">
       <w:start w:val="1"/>
@@ -13505,118 +13595,6 @@
       <w:pPr>
         <w:ind w:left="6480" w:hanging="180"/>
       </w:pPr>
-    </w:lvl>
-  </w:abstractNum>
-  <w:abstractNum w:abstractNumId="126">
-    <w:multiLevelType w:val="hybridMultilevel"/>
-    <w:tmpl w:val="0316CE72"/>
-    <w:lvl w:ilvl="0" w:tplc="08090001">
-      <w:start w:val="1"/>
-      <w:numFmt w:val="bullet"/>
-      <w:lvlText w:val=""/>
-      <w:lvlJc w:val="left"/>
-      <w:pPr>
-        <w:ind w:left="720" w:hanging="360"/>
-      </w:pPr>
-      <w:rPr>
-        <w:rFonts w:ascii="Symbol" w:hAnsi="Symbol" w:hint="default"/>
-      </w:rPr>
-    </w:lvl>
-    <w:lvl w:ilvl="1" w:tplc="08090003" w:tentative="1">
-      <w:start w:val="1"/>
-      <w:numFmt w:val="bullet"/>
-      <w:lvlText w:val="o"/>
-      <w:lvlJc w:val="left"/>
-      <w:pPr>
-        <w:ind w:left="1440" w:hanging="360"/>
-      </w:pPr>
-      <w:rPr>
-        <w:rFonts w:ascii="Courier New" w:hAnsi="Courier New" w:cs="Courier New" w:hint="default"/>
-      </w:rPr>
-    </w:lvl>
-    <w:lvl w:ilvl="2" w:tplc="08090005" w:tentative="1">
-      <w:start w:val="1"/>
-      <w:numFmt w:val="bullet"/>
-      <w:lvlText w:val=""/>
-      <w:lvlJc w:val="left"/>
-      <w:pPr>
-        <w:ind w:left="2160" w:hanging="360"/>
-      </w:pPr>
-      <w:rPr>
-        <w:rFonts w:ascii="Wingdings" w:hAnsi="Wingdings" w:hint="default"/>
-      </w:rPr>
-    </w:lvl>
-    <w:lvl w:ilvl="3" w:tplc="08090001" w:tentative="1">
-      <w:start w:val="1"/>
-      <w:numFmt w:val="bullet"/>
-      <w:lvlText w:val=""/>
-      <w:lvlJc w:val="left"/>
-      <w:pPr>
-        <w:ind w:left="2880" w:hanging="360"/>
-      </w:pPr>
-      <w:rPr>
-        <w:rFonts w:ascii="Symbol" w:hAnsi="Symbol" w:hint="default"/>
-      </w:rPr>
-    </w:lvl>
-    <w:lvl w:ilvl="4" w:tplc="08090003" w:tentative="1">
-      <w:start w:val="1"/>
-      <w:numFmt w:val="bullet"/>
-      <w:lvlText w:val="o"/>
-      <w:lvlJc w:val="left"/>
-      <w:pPr>
-        <w:ind w:left="3600" w:hanging="360"/>
-      </w:pPr>
-      <w:rPr>
-        <w:rFonts w:ascii="Courier New" w:hAnsi="Courier New" w:cs="Courier New" w:hint="default"/>
-      </w:rPr>
-    </w:lvl>
-    <w:lvl w:ilvl="5" w:tplc="08090005" w:tentative="1">
-      <w:start w:val="1"/>
-      <w:numFmt w:val="bullet"/>
-      <w:lvlText w:val=""/>
-      <w:lvlJc w:val="left"/>
-      <w:pPr>
-        <w:ind w:left="4320" w:hanging="360"/>
-      </w:pPr>
-      <w:rPr>
-        <w:rFonts w:ascii="Wingdings" w:hAnsi="Wingdings" w:hint="default"/>
-      </w:rPr>
-    </w:lvl>
-    <w:lvl w:ilvl="6" w:tplc="08090001" w:tentative="1">
-      <w:start w:val="1"/>
-      <w:numFmt w:val="bullet"/>
-      <w:lvlText w:val=""/>
-      <w:lvlJc w:val="left"/>
-      <w:pPr>
-        <w:ind w:left="5040" w:hanging="360"/>
-      </w:pPr>
-      <w:rPr>
-        <w:rFonts w:ascii="Symbol" w:hAnsi="Symbol" w:hint="default"/>
-      </w:rPr>
-    </w:lvl>
-    <w:lvl w:ilvl="7" w:tplc="08090003" w:tentative="1">
-      <w:start w:val="1"/>
-      <w:numFmt w:val="bullet"/>
-      <w:lvlText w:val="o"/>
-      <w:lvlJc w:val="left"/>
-      <w:pPr>
-        <w:ind w:left="5760" w:hanging="360"/>
-      </w:pPr>
-      <w:rPr>
-        <w:rFonts w:ascii="Courier New" w:hAnsi="Courier New" w:cs="Courier New" w:hint="default"/>
-      </w:rPr>
-    </w:lvl>
-    <w:lvl w:ilvl="8" w:tplc="08090005" w:tentative="1">
-      <w:start w:val="1"/>
-      <w:numFmt w:val="bullet"/>
-      <w:lvlText w:val=""/>
-      <w:lvlJc w:val="left"/>
-      <w:pPr>
-        <w:ind w:left="6480" w:hanging="360"/>
-      </w:pPr>
-      <w:rPr>
-        <w:rFonts w:ascii="Wingdings" w:hAnsi="Wingdings" w:hint="default"/>
-      </w:rPr>
     </w:lvl>
   </w:abstractNum>
   <w:abstractNum w:abstractNumId="127">
@@ -13876,87 +13854,114 @@
   </w:abstractNum>
   <w:abstractNum w:abstractNumId="130">
     <w:multiLevelType w:val="hybridMultilevel"/>
-    <w:tmpl w:val="7690F386"/>
-    <w:lvl w:ilvl="0" w:tplc="0809000F">
-      <w:start w:val="1"/>
-      <w:numFmt w:val="decimal"/>
-      <w:lvlText w:val="%1."/>
+    <w:tmpl w:val="0316CE72"/>
+    <w:lvl w:ilvl="0" w:tplc="08090001">
+      <w:start w:val="1"/>
+      <w:numFmt w:val="bullet"/>
+      <w:lvlText w:val=""/>
       <w:lvlJc w:val="left"/>
       <w:pPr>
         <w:ind w:left="720" w:hanging="360"/>
       </w:pPr>
-    </w:lvl>
-    <w:lvl w:ilvl="1" w:tplc="08090019">
-      <w:start w:val="1"/>
-      <w:numFmt w:val="lowerLetter"/>
-      <w:lvlText w:val="%2."/>
+      <w:rPr>
+        <w:rFonts w:ascii="Symbol" w:hAnsi="Symbol" w:hint="default"/>
+      </w:rPr>
+    </w:lvl>
+    <w:lvl w:ilvl="1" w:tplc="08090003" w:tentative="1">
+      <w:start w:val="1"/>
+      <w:numFmt w:val="bullet"/>
+      <w:lvlText w:val="o"/>
       <w:lvlJc w:val="left"/>
       <w:pPr>
         <w:ind w:left="1440" w:hanging="360"/>
       </w:pPr>
-    </w:lvl>
-    <w:lvl w:ilvl="2" w:tplc="0809001B" w:tentative="1">
-      <w:start w:val="1"/>
-      <w:numFmt w:val="lowerRoman"/>
-      <w:lvlText w:val="%3."/>
-      <w:lvlJc w:val="right"/>
-      <w:pPr>
-        <w:ind w:left="2160" w:hanging="180"/>
-      </w:pPr>
-    </w:lvl>
-    <w:lvl w:ilvl="3" w:tplc="0809000F" w:tentative="1">
-      <w:start w:val="1"/>
-      <w:numFmt w:val="decimal"/>
-      <w:lvlText w:val="%4."/>
+      <w:rPr>
+        <w:rFonts w:ascii="Courier New" w:hAnsi="Courier New" w:cs="Courier New" w:hint="default"/>
+      </w:rPr>
+    </w:lvl>
+    <w:lvl w:ilvl="2" w:tplc="08090005" w:tentative="1">
+      <w:start w:val="1"/>
+      <w:numFmt w:val="bullet"/>
+      <w:lvlText w:val=""/>
+      <w:lvlJc w:val="left"/>
+      <w:pPr>
+        <w:ind w:left="2160" w:hanging="360"/>
+      </w:pPr>
+      <w:rPr>
+        <w:rFonts w:ascii="Wingdings" w:hAnsi="Wingdings" w:hint="default"/>
+      </w:rPr>
+    </w:lvl>
+    <w:lvl w:ilvl="3" w:tplc="08090001" w:tentative="1">
+      <w:start w:val="1"/>
+      <w:numFmt w:val="bullet"/>
+      <w:lvlText w:val=""/>
       <w:lvlJc w:val="left"/>
       <w:pPr>
         <w:ind w:left="2880" w:hanging="360"/>
       </w:pPr>
-    </w:lvl>
-    <w:lvl w:ilvl="4" w:tplc="08090019" w:tentative="1">
-      <w:start w:val="1"/>
-      <w:numFmt w:val="lowerLetter"/>
-      <w:lvlText w:val="%5."/>
+      <w:rPr>
+        <w:rFonts w:ascii="Symbol" w:hAnsi="Symbol" w:hint="default"/>
+      </w:rPr>
+    </w:lvl>
+    <w:lvl w:ilvl="4" w:tplc="08090003" w:tentative="1">
+      <w:start w:val="1"/>
+      <w:numFmt w:val="bullet"/>
+      <w:lvlText w:val="o"/>
       <w:lvlJc w:val="left"/>
       <w:pPr>
         <w:ind w:left="3600" w:hanging="360"/>
       </w:pPr>
-    </w:lvl>
-    <w:lvl w:ilvl="5" w:tplc="0809001B" w:tentative="1">
-      <w:start w:val="1"/>
-      <w:numFmt w:val="lowerRoman"/>
-      <w:lvlText w:val="%6."/>
-      <w:lvlJc w:val="right"/>
-      <w:pPr>
-        <w:ind w:left="4320" w:hanging="180"/>
-      </w:pPr>
-    </w:lvl>
-    <w:lvl w:ilvl="6" w:tplc="0809000F" w:tentative="1">
-      <w:start w:val="1"/>
-      <w:numFmt w:val="decimal"/>
-      <w:lvlText w:val="%7."/>
+      <w:rPr>
+        <w:rFonts w:ascii="Courier New" w:hAnsi="Courier New" w:cs="Courier New" w:hint="default"/>
+      </w:rPr>
+    </w:lvl>
+    <w:lvl w:ilvl="5" w:tplc="08090005" w:tentative="1">
+      <w:start w:val="1"/>
+      <w:numFmt w:val="bullet"/>
+      <w:lvlText w:val=""/>
+      <w:lvlJc w:val="left"/>
+      <w:pPr>
+        <w:ind w:left="4320" w:hanging="360"/>
+      </w:pPr>
+      <w:rPr>
+        <w:rFonts w:ascii="Wingdings" w:hAnsi="Wingdings" w:hint="default"/>
+      </w:rPr>
+    </w:lvl>
+    <w:lvl w:ilvl="6" w:tplc="08090001" w:tentative="1">
+      <w:start w:val="1"/>
+      <w:numFmt w:val="bullet"/>
+      <w:lvlText w:val=""/>
       <w:lvlJc w:val="left"/>
       <w:pPr>
         <w:ind w:left="5040" w:hanging="360"/>
       </w:pPr>
-    </w:lvl>
-    <w:lvl w:ilvl="7" w:tplc="08090019" w:tentative="1">
-      <w:start w:val="1"/>
-      <w:numFmt w:val="lowerLetter"/>
-      <w:lvlText w:val="%8."/>
+      <w:rPr>
+        <w:rFonts w:ascii="Symbol" w:hAnsi="Symbol" w:hint="default"/>
+      </w:rPr>
+    </w:lvl>
+    <w:lvl w:ilvl="7" w:tplc="08090003" w:tentative="1">
+      <w:start w:val="1"/>
+      <w:numFmt w:val="bullet"/>
+      <w:lvlText w:val="o"/>
       <w:lvlJc w:val="left"/>
       <w:pPr>
         <w:ind w:left="5760" w:hanging="360"/>
       </w:pPr>
-    </w:lvl>
-    <w:lvl w:ilvl="8" w:tplc="0809001B" w:tentative="1">
-      <w:start w:val="1"/>
-      <w:numFmt w:val="lowerRoman"/>
-      <w:lvlText w:val="%9."/>
-      <w:lvlJc w:val="right"/>
-      <w:pPr>
-        <w:ind w:left="6480" w:hanging="180"/>
-      </w:pPr>
+      <w:rPr>
+        <w:rFonts w:ascii="Courier New" w:hAnsi="Courier New" w:cs="Courier New" w:hint="default"/>
+      </w:rPr>
+    </w:lvl>
+    <w:lvl w:ilvl="8" w:tplc="08090005" w:tentative="1">
+      <w:start w:val="1"/>
+      <w:numFmt w:val="bullet"/>
+      <w:lvlText w:val=""/>
+      <w:lvlJc w:val="left"/>
+      <w:pPr>
+        <w:ind w:left="6480" w:hanging="360"/>
+      </w:pPr>
+      <w:rPr>
+        <w:rFonts w:ascii="Wingdings" w:hAnsi="Wingdings" w:hint="default"/>
+      </w:rPr>
     </w:lvl>
   </w:abstractNum>
   <w:abstractNum w:abstractNumId="131">
@@ -14409,199 +14414,199 @@
   </w:abstractNum>
   <w:abstractNum w:abstractNumId="135">
     <w:multiLevelType w:val="hybridMultilevel"/>
-    <w:tmpl w:val="0316CE72"/>
-    <w:lvl w:ilvl="0" w:tplc="08090001">
-      <w:start w:val="1"/>
-      <w:numFmt w:val="bullet"/>
-      <w:lvlText w:val=""/>
+    <w:tmpl w:val="7690F386"/>
+    <w:lvl w:ilvl="0" w:tplc="0809000F">
+      <w:start w:val="1"/>
+      <w:numFmt w:val="decimal"/>
+      <w:lvlText w:val="%1."/>
       <w:lvlJc w:val="left"/>
       <w:pPr>
         <w:ind w:left="720" w:hanging="360"/>
       </w:pPr>
-      <w:rPr>
-        <w:rFonts w:ascii="Symbol" w:hAnsi="Symbol" w:hint="default"/>
-      </w:rPr>
-    </w:lvl>
-    <w:lvl w:ilvl="1" w:tplc="08090003" w:tentative="1">
-      <w:start w:val="1"/>
-      <w:numFmt w:val="bullet"/>
-      <w:lvlText w:val="o"/>
+    </w:lvl>
+    <w:lvl w:ilvl="1" w:tplc="08090019">
+      <w:start w:val="1"/>
+      <w:numFmt w:val="lowerLetter"/>
+      <w:lvlText w:val="%2."/>
       <w:lvlJc w:val="left"/>
       <w:pPr>
         <w:ind w:left="1440" w:hanging="360"/>
       </w:pPr>
-      <w:rPr>
-        <w:rFonts w:ascii="Courier New" w:hAnsi="Courier New" w:cs="Courier New" w:hint="default"/>
-      </w:rPr>
-    </w:lvl>
-    <w:lvl w:ilvl="2" w:tplc="08090005" w:tentative="1">
-      <w:start w:val="1"/>
-      <w:numFmt w:val="bullet"/>
-      <w:lvlText w:val=""/>
-      <w:lvlJc w:val="left"/>
-      <w:pPr>
-        <w:ind w:left="2160" w:hanging="360"/>
-      </w:pPr>
-      <w:rPr>
-        <w:rFonts w:ascii="Wingdings" w:hAnsi="Wingdings" w:hint="default"/>
-      </w:rPr>
-    </w:lvl>
-    <w:lvl w:ilvl="3" w:tplc="08090001" w:tentative="1">
-      <w:start w:val="1"/>
-      <w:numFmt w:val="bullet"/>
-      <w:lvlText w:val=""/>
+    </w:lvl>
+    <w:lvl w:ilvl="2" w:tplc="0809001B" w:tentative="1">
+      <w:start w:val="1"/>
+      <w:numFmt w:val="lowerRoman"/>
+      <w:lvlText w:val="%3."/>
+      <w:lvlJc w:val="right"/>
+      <w:pPr>
+        <w:ind w:left="2160" w:hanging="180"/>
+      </w:pPr>
+    </w:lvl>
+    <w:lvl w:ilvl="3" w:tplc="0809000F" w:tentative="1">
+      <w:start w:val="1"/>
+      <w:numFmt w:val="decimal"/>
+      <w:lvlText w:val="%4."/>
       <w:lvlJc w:val="left"/>
       <w:pPr>
         <w:ind w:left="2880" w:hanging="360"/>
       </w:pPr>
-      <w:rPr>
-        <w:rFonts w:ascii="Symbol" w:hAnsi="Symbol" w:hint="default"/>
-      </w:rPr>
-    </w:lvl>
-    <w:lvl w:ilvl="4" w:tplc="08090003" w:tentative="1">
-      <w:start w:val="1"/>
-      <w:numFmt w:val="bullet"/>
-      <w:lvlText w:val="o"/>
+    </w:lvl>
+    <w:lvl w:ilvl="4" w:tplc="08090019" w:tentative="1">
+      <w:start w:val="1"/>
+      <w:numFmt w:val="lowerLetter"/>
+      <w:lvlText w:val="%5."/>
       <w:lvlJc w:val="left"/>
       <w:pPr>
         <w:ind w:left="3600" w:hanging="360"/>
       </w:pPr>
-      <w:rPr>
-        <w:rFonts w:ascii="Courier New" w:hAnsi="Courier New" w:cs="Courier New" w:hint="default"/>
-      </w:rPr>
-    </w:lvl>
-    <w:lvl w:ilvl="5" w:tplc="08090005" w:tentative="1">
-      <w:start w:val="1"/>
-      <w:numFmt w:val="bullet"/>
-      <w:lvlText w:val=""/>
-      <w:lvlJc w:val="left"/>
-      <w:pPr>
-        <w:ind w:left="4320" w:hanging="360"/>
-      </w:pPr>
-      <w:rPr>
-        <w:rFonts w:ascii="Wingdings" w:hAnsi="Wingdings" w:hint="default"/>
-      </w:rPr>
-    </w:lvl>
-    <w:lvl w:ilvl="6" w:tplc="08090001" w:tentative="1">
-      <w:start w:val="1"/>
-      <w:numFmt w:val="bullet"/>
-      <w:lvlText w:val=""/>
+    </w:lvl>
+    <w:lvl w:ilvl="5" w:tplc="0809001B" w:tentative="1">
+      <w:start w:val="1"/>
+      <w:numFmt w:val="lowerRoman"/>
+      <w:lvlText w:val="%6."/>
+      <w:lvlJc w:val="right"/>
+      <w:pPr>
+        <w:ind w:left="4320" w:hanging="180"/>
+      </w:pPr>
+    </w:lvl>
+    <w:lvl w:ilvl="6" w:tplc="0809000F" w:tentative="1">
+      <w:start w:val="1"/>
+      <w:numFmt w:val="decimal"/>
+      <w:lvlText w:val="%7."/>
       <w:lvlJc w:val="left"/>
       <w:pPr>
         <w:ind w:left="5040" w:hanging="360"/>
       </w:pPr>
-      <w:rPr>
-        <w:rFonts w:ascii="Symbol" w:hAnsi="Symbol" w:hint="default"/>
-      </w:rPr>
-    </w:lvl>
-    <w:lvl w:ilvl="7" w:tplc="08090003" w:tentative="1">
-      <w:start w:val="1"/>
-      <w:numFmt w:val="bullet"/>
-      <w:lvlText w:val="o"/>
+    </w:lvl>
+    <w:lvl w:ilvl="7" w:tplc="08090019" w:tentative="1">
+      <w:start w:val="1"/>
+      <w:numFmt w:val="lowerLetter"/>
+      <w:lvlText w:val="%8."/>
       <w:lvlJc w:val="left"/>
       <w:pPr>
         <w:ind w:left="5760" w:hanging="360"/>
       </w:pPr>
-      <w:rPr>
-        <w:rFonts w:ascii="Courier New" w:hAnsi="Courier New" w:cs="Courier New" w:hint="default"/>
-      </w:rPr>
-    </w:lvl>
-    <w:lvl w:ilvl="8" w:tplc="08090005" w:tentative="1">
-      <w:start w:val="1"/>
-      <w:numFmt w:val="bullet"/>
-      <w:lvlText w:val=""/>
-      <w:lvlJc w:val="left"/>
-      <w:pPr>
-        <w:ind w:left="6480" w:hanging="360"/>
-      </w:pPr>
-      <w:rPr>
-        <w:rFonts w:ascii="Wingdings" w:hAnsi="Wingdings" w:hint="default"/>
-      </w:rPr>
+    </w:lvl>
+    <w:lvl w:ilvl="8" w:tplc="0809001B" w:tentative="1">
+      <w:start w:val="1"/>
+      <w:numFmt w:val="lowerRoman"/>
+      <w:lvlText w:val="%9."/>
+      <w:lvlJc w:val="right"/>
+      <w:pPr>
+        <w:ind w:left="6480" w:hanging="180"/>
+      </w:pPr>
     </w:lvl>
   </w:abstractNum>
   <w:abstractNum w:abstractNumId="136">
     <w:multiLevelType w:val="hybridMultilevel"/>
-    <w:tmpl w:val="7690F386"/>
-    <w:lvl w:ilvl="0" w:tplc="0809000F">
-      <w:start w:val="1"/>
-      <w:numFmt w:val="decimal"/>
-      <w:lvlText w:val="%1."/>
+    <w:tmpl w:val="0316CE72"/>
+    <w:lvl w:ilvl="0" w:tplc="08090001">
+      <w:start w:val="1"/>
+      <w:numFmt w:val="bullet"/>
+      <w:lvlText w:val=""/>
       <w:lvlJc w:val="left"/>
       <w:pPr>
         <w:ind w:left="720" w:hanging="360"/>
       </w:pPr>
-    </w:lvl>
-    <w:lvl w:ilvl="1" w:tplc="08090019">
-      <w:start w:val="1"/>
-      <w:numFmt w:val="lowerLetter"/>
-      <w:lvlText w:val="%2."/>
+      <w:rPr>
+        <w:rFonts w:ascii="Symbol" w:hAnsi="Symbol" w:hint="default"/>
+      </w:rPr>
+    </w:lvl>
+    <w:lvl w:ilvl="1" w:tplc="08090003" w:tentative="1">
+      <w:start w:val="1"/>
+      <w:numFmt w:val="bullet"/>
+      <w:lvlText w:val="o"/>
       <w:lvlJc w:val="left"/>
       <w:pPr>
         <w:ind w:left="1440" w:hanging="360"/>
       </w:pPr>
-    </w:lvl>
-    <w:lvl w:ilvl="2" w:tplc="0809001B" w:tentative="1">
-      <w:start w:val="1"/>
-      <w:numFmt w:val="lowerRoman"/>
-      <w:lvlText w:val="%3."/>
-      <w:lvlJc w:val="right"/>
-      <w:pPr>
-        <w:ind w:left="2160" w:hanging="180"/>
-      </w:pPr>
-    </w:lvl>
-    <w:lvl w:ilvl="3" w:tplc="0809000F" w:tentative="1">
-      <w:start w:val="1"/>
-      <w:numFmt w:val="decimal"/>
-      <w:lvlText w:val="%4."/>
+      <w:rPr>
+        <w:rFonts w:ascii="Courier New" w:hAnsi="Courier New" w:cs="Courier New" w:hint="default"/>
+      </w:rPr>
+    </w:lvl>
+    <w:lvl w:ilvl="2" w:tplc="08090005" w:tentative="1">
+      <w:start w:val="1"/>
+      <w:numFmt w:val="bullet"/>
+      <w:lvlText w:val=""/>
+      <w:lvlJc w:val="left"/>
+      <w:pPr>
+        <w:ind w:left="2160" w:hanging="360"/>
+      </w:pPr>
+      <w:rPr>
+        <w:rFonts w:ascii="Wingdings" w:hAnsi="Wingdings" w:hint="default"/>
+      </w:rPr>
+    </w:lvl>
+    <w:lvl w:ilvl="3" w:tplc="08090001" w:tentative="1">
+      <w:start w:val="1"/>
+      <w:numFmt w:val="bullet"/>
+      <w:lvlText w:val=""/>
       <w:lvlJc w:val="left"/>
       <w:pPr>
         <w:ind w:left="2880" w:hanging="360"/>
       </w:pPr>
-    </w:lvl>
-    <w:lvl w:ilvl="4" w:tplc="08090019" w:tentative="1">
-      <w:start w:val="1"/>
-      <w:numFmt w:val="lowerLetter"/>
-      <w:lvlText w:val="%5."/>
+      <w:rPr>
+        <w:rFonts w:ascii="Symbol" w:hAnsi="Symbol" w:hint="default"/>
+      </w:rPr>
+    </w:lvl>
+    <w:lvl w:ilvl="4" w:tplc="08090003" w:tentative="1">
+      <w:start w:val="1"/>
+      <w:numFmt w:val="bullet"/>
+      <w:lvlText w:val="o"/>
       <w:lvlJc w:val="left"/>
       <w:pPr>
         <w:ind w:left="3600" w:hanging="360"/>
       </w:pPr>
-    </w:lvl>
-    <w:lvl w:ilvl="5" w:tplc="0809001B" w:tentative="1">
-      <w:start w:val="1"/>
-      <w:numFmt w:val="lowerRoman"/>
-      <w:lvlText w:val="%6."/>
-      <w:lvlJc w:val="right"/>
-      <w:pPr>
-        <w:ind w:left="4320" w:hanging="180"/>
-      </w:pPr>
-    </w:lvl>
-    <w:lvl w:ilvl="6" w:tplc="0809000F" w:tentative="1">
-      <w:start w:val="1"/>
-      <w:numFmt w:val="decimal"/>
-      <w:lvlText w:val="%7."/>
+      <w:rPr>
+        <w:rFonts w:ascii="Courier New" w:hAnsi="Courier New" w:cs="Courier New" w:hint="default"/>
+      </w:rPr>
+    </w:lvl>
+    <w:lvl w:ilvl="5" w:tplc="08090005" w:tentative="1">
+      <w:start w:val="1"/>
+      <w:numFmt w:val="bullet"/>
+      <w:lvlText w:val=""/>
+      <w:lvlJc w:val="left"/>
+      <w:pPr>
+        <w:ind w:left="4320" w:hanging="360"/>
+      </w:pPr>
+      <w:rPr>
+        <w:rFonts w:ascii="Wingdings" w:hAnsi="Wingdings" w:hint="default"/>
+      </w:rPr>
+    </w:lvl>
+    <w:lvl w:ilvl="6" w:tplc="08090001" w:tentative="1">
+      <w:start w:val="1"/>
+      <w:numFmt w:val="bullet"/>
+      <w:lvlText w:val=""/>
       <w:lvlJc w:val="left"/>
       <w:pPr>
         <w:ind w:left="5040" w:hanging="360"/>
       </w:pPr>
-    </w:lvl>
-    <w:lvl w:ilvl="7" w:tplc="08090019" w:tentative="1">
-      <w:start w:val="1"/>
-      <w:numFmt w:val="lowerLetter"/>
-      <w:lvlText w:val="%8."/>
+      <w:rPr>
+        <w:rFonts w:ascii="Symbol" w:hAnsi="Symbol" w:hint="default"/>
+      </w:rPr>
+    </w:lvl>
+    <w:lvl w:ilvl="7" w:tplc="08090003" w:tentative="1">
+      <w:start w:val="1"/>
+      <w:numFmt w:val="bullet"/>
+      <w:lvlText w:val="o"/>
       <w:lvlJc w:val="left"/>
       <w:pPr>
         <w:ind w:left="5760" w:hanging="360"/>
       </w:pPr>
-    </w:lvl>
-    <w:lvl w:ilvl="8" w:tplc="0809001B" w:tentative="1">
-      <w:start w:val="1"/>
-      <w:numFmt w:val="lowerRoman"/>
-      <w:lvlText w:val="%9."/>
-      <w:lvlJc w:val="right"/>
-      <w:pPr>
-        <w:ind w:left="6480" w:hanging="180"/>
-      </w:pPr>
+      <w:rPr>
+        <w:rFonts w:ascii="Courier New" w:hAnsi="Courier New" w:cs="Courier New" w:hint="default"/>
+      </w:rPr>
+    </w:lvl>
+    <w:lvl w:ilvl="8" w:tplc="08090005" w:tentative="1">
+      <w:start w:val="1"/>
+      <w:numFmt w:val="bullet"/>
+      <w:lvlText w:val=""/>
+      <w:lvlJc w:val="left"/>
+      <w:pPr>
+        <w:ind w:left="6480" w:hanging="360"/>
+      </w:pPr>
+      <w:rPr>
+        <w:rFonts w:ascii="Wingdings" w:hAnsi="Wingdings" w:hint="default"/>
+      </w:rPr>
     </w:lvl>
   </w:abstractNum>
   <w:abstractNum w:abstractNumId="137">
@@ -15054,199 +15059,199 @@
   </w:abstractNum>
   <w:abstractNum w:abstractNumId="141">
     <w:multiLevelType w:val="hybridMultilevel"/>
-    <w:tmpl w:val="0316CE72"/>
-    <w:lvl w:ilvl="0" w:tplc="08090001">
-      <w:start w:val="1"/>
-      <w:numFmt w:val="bullet"/>
-      <w:lvlText w:val=""/>
+    <w:tmpl w:val="7690F386"/>
+    <w:lvl w:ilvl="0" w:tplc="0809000F">
+      <w:start w:val="1"/>
+      <w:numFmt w:val="decimal"/>
+      <w:lvlText w:val="%1."/>
       <w:lvlJc w:val="left"/>
       <w:pPr>
         <w:ind w:left="720" w:hanging="360"/>
       </w:pPr>
-      <w:rPr>
-        <w:rFonts w:ascii="Symbol" w:hAnsi="Symbol" w:hint="default"/>
-      </w:rPr>
-    </w:lvl>
-    <w:lvl w:ilvl="1" w:tplc="08090003" w:tentative="1">
-      <w:start w:val="1"/>
-      <w:numFmt w:val="bullet"/>
-      <w:lvlText w:val="o"/>
+    </w:lvl>
+    <w:lvl w:ilvl="1" w:tplc="08090019">
+      <w:start w:val="1"/>
+      <w:numFmt w:val="lowerLetter"/>
+      <w:lvlText w:val="%2."/>
       <w:lvlJc w:val="left"/>
       <w:pPr>
         <w:ind w:left="1440" w:hanging="360"/>
       </w:pPr>
-      <w:rPr>
-        <w:rFonts w:ascii="Courier New" w:hAnsi="Courier New" w:cs="Courier New" w:hint="default"/>
-      </w:rPr>
-    </w:lvl>
-    <w:lvl w:ilvl="2" w:tplc="08090005" w:tentative="1">
-      <w:start w:val="1"/>
-      <w:numFmt w:val="bullet"/>
-      <w:lvlText w:val=""/>
-      <w:lvlJc w:val="left"/>
-      <w:pPr>
-        <w:ind w:left="2160" w:hanging="360"/>
-      </w:pPr>
-      <w:rPr>
-        <w:rFonts w:ascii="Wingdings" w:hAnsi="Wingdings" w:hint="default"/>
-      </w:rPr>
-    </w:lvl>
-    <w:lvl w:ilvl="3" w:tplc="08090001" w:tentative="1">
-      <w:start w:val="1"/>
-      <w:numFmt w:val="bullet"/>
-      <w:lvlText w:val=""/>
+    </w:lvl>
+    <w:lvl w:ilvl="2" w:tplc="0809001B" w:tentative="1">
+      <w:start w:val="1"/>
+      <w:numFmt w:val="lowerRoman"/>
+      <w:lvlText w:val="%3."/>
+      <w:lvlJc w:val="right"/>
+      <w:pPr>
+        <w:ind w:left="2160" w:hanging="180"/>
+      </w:pPr>
+    </w:lvl>
+    <w:lvl w:ilvl="3" w:tplc="0809000F" w:tentative="1">
+      <w:start w:val="1"/>
+      <w:numFmt w:val="decimal"/>
+      <w:lvlText w:val="%4."/>
       <w:lvlJc w:val="left"/>
       <w:pPr>
         <w:ind w:left="2880" w:hanging="360"/>
       </w:pPr>
-      <w:rPr>
-        <w:rFonts w:ascii="Symbol" w:hAnsi="Symbol" w:hint="default"/>
-      </w:rPr>
-    </w:lvl>
-    <w:lvl w:ilvl="4" w:tplc="08090003" w:tentative="1">
-      <w:start w:val="1"/>
-      <w:numFmt w:val="bullet"/>
-      <w:lvlText w:val="o"/>
+    </w:lvl>
+    <w:lvl w:ilvl="4" w:tplc="08090019" w:tentative="1">
+      <w:start w:val="1"/>
+      <w:numFmt w:val="lowerLetter"/>
+      <w:lvlText w:val="%5."/>
       <w:lvlJc w:val="left"/>
       <w:pPr>
         <w:ind w:left="3600" w:hanging="360"/>
       </w:pPr>
-      <w:rPr>
-        <w:rFonts w:ascii="Courier New" w:hAnsi="Courier New" w:cs="Courier New" w:hint="default"/>
-      </w:rPr>
-    </w:lvl>
-    <w:lvl w:ilvl="5" w:tplc="08090005" w:tentative="1">
-      <w:start w:val="1"/>
-      <w:numFmt w:val="bullet"/>
-      <w:lvlText w:val=""/>
-      <w:lvlJc w:val="left"/>
-      <w:pPr>
-        <w:ind w:left="4320" w:hanging="360"/>
-      </w:pPr>
-      <w:rPr>
-        <w:rFonts w:ascii="Wingdings" w:hAnsi="Wingdings" w:hint="default"/>
-      </w:rPr>
-    </w:lvl>
-    <w:lvl w:ilvl="6" w:tplc="08090001" w:tentative="1">
-      <w:start w:val="1"/>
-      <w:numFmt w:val="bullet"/>
-      <w:lvlText w:val=""/>
+    </w:lvl>
+    <w:lvl w:ilvl="5" w:tplc="0809001B" w:tentative="1">
+      <w:start w:val="1"/>
+      <w:numFmt w:val="lowerRoman"/>
+      <w:lvlText w:val="%6."/>
+      <w:lvlJc w:val="right"/>
+      <w:pPr>
+        <w:ind w:left="4320" w:hanging="180"/>
+      </w:pPr>
+    </w:lvl>
+    <w:lvl w:ilvl="6" w:tplc="0809000F" w:tentative="1">
+      <w:start w:val="1"/>
+      <w:numFmt w:val="decimal"/>
+      <w:lvlText w:val="%7."/>
       <w:lvlJc w:val="left"/>
       <w:pPr>
         <w:ind w:left="5040" w:hanging="360"/>
       </w:pPr>
-      <w:rPr>
-        <w:rFonts w:ascii="Symbol" w:hAnsi="Symbol" w:hint="default"/>
-      </w:rPr>
-    </w:lvl>
-    <w:lvl w:ilvl="7" w:tplc="08090003" w:tentative="1">
-      <w:start w:val="1"/>
-      <w:numFmt w:val="bullet"/>
-      <w:lvlText w:val="o"/>
+    </w:lvl>
+    <w:lvl w:ilvl="7" w:tplc="08090019" w:tentative="1">
+      <w:start w:val="1"/>
+      <w:numFmt w:val="lowerLetter"/>
+      <w:lvlText w:val="%8."/>
       <w:lvlJc w:val="left"/>
       <w:pPr>
         <w:ind w:left="5760" w:hanging="360"/>
       </w:pPr>
-      <w:rPr>
-        <w:rFonts w:ascii="Courier New" w:hAnsi="Courier New" w:cs="Courier New" w:hint="default"/>
-      </w:rPr>
-    </w:lvl>
-    <w:lvl w:ilvl="8" w:tplc="08090005" w:tentative="1">
-      <w:start w:val="1"/>
-      <w:numFmt w:val="bullet"/>
-      <w:lvlText w:val=""/>
-      <w:lvlJc w:val="left"/>
-      <w:pPr>
-        <w:ind w:left="6480" w:hanging="360"/>
-      </w:pPr>
-      <w:rPr>
-        <w:rFonts w:ascii="Wingdings" w:hAnsi="Wingdings" w:hint="default"/>
-      </w:rPr>
+    </w:lvl>
+    <w:lvl w:ilvl="8" w:tplc="0809001B" w:tentative="1">
+      <w:start w:val="1"/>
+      <w:numFmt w:val="lowerRoman"/>
+      <w:lvlText w:val="%9."/>
+      <w:lvlJc w:val="right"/>
+      <w:pPr>
+        <w:ind w:left="6480" w:hanging="180"/>
+      </w:pPr>
     </w:lvl>
   </w:abstractNum>
   <w:abstractNum w:abstractNumId="142">
     <w:multiLevelType w:val="hybridMultilevel"/>
-    <w:tmpl w:val="7690F386"/>
-    <w:lvl w:ilvl="0" w:tplc="0809000F">
-      <w:start w:val="1"/>
-      <w:numFmt w:val="decimal"/>
-      <w:lvlText w:val="%1."/>
+    <w:tmpl w:val="0316CE72"/>
+    <w:lvl w:ilvl="0" w:tplc="08090001">
+      <w:start w:val="1"/>
+      <w:numFmt w:val="bullet"/>
+      <w:lvlText w:val=""/>
       <w:lvlJc w:val="left"/>
       <w:pPr>
         <w:ind w:left="720" w:hanging="360"/>
       </w:pPr>
-    </w:lvl>
-    <w:lvl w:ilvl="1" w:tplc="08090019">
-      <w:start w:val="1"/>
-      <w:numFmt w:val="lowerLetter"/>
-      <w:lvlText w:val="%2."/>
+      <w:rPr>
+        <w:rFonts w:ascii="Symbol" w:hAnsi="Symbol" w:hint="default"/>
+      </w:rPr>
+    </w:lvl>
+    <w:lvl w:ilvl="1" w:tplc="08090003" w:tentative="1">
+      <w:start w:val="1"/>
+      <w:numFmt w:val="bullet"/>
+      <w:lvlText w:val="o"/>
       <w:lvlJc w:val="left"/>
       <w:pPr>
         <w:ind w:left="1440" w:hanging="360"/>
       </w:pPr>
-    </w:lvl>
-    <w:lvl w:ilvl="2" w:tplc="0809001B" w:tentative="1">
-      <w:start w:val="1"/>
-      <w:numFmt w:val="lowerRoman"/>
-      <w:lvlText w:val="%3."/>
-      <w:lvlJc w:val="right"/>
-      <w:pPr>
-        <w:ind w:left="2160" w:hanging="180"/>
-      </w:pPr>
-    </w:lvl>
-    <w:lvl w:ilvl="3" w:tplc="0809000F" w:tentative="1">
-      <w:start w:val="1"/>
-      <w:numFmt w:val="decimal"/>
-      <w:lvlText w:val="%4."/>
+      <w:rPr>
+        <w:rFonts w:ascii="Courier New" w:hAnsi="Courier New" w:cs="Courier New" w:hint="default"/>
+      </w:rPr>
+    </w:lvl>
+    <w:lvl w:ilvl="2" w:tplc="08090005" w:tentative="1">
+      <w:start w:val="1"/>
+      <w:numFmt w:val="bullet"/>
+      <w:lvlText w:val=""/>
+      <w:lvlJc w:val="left"/>
+      <w:pPr>
+        <w:ind w:left="2160" w:hanging="360"/>
+      </w:pPr>
+      <w:rPr>
+        <w:rFonts w:ascii="Wingdings" w:hAnsi="Wingdings" w:hint="default"/>
+      </w:rPr>
+    </w:lvl>
+    <w:lvl w:ilvl="3" w:tplc="08090001" w:tentative="1">
+      <w:start w:val="1"/>
+      <w:numFmt w:val="bullet"/>
+      <w:lvlText w:val=""/>
       <w:lvlJc w:val="left"/>
       <w:pPr>
         <w:ind w:left="2880" w:hanging="360"/>
       </w:pPr>
-    </w:lvl>
-    <w:lvl w:ilvl="4" w:tplc="08090019" w:tentative="1">
-      <w:start w:val="1"/>
-      <w:numFmt w:val="lowerLetter"/>
-      <w:lvlText w:val="%5."/>
+      <w:rPr>
+        <w:rFonts w:ascii="Symbol" w:hAnsi="Symbol" w:hint="default"/>
+      </w:rPr>
+    </w:lvl>
+    <w:lvl w:ilvl="4" w:tplc="08090003" w:tentative="1">
+      <w:start w:val="1"/>
+      <w:numFmt w:val="bullet"/>
+      <w:lvlText w:val="o"/>
       <w:lvlJc w:val="left"/>
       <w:pPr>
         <w:ind w:left="3600" w:hanging="360"/>
       </w:pPr>
-    </w:lvl>
-    <w:lvl w:ilvl="5" w:tplc="0809001B" w:tentative="1">
-      <w:start w:val="1"/>
-      <w:numFmt w:val="lowerRoman"/>
-      <w:lvlText w:val="%6."/>
-      <w:lvlJc w:val="right"/>
-      <w:pPr>
-        <w:ind w:left="4320" w:hanging="180"/>
-      </w:pPr>
-    </w:lvl>
-    <w:lvl w:ilvl="6" w:tplc="0809000F" w:tentative="1">
-      <w:start w:val="1"/>
-      <w:numFmt w:val="decimal"/>
-      <w:lvlText w:val="%7."/>
+      <w:rPr>
+        <w:rFonts w:ascii="Courier New" w:hAnsi="Courier New" w:cs="Courier New" w:hint="default"/>
+      </w:rPr>
+    </w:lvl>
+    <w:lvl w:ilvl="5" w:tplc="08090005" w:tentative="1">
+      <w:start w:val="1"/>
+      <w:numFmt w:val="bullet"/>
+      <w:lvlText w:val=""/>
+      <w:lvlJc w:val="left"/>
+      <w:pPr>
+        <w:ind w:left="4320" w:hanging="360"/>
+      </w:pPr>
+      <w:rPr>
+        <w:rFonts w:ascii="Wingdings" w:hAnsi="Wingdings" w:hint="default"/>
+      </w:rPr>
+    </w:lvl>
+    <w:lvl w:ilvl="6" w:tplc="08090001" w:tentative="1">
+      <w:start w:val="1"/>
+      <w:numFmt w:val="bullet"/>
+      <w:lvlText w:val=""/>
       <w:lvlJc w:val="left"/>
       <w:pPr>
         <w:ind w:left="5040" w:hanging="360"/>
       </w:pPr>
-    </w:lvl>
-    <w:lvl w:ilvl="7" w:tplc="08090019" w:tentative="1">
-      <w:start w:val="1"/>
-      <w:numFmt w:val="lowerLetter"/>
-      <w:lvlText w:val="%8."/>
+      <w:rPr>
+        <w:rFonts w:ascii="Symbol" w:hAnsi="Symbol" w:hint="default"/>
+      </w:rPr>
+    </w:lvl>
+    <w:lvl w:ilvl="7" w:tplc="08090003" w:tentative="1">
+      <w:start w:val="1"/>
+      <w:numFmt w:val="bullet"/>
+      <w:lvlText w:val="o"/>
       <w:lvlJc w:val="left"/>
       <w:pPr>
         <w:ind w:left="5760" w:hanging="360"/>
       </w:pPr>
-    </w:lvl>
-    <w:lvl w:ilvl="8" w:tplc="0809001B" w:tentative="1">
-      <w:start w:val="1"/>
-      <w:numFmt w:val="lowerRoman"/>
-      <w:lvlText w:val="%9."/>
-      <w:lvlJc w:val="right"/>
-      <w:pPr>
-        <w:ind w:left="6480" w:hanging="180"/>
-      </w:pPr>
+      <w:rPr>
+        <w:rFonts w:ascii="Courier New" w:hAnsi="Courier New" w:cs="Courier New" w:hint="default"/>
+      </w:rPr>
+    </w:lvl>
+    <w:lvl w:ilvl="8" w:tplc="08090005" w:tentative="1">
+      <w:start w:val="1"/>
+      <w:numFmt w:val="bullet"/>
+      <w:lvlText w:val=""/>
+      <w:lvlJc w:val="left"/>
+      <w:pPr>
+        <w:ind w:left="6480" w:hanging="360"/>
+      </w:pPr>
+      <w:rPr>
+        <w:rFonts w:ascii="Wingdings" w:hAnsi="Wingdings" w:hint="default"/>
+      </w:rPr>
     </w:lvl>
   </w:abstractNum>
   <w:abstractNum w:abstractNumId="143">
@@ -15922,118 +15927,6 @@
     </w:lvl>
   </w:abstractNum>
   <w:abstractNum w:abstractNumId="149">
-    <w:multiLevelType w:val="hybridMultilevel"/>
-    <w:tmpl w:val="0316CE72"/>
-    <w:lvl w:ilvl="0" w:tplc="08090001">
-      <w:start w:val="1"/>
-      <w:numFmt w:val="bullet"/>
-      <w:lvlText w:val=""/>
-      <w:lvlJc w:val="left"/>
-      <w:pPr>
-        <w:ind w:left="720" w:hanging="360"/>
-      </w:pPr>
-      <w:rPr>
-        <w:rFonts w:ascii="Symbol" w:hAnsi="Symbol" w:hint="default"/>
-      </w:rPr>
-    </w:lvl>
-    <w:lvl w:ilvl="1" w:tplc="08090003" w:tentative="1">
-      <w:start w:val="1"/>
-      <w:numFmt w:val="bullet"/>
-      <w:lvlText w:val="o"/>
-      <w:lvlJc w:val="left"/>
-      <w:pPr>
-        <w:ind w:left="1440" w:hanging="360"/>
-      </w:pPr>
-      <w:rPr>
-        <w:rFonts w:ascii="Courier New" w:hAnsi="Courier New" w:cs="Courier New" w:hint="default"/>
-      </w:rPr>
-    </w:lvl>
-    <w:lvl w:ilvl="2" w:tplc="08090005" w:tentative="1">
-      <w:start w:val="1"/>
-      <w:numFmt w:val="bullet"/>
-      <w:lvlText w:val=""/>
-      <w:lvlJc w:val="left"/>
-      <w:pPr>
-        <w:ind w:left="2160" w:hanging="360"/>
-      </w:pPr>
-      <w:rPr>
-        <w:rFonts w:ascii="Wingdings" w:hAnsi="Wingdings" w:hint="default"/>
-      </w:rPr>
-    </w:lvl>
-    <w:lvl w:ilvl="3" w:tplc="08090001" w:tentative="1">
-      <w:start w:val="1"/>
-      <w:numFmt w:val="bullet"/>
-      <w:lvlText w:val=""/>
-      <w:lvlJc w:val="left"/>
-      <w:pPr>
-        <w:ind w:left="2880" w:hanging="360"/>
-      </w:pPr>
-      <w:rPr>
-        <w:rFonts w:ascii="Symbol" w:hAnsi="Symbol" w:hint="default"/>
-      </w:rPr>
-    </w:lvl>
-    <w:lvl w:ilvl="4" w:tplc="08090003" w:tentative="1">
-      <w:start w:val="1"/>
-      <w:numFmt w:val="bullet"/>
-      <w:lvlText w:val="o"/>
-      <w:lvlJc w:val="left"/>
-      <w:pPr>
-        <w:ind w:left="3600" w:hanging="360"/>
-      </w:pPr>
-      <w:rPr>
-        <w:rFonts w:ascii="Courier New" w:hAnsi="Courier New" w:cs="Courier New" w:hint="default"/>
-      </w:rPr>
-    </w:lvl>
-    <w:lvl w:ilvl="5" w:tplc="08090005" w:tentative="1">
-      <w:start w:val="1"/>
-      <w:numFmt w:val="bullet"/>
-      <w:lvlText w:val=""/>
-      <w:lvlJc w:val="left"/>
-      <w:pPr>
-        <w:ind w:left="4320" w:hanging="360"/>
-      </w:pPr>
-      <w:rPr>
-        <w:rFonts w:ascii="Wingdings" w:hAnsi="Wingdings" w:hint="default"/>
-      </w:rPr>
-    </w:lvl>
-    <w:lvl w:ilvl="6" w:tplc="08090001" w:tentative="1">
-      <w:start w:val="1"/>
-      <w:numFmt w:val="bullet"/>
-      <w:lvlText w:val=""/>
-      <w:lvlJc w:val="left"/>
-      <w:pPr>
-        <w:ind w:left="5040" w:hanging="360"/>
-      </w:pPr>
-      <w:rPr>
-        <w:rFonts w:ascii="Symbol" w:hAnsi="Symbol" w:hint="default"/>
-      </w:rPr>
-    </w:lvl>
-    <w:lvl w:ilvl="7" w:tplc="08090003" w:tentative="1">
-      <w:start w:val="1"/>
-      <w:numFmt w:val="bullet"/>
-      <w:lvlText w:val="o"/>
-      <w:lvlJc w:val="left"/>
-      <w:pPr>
-        <w:ind w:left="5760" w:hanging="360"/>
-      </w:pPr>
-      <w:rPr>
-        <w:rFonts w:ascii="Courier New" w:hAnsi="Courier New" w:cs="Courier New" w:hint="default"/>
-      </w:rPr>
-    </w:lvl>
-    <w:lvl w:ilvl="8" w:tplc="08090005" w:tentative="1">
-      <w:start w:val="1"/>
-      <w:numFmt w:val="bullet"/>
-      <w:lvlText w:val=""/>
-      <w:lvlJc w:val="left"/>
-      <w:pPr>
-        <w:ind w:left="6480" w:hanging="360"/>
-      </w:pPr>
-      <w:rPr>
-        <w:rFonts w:ascii="Wingdings" w:hAnsi="Wingdings" w:hint="default"/>
-      </w:rPr>
-    </w:lvl>
-  </w:abstractNum>
-  <w:abstractNum w:abstractNumId="150">
     <w:multiLevelType w:val="hybridMultilevel"/>
     <w:tmpl w:val="0316CE72"/>
     <w:lvl w:ilvl="0" w:tplc="08090001">
@@ -17482,9 +17375,6 @@
   </w:num>
   <w:num w:numId="149">
     <w:abstractNumId w:val="149"/>
-  </w:num>
-  <w:num w:numId="150">
-    <w:abstractNumId w:val="150"/>
   </w:num>
   <w:num xmlns:wpc="http://schemas.microsoft.com/office/word/2010/wordprocessingCanvas" xmlns:mc="http://schemas.openxmlformats.org/markup-compatibility/2006" xmlns:wp14="http://schemas.microsoft.com/office/word/2010/wordprocessingDrawing" xmlns:w14="http://schemas.microsoft.com/office/word/2010/wordml" xmlns:w15="http://schemas.microsoft.com/office/word/2012/wordml" xmlns:wpg="http://schemas.microsoft.com/office/word/2010/wordprocessingGroup" xmlns:wpi="http://schemas.microsoft.com/office/word/2010/wordprocessingInk" xmlns:wps="http://schemas.microsoft.com/office/word/2010/wordprocessingShape" w:numId="1">
     <w:abstractNumId w:val="15"/>

</xml_diff>